<commit_message>
Actualización de Memoria de Proyecto 1
Añadido diario de proyecto
Añadida pagina con la imagen del Mock Up
Aplicaciones mejor valoradas ahora tiene su propio apartado y ya no forma parte del Estado del Arte
</commit_message>
<xml_diff>
--- a/Memoria_Tecnica.docx
+++ b/Memoria_Tecnica.docx
@@ -10,6 +10,7 @@
           <w:docPartUnique/>
         </w:docPartObj>
       </w:sdtPr>
+      <w:sdtEndPr/>
       <w:sdtContent>
         <w:p/>
         <w:p>
@@ -108,6 +109,7 @@
                                     <w:dataBinding w:prefixMappings="xmlns:ns0='http://purl.org/dc/elements/1.1/' xmlns:ns1='http://schemas.openxmlformats.org/package/2006/metadata/core-properties' " w:xpath="/ns1:coreProperties[1]/ns0:title[1]" w:storeItemID="{6C3C8BC8-F283-45AE-878A-BAB7291924A1}"/>
                                     <w:text/>
                                   </w:sdtPr>
+                                  <w:sdtEndPr/>
                                   <w:sdtContent>
                                     <w:r>
                                       <w:rPr>
@@ -134,6 +136,7 @@
                                   <w:dataBinding w:prefixMappings="xmlns:ns0='http://purl.org/dc/elements/1.1/' xmlns:ns1='http://schemas.openxmlformats.org/package/2006/metadata/core-properties' " w:xpath="/ns1:coreProperties[1]/ns0:subject[1]" w:storeItemID="{6C3C8BC8-F283-45AE-878A-BAB7291924A1}"/>
                                   <w:text/>
                                 </w:sdtPr>
+                                <w:sdtEndPr/>
                                 <w:sdtContent>
                                   <w:p>
                                     <w:pPr>
@@ -172,6 +175,7 @@
                                   <w:dataBinding w:prefixMappings="xmlns:ns0='http://purl.org/dc/elements/1.1/' xmlns:ns1='http://schemas.openxmlformats.org/package/2006/metadata/core-properties' " w:xpath="/ns1:coreProperties[1]/ns0:creator[1]" w:storeItemID="{6C3C8BC8-F283-45AE-878A-BAB7291924A1}"/>
                                   <w:text/>
                                 </w:sdtPr>
+                                <w:sdtEndPr/>
                                 <w:sdtContent>
                                   <w:p>
                                     <w:pPr>
@@ -429,6 +433,7 @@
                                     <w:calendar w:val="gregorian"/>
                                   </w:date>
                                 </w:sdtPr>
+                                <w:sdtEndPr/>
                                 <w:sdtContent>
                                   <w:p>
                                     <w:pPr>
@@ -562,21 +567,7 @@
           <w:u w:val="single"/>
         </w:rPr>
         <w:lastRenderedPageBreak/>
-        <w:t xml:space="preserve">¿Qué es </w:t>
-      </w:r>
-      <w:proofErr w:type="spellStart"/>
-      <w:r>
-        <w:rPr>
-          <w:u w:val="single"/>
-        </w:rPr>
-        <w:t>Memigo</w:t>
-      </w:r>
-      <w:proofErr w:type="spellEnd"/>
-      <w:r>
-        <w:rPr>
-          <w:u w:val="single"/>
-        </w:rPr>
-        <w:t>?</w:t>
+        <w:t>¿Qué es Memigo?</w:t>
       </w:r>
     </w:p>
     <w:p>
@@ -661,59 +652,13 @@
           </wp:anchor>
         </w:drawing>
       </w:r>
-      <w:proofErr w:type="spellStart"/>
-      <w:r>
-        <w:rPr>
-          <w:rFonts w:ascii="Arial" w:hAnsi="Arial" w:cs="Arial"/>
-          <w:sz w:val="24"/>
-          <w:szCs w:val="24"/>
-        </w:rPr>
-        <w:t>Memigo</w:t>
-      </w:r>
-      <w:proofErr w:type="spellEnd"/>
-      <w:r>
-        <w:rPr>
-          <w:rFonts w:ascii="Arial" w:hAnsi="Arial" w:cs="Arial"/>
-          <w:sz w:val="24"/>
-          <w:szCs w:val="24"/>
-        </w:rPr>
-        <w:t xml:space="preserve"> es una aplicación diseñada para funcionar como una red social, donde los distintos usuarios pueden crear o compartir sus propios memes. A lo largo de la historia de Internet, los memes han sido una parte muy importante para esta, debido a ser uno de los contenidos más consumidos por todas las edades. Existen muchos tipos de memes, en todo tipo de formatos, al igual que hay muchas aplicaciones o herramientas dedicadas a la creación de estos, desde el más simple meme hecho en Paint, hasta algunos programas de edición que van más allá de solo poner texto sobre una imagen graciosa. También hay muchas aplicaciones o webs destinadas a compartir estas imágenes, ya sean paginas de Facebook, cuentas de Instagram, foros o webs como </w:t>
-      </w:r>
-      <w:proofErr w:type="spellStart"/>
-      <w:r>
-        <w:rPr>
-          <w:rFonts w:ascii="Arial" w:hAnsi="Arial" w:cs="Arial"/>
-          <w:sz w:val="24"/>
-          <w:szCs w:val="24"/>
-        </w:rPr>
-        <w:t>CuantoCabron</w:t>
-      </w:r>
-      <w:proofErr w:type="spellEnd"/>
-      <w:r>
-        <w:rPr>
-          <w:rFonts w:ascii="Arial" w:hAnsi="Arial" w:cs="Arial"/>
-          <w:sz w:val="24"/>
-          <w:szCs w:val="24"/>
-        </w:rPr>
-        <w:t xml:space="preserve"> o </w:t>
-      </w:r>
-      <w:proofErr w:type="spellStart"/>
-      <w:r>
-        <w:rPr>
-          <w:rFonts w:ascii="Arial" w:hAnsi="Arial" w:cs="Arial"/>
-          <w:sz w:val="24"/>
-          <w:szCs w:val="24"/>
-        </w:rPr>
-        <w:t>CuantaRazon</w:t>
-      </w:r>
-      <w:proofErr w:type="spellEnd"/>
-      <w:r>
-        <w:rPr>
-          <w:rFonts w:ascii="Arial" w:hAnsi="Arial" w:cs="Arial"/>
-          <w:sz w:val="24"/>
-          <w:szCs w:val="24"/>
-        </w:rPr>
-        <w:t xml:space="preserve">, entre otras. </w:t>
+      <w:r>
+        <w:rPr>
+          <w:rFonts w:ascii="Arial" w:hAnsi="Arial" w:cs="Arial"/>
+          <w:sz w:val="24"/>
+          <w:szCs w:val="24"/>
+        </w:rPr>
+        <w:t xml:space="preserve">Memigo es una aplicación diseñada para funcionar como una red social, donde los distintos usuarios pueden crear o compartir sus propios memes. A lo largo de la historia de Internet, los memes han sido una parte muy importante para esta, debido a ser uno de los contenidos más consumidos por todas las edades. Existen muchos tipos de memes, en todo tipo de formatos, al igual que hay muchas aplicaciones o herramientas dedicadas a la creación de estos, desde el más simple meme hecho en Paint, hasta algunos programas de edición que van más allá de solo poner texto sobre una imagen graciosa. También hay muchas aplicaciones o webs destinadas a compartir estas imágenes, ya sean paginas de Facebook, cuentas de Instagram, foros o webs como CuantoCabron o CuantaRazon, entre otras. </w:t>
       </w:r>
     </w:p>
     <w:p>
@@ -725,23 +670,13 @@
           <w:szCs w:val="24"/>
         </w:rPr>
       </w:pPr>
-      <w:proofErr w:type="spellStart"/>
-      <w:r>
-        <w:rPr>
-          <w:rFonts w:ascii="Arial" w:hAnsi="Arial" w:cs="Arial"/>
-          <w:sz w:val="24"/>
-          <w:szCs w:val="24"/>
-        </w:rPr>
-        <w:t>Memigo</w:t>
-      </w:r>
-      <w:proofErr w:type="spellEnd"/>
-      <w:r>
-        <w:rPr>
-          <w:rFonts w:ascii="Arial" w:hAnsi="Arial" w:cs="Arial"/>
-          <w:sz w:val="24"/>
-          <w:szCs w:val="24"/>
-        </w:rPr>
-        <w:t xml:space="preserve"> busca insertarse en el mercado como una aplicación sencilla que te permita cumplir ese objetivo: Crear, Compartir y Descargar memes, ya sean los tuyos propios creados con la aplicación o los que más graciosos te parezcan hechos por otros usuarios. </w:t>
+      <w:r>
+        <w:rPr>
+          <w:rFonts w:ascii="Arial" w:hAnsi="Arial" w:cs="Arial"/>
+          <w:sz w:val="24"/>
+          <w:szCs w:val="24"/>
+        </w:rPr>
+        <w:t xml:space="preserve">Memigo busca insertarse en el mercado como una aplicación sencilla que te permita cumplir ese objetivo: Crear, Compartir y Descargar memes, ya sean los tuyos propios creados con la aplicación o los que más graciosos te parezcan hechos por otros usuarios. </w:t>
       </w:r>
     </w:p>
     <w:p>
@@ -761,17 +696,38 @@
         <w:rPr>
           <w:u w:val="single"/>
         </w:rPr>
+        <w:t>Estado del arte</w:t>
+      </w:r>
+    </w:p>
+    <w:p>
+      <w:pPr>
+        <w:rPr>
+          <w:rFonts w:ascii="Arial" w:hAnsi="Arial" w:cs="Arial"/>
+          <w:sz w:val="24"/>
+          <w:szCs w:val="24"/>
+        </w:rPr>
+      </w:pPr>
+    </w:p>
+    <w:p>
+      <w:pPr>
+        <w:rPr>
+          <w:rFonts w:ascii="Arial" w:hAnsi="Arial" w:cs="Arial"/>
+          <w:b/>
+          <w:bCs/>
+          <w:sz w:val="28"/>
+          <w:szCs w:val="28"/>
+        </w:rPr>
+      </w:pPr>
+      <w:r>
+        <w:rPr>
+          <w:rFonts w:ascii="Arial" w:hAnsi="Arial" w:cs="Arial"/>
+          <w:b/>
+          <w:bCs/>
+          <w:sz w:val="28"/>
+          <w:szCs w:val="28"/>
+        </w:rPr>
         <w:t>De dónde venimos…</w:t>
       </w:r>
-    </w:p>
-    <w:p>
-      <w:pPr>
-        <w:rPr>
-          <w:rFonts w:ascii="Arial" w:hAnsi="Arial" w:cs="Arial"/>
-          <w:sz w:val="24"/>
-          <w:szCs w:val="24"/>
-        </w:rPr>
-      </w:pPr>
     </w:p>
     <w:p>
       <w:pPr>
@@ -835,13 +791,8 @@
                             <w:r>
                               <w:t xml:space="preserve">Nicolas Cage en </w:t>
                             </w:r>
-                            <w:proofErr w:type="spellStart"/>
                             <w:r>
-                              <w:t>Vampire's</w:t>
-                            </w:r>
-                            <w:proofErr w:type="spellEnd"/>
-                            <w:r>
-                              <w:t xml:space="preserve"> Kiss</w:t>
+                              <w:t>Vampire's Kiss</w:t>
                             </w:r>
                             <w:r>
                               <w:t xml:space="preserve"> (1968), origen del meme "No me digas."</w:t>
@@ -1017,7 +968,6 @@
         <w:t xml:space="preserve"> </w:t>
       </w:r>
       <w:hyperlink r:id="rId7" w:history="1">
-        <w:proofErr w:type="spellStart"/>
         <w:r>
           <w:rPr>
             <w:rStyle w:val="Hipervnculo"/>
@@ -1027,7 +977,6 @@
           </w:rPr>
           <w:t>CuantoCabron</w:t>
         </w:r>
-        <w:proofErr w:type="spellEnd"/>
       </w:hyperlink>
       <w:r>
         <w:rPr>
@@ -1035,25 +984,7 @@
           <w:sz w:val="24"/>
           <w:szCs w:val="24"/>
         </w:rPr>
-        <w:t xml:space="preserve"> donde se podían ver memes en español ya allá en la época dorada de los memes en el 2008. Sin embargo, esta clase de contenido multimedia no se quedaría solo ahí, expandiéndose a otras plataformas y redes sociales que estaban comenzando a ganar popularidad, como Twitter, </w:t>
-      </w:r>
-      <w:proofErr w:type="spellStart"/>
-      <w:r>
-        <w:rPr>
-          <w:rFonts w:ascii="Arial" w:hAnsi="Arial" w:cs="Arial"/>
-          <w:sz w:val="24"/>
-          <w:szCs w:val="24"/>
-        </w:rPr>
-        <w:t>Youtube</w:t>
-      </w:r>
-      <w:proofErr w:type="spellEnd"/>
-      <w:r>
-        <w:rPr>
-          <w:rFonts w:ascii="Arial" w:hAnsi="Arial" w:cs="Arial"/>
-          <w:sz w:val="24"/>
-          <w:szCs w:val="24"/>
-        </w:rPr>
-        <w:t>, Facebook o Instagram.</w:t>
+        <w:t xml:space="preserve"> donde se podían ver memes en español ya allá en la época dorada de los memes en el 2008. Sin embargo, esta clase de contenido multimedia no se quedaría solo ahí, expandiéndose a otras plataformas y redes sociales que estaban comenzando a ganar popularidad, como Twitter, Youtube, Facebook o Instagram.</w:t>
       </w:r>
     </w:p>
     <w:p>
@@ -1127,14 +1058,44 @@
       <w:r>
         <w:rPr>
           <w:rFonts w:ascii="Arial" w:hAnsi="Arial" w:cs="Arial"/>
-          <w:sz w:val="24"/>
-          <w:szCs w:val="24"/>
         </w:rPr>
         <w:br w:type="page"/>
       </w:r>
     </w:p>
     <w:p>
       <w:pPr>
+        <w:rPr>
+          <w:rFonts w:ascii="Arial" w:hAnsi="Arial" w:cs="Arial"/>
+          <w:b/>
+          <w:bCs/>
+          <w:sz w:val="28"/>
+          <w:szCs w:val="28"/>
+        </w:rPr>
+      </w:pPr>
+      <w:r>
+        <w:rPr>
+          <w:rFonts w:ascii="Arial" w:hAnsi="Arial" w:cs="Arial"/>
+          <w:b/>
+          <w:bCs/>
+          <w:sz w:val="28"/>
+          <w:szCs w:val="28"/>
+        </w:rPr>
+        <w:lastRenderedPageBreak/>
+        <w:t>Hacia donde vamos</w:t>
+      </w:r>
+      <w:r>
+        <w:rPr>
+          <w:rFonts w:ascii="Arial" w:hAnsi="Arial" w:cs="Arial"/>
+          <w:b/>
+          <w:bCs/>
+          <w:sz w:val="28"/>
+          <w:szCs w:val="28"/>
+        </w:rPr>
+        <w:t>…</w:t>
+      </w:r>
+    </w:p>
+    <w:p>
+      <w:pPr>
         <w:jc w:val="both"/>
         <w:rPr>
           <w:rFonts w:ascii="Arial" w:hAnsi="Arial" w:cs="Arial"/>
@@ -1142,344 +1103,13 @@
           <w:szCs w:val="24"/>
         </w:rPr>
       </w:pPr>
-    </w:p>
-    <w:p>
-      <w:pPr>
-        <w:pStyle w:val="Ttulo"/>
-        <w:rPr>
-          <w:u w:val="single"/>
-        </w:rPr>
-      </w:pPr>
-      <w:r>
-        <w:rPr>
-          <w:u w:val="single"/>
-        </w:rPr>
-        <w:t>Aplicaciones de Memes mejor valoradas (</w:t>
-      </w:r>
-      <w:proofErr w:type="spellStart"/>
-      <w:r>
-        <w:rPr>
-          <w:u w:val="single"/>
-        </w:rPr>
-        <w:t>Playstore</w:t>
-      </w:r>
-      <w:proofErr w:type="spellEnd"/>
-      <w:r>
-        <w:rPr>
-          <w:u w:val="single"/>
-        </w:rPr>
-        <w:t xml:space="preserve">) </w:t>
-      </w:r>
-      <w:r>
-        <w:rPr>
-          <w:u w:val="single"/>
-        </w:rPr>
-        <w:t xml:space="preserve">  </w:t>
-      </w:r>
-    </w:p>
-    <w:p/>
-    <w:p>
-      <w:pPr>
-        <w:rPr>
-          <w:rFonts w:ascii="Arial" w:hAnsi="Arial" w:cs="Arial"/>
-        </w:rPr>
-      </w:pPr>
-      <w:r>
-        <w:rPr>
-          <w:noProof/>
-        </w:rPr>
-        <w:drawing>
-          <wp:inline distT="0" distB="0" distL="0" distR="0" wp14:anchorId="744278EA" wp14:editId="2BC776BC">
-            <wp:extent cx="1731264" cy="1545772"/>
-            <wp:effectExtent l="0" t="0" r="2540" b="0"/>
-            <wp:docPr id="1472451493" name="Imagen 1" descr="Interfaz de usuario gráfica, Aplicación&#10;&#10;Descripción generada automáticamente"/>
-            <wp:cNvGraphicFramePr>
-              <a:graphicFrameLocks xmlns:a="http://schemas.openxmlformats.org/drawingml/2006/main" noChangeAspect="1"/>
-            </wp:cNvGraphicFramePr>
-            <a:graphic xmlns:a="http://schemas.openxmlformats.org/drawingml/2006/main">
-              <a:graphicData uri="http://schemas.openxmlformats.org/drawingml/2006/picture">
-                <pic:pic xmlns:pic="http://schemas.openxmlformats.org/drawingml/2006/picture">
-                  <pic:nvPicPr>
-                    <pic:cNvPr id="1472451493" name="Imagen 1" descr="Interfaz de usuario gráfica, Aplicación&#10;&#10;Descripción generada automáticamente"/>
-                    <pic:cNvPicPr/>
-                  </pic:nvPicPr>
-                  <pic:blipFill>
-                    <a:blip r:embed="rId8"/>
-                    <a:stretch>
-                      <a:fillRect/>
-                    </a:stretch>
-                  </pic:blipFill>
-                  <pic:spPr>
-                    <a:xfrm>
-                      <a:off x="0" y="0"/>
-                      <a:ext cx="1743486" cy="1556684"/>
-                    </a:xfrm>
-                    <a:prstGeom prst="rect">
-                      <a:avLst/>
-                    </a:prstGeom>
-                  </pic:spPr>
-                </pic:pic>
-              </a:graphicData>
-            </a:graphic>
-          </wp:inline>
-        </w:drawing>
-      </w:r>
-    </w:p>
-    <w:p>
-      <w:pPr>
-        <w:jc w:val="both"/>
-        <w:rPr>
-          <w:rFonts w:ascii="Arial" w:hAnsi="Arial" w:cs="Arial"/>
-          <w:sz w:val="24"/>
-          <w:szCs w:val="24"/>
-        </w:rPr>
-      </w:pPr>
-      <w:r>
-        <w:rPr>
-          <w:rFonts w:ascii="Arial" w:hAnsi="Arial" w:cs="Arial"/>
-          <w:sz w:val="24"/>
-          <w:szCs w:val="24"/>
-        </w:rPr>
-        <w:t xml:space="preserve">Una de las aplicaciones mejor valoradas por los usuarios, contando con más de 10 millones de descargas y una puntuación de 4,5 estrellas. Meme </w:t>
-      </w:r>
-      <w:proofErr w:type="spellStart"/>
-      <w:r>
-        <w:rPr>
-          <w:rFonts w:ascii="Arial" w:hAnsi="Arial" w:cs="Arial"/>
-          <w:sz w:val="24"/>
-          <w:szCs w:val="24"/>
-        </w:rPr>
-        <w:t>Generator</w:t>
-      </w:r>
-      <w:proofErr w:type="spellEnd"/>
-      <w:r>
-        <w:rPr>
-          <w:rFonts w:ascii="Arial" w:hAnsi="Arial" w:cs="Arial"/>
-          <w:sz w:val="24"/>
-          <w:szCs w:val="24"/>
-        </w:rPr>
-        <w:t xml:space="preserve">, desarrollada por </w:t>
-      </w:r>
-      <w:proofErr w:type="spellStart"/>
-      <w:r>
-        <w:rPr>
-          <w:rFonts w:ascii="Arial" w:hAnsi="Arial" w:cs="Arial"/>
-          <w:sz w:val="24"/>
-          <w:szCs w:val="24"/>
-        </w:rPr>
-        <w:t>ZomboDroid</w:t>
-      </w:r>
-      <w:proofErr w:type="spellEnd"/>
-      <w:r>
-        <w:rPr>
-          <w:rFonts w:ascii="Arial" w:hAnsi="Arial" w:cs="Arial"/>
-          <w:sz w:val="24"/>
-          <w:szCs w:val="24"/>
-        </w:rPr>
-        <w:t xml:space="preserve">, es una de las aplicaciones que han inspirado el proyecto </w:t>
-      </w:r>
-      <w:proofErr w:type="spellStart"/>
-      <w:r>
-        <w:rPr>
-          <w:rFonts w:ascii="Arial" w:hAnsi="Arial" w:cs="Arial"/>
-          <w:sz w:val="24"/>
-          <w:szCs w:val="24"/>
-        </w:rPr>
-        <w:t>Memigo</w:t>
-      </w:r>
-      <w:proofErr w:type="spellEnd"/>
-      <w:r>
-        <w:rPr>
-          <w:rFonts w:ascii="Arial" w:hAnsi="Arial" w:cs="Arial"/>
-          <w:sz w:val="24"/>
-          <w:szCs w:val="24"/>
-        </w:rPr>
-        <w:t>. Ya que cuenta con una interfaz de usuario simple y con una tonelada de Plantillas para que los usuarios puedan crear sus memes, así como poder editar el texto fuente, entre otras decenas de funciones.</w:t>
-      </w:r>
-    </w:p>
-    <w:p>
-      <w:pPr>
-        <w:jc w:val="both"/>
-        <w:rPr>
-          <w:rFonts w:ascii="Arial" w:hAnsi="Arial" w:cs="Arial"/>
-        </w:rPr>
-      </w:pPr>
-    </w:p>
-    <w:p>
-      <w:pPr>
-        <w:jc w:val="both"/>
-        <w:rPr>
-          <w:rFonts w:ascii="Arial" w:hAnsi="Arial" w:cs="Arial"/>
-        </w:rPr>
-      </w:pPr>
-      <w:r>
-        <w:rPr>
-          <w:noProof/>
-        </w:rPr>
-        <w:drawing>
-          <wp:inline distT="0" distB="0" distL="0" distR="0" wp14:anchorId="02887B54" wp14:editId="3C1C8234">
-            <wp:extent cx="1366157" cy="1388371"/>
-            <wp:effectExtent l="0" t="0" r="5715" b="2540"/>
-            <wp:docPr id="1787808402" name="Imagen 1" descr="Un dibujo de una cara feliz&#10;&#10;Descripción generada automáticamente con confianza baja"/>
-            <wp:cNvGraphicFramePr>
-              <a:graphicFrameLocks xmlns:a="http://schemas.openxmlformats.org/drawingml/2006/main" noChangeAspect="1"/>
-            </wp:cNvGraphicFramePr>
-            <a:graphic xmlns:a="http://schemas.openxmlformats.org/drawingml/2006/main">
-              <a:graphicData uri="http://schemas.openxmlformats.org/drawingml/2006/picture">
-                <pic:pic xmlns:pic="http://schemas.openxmlformats.org/drawingml/2006/picture">
-                  <pic:nvPicPr>
-                    <pic:cNvPr id="1787808402" name="Imagen 1" descr="Un dibujo de una cara feliz&#10;&#10;Descripción generada automáticamente con confianza baja"/>
-                    <pic:cNvPicPr/>
-                  </pic:nvPicPr>
-                  <pic:blipFill>
-                    <a:blip r:embed="rId9"/>
-                    <a:stretch>
-                      <a:fillRect/>
-                    </a:stretch>
-                  </pic:blipFill>
-                  <pic:spPr>
-                    <a:xfrm>
-                      <a:off x="0" y="0"/>
-                      <a:ext cx="1372571" cy="1394890"/>
-                    </a:xfrm>
-                    <a:prstGeom prst="rect">
-                      <a:avLst/>
-                    </a:prstGeom>
-                  </pic:spPr>
-                </pic:pic>
-              </a:graphicData>
-            </a:graphic>
-          </wp:inline>
-        </w:drawing>
-      </w:r>
-    </w:p>
-    <w:p>
-      <w:pPr>
-        <w:jc w:val="both"/>
-        <w:rPr>
-          <w:rFonts w:ascii="Arial" w:hAnsi="Arial" w:cs="Arial"/>
-          <w:sz w:val="24"/>
-          <w:szCs w:val="24"/>
-        </w:rPr>
-      </w:pPr>
-      <w:proofErr w:type="spellStart"/>
-      <w:r>
-        <w:rPr>
-          <w:rFonts w:ascii="Arial" w:hAnsi="Arial" w:cs="Arial"/>
-          <w:sz w:val="24"/>
-          <w:szCs w:val="24"/>
-        </w:rPr>
-        <w:t>Memasik</w:t>
-      </w:r>
-      <w:proofErr w:type="spellEnd"/>
-      <w:r>
-        <w:rPr>
-          <w:rFonts w:ascii="Arial" w:hAnsi="Arial" w:cs="Arial"/>
-          <w:sz w:val="24"/>
-          <w:szCs w:val="24"/>
-        </w:rPr>
-        <w:t xml:space="preserve"> es otra de las aplicaciones mejor valoradas de la </w:t>
-      </w:r>
-      <w:proofErr w:type="spellStart"/>
-      <w:r>
-        <w:rPr>
-          <w:rFonts w:ascii="Arial" w:hAnsi="Arial" w:cs="Arial"/>
-          <w:sz w:val="24"/>
-          <w:szCs w:val="24"/>
-        </w:rPr>
-        <w:t>Playstore</w:t>
-      </w:r>
-      <w:proofErr w:type="spellEnd"/>
-      <w:r>
-        <w:rPr>
-          <w:rFonts w:ascii="Arial" w:hAnsi="Arial" w:cs="Arial"/>
-          <w:sz w:val="24"/>
-          <w:szCs w:val="24"/>
-        </w:rPr>
-        <w:t xml:space="preserve">, otro editor que ofrece un sinfín de plantillas, para poder crear y compartir tus propios memes. Desarrollada por la empresa de mismo nombre, cuenta con más de 5 millones de descargas y una opinión de 4,3 estrellas. Yendo a los comentarios, uno puede encontrarse que los usuarios parecen repetir la queja de que la aplicación no es muy intuitiva, aunque parece que los desarrolladores están trabajando para solucionar esto. </w:t>
-      </w:r>
-    </w:p>
-    <w:p>
-      <w:pPr>
-        <w:rPr>
-          <w:rFonts w:ascii="Arial" w:hAnsi="Arial" w:cs="Arial"/>
-        </w:rPr>
-      </w:pPr>
-      <w:r>
-        <w:rPr>
-          <w:rFonts w:ascii="Arial" w:hAnsi="Arial" w:cs="Arial"/>
-        </w:rPr>
-        <w:br w:type="page"/>
-      </w:r>
-    </w:p>
-    <w:p>
-      <w:pPr>
-        <w:pStyle w:val="Ttulo"/>
-        <w:rPr>
-          <w:u w:val="single"/>
-        </w:rPr>
-      </w:pPr>
-      <w:r>
-        <w:rPr>
-          <w:u w:val="single"/>
-        </w:rPr>
-        <w:lastRenderedPageBreak/>
-        <w:t>…hacia donde vamos.</w:t>
-      </w:r>
-    </w:p>
-    <w:p/>
-    <w:p>
-      <w:pPr>
-        <w:jc w:val="both"/>
-        <w:rPr>
-          <w:rFonts w:ascii="Arial" w:hAnsi="Arial" w:cs="Arial"/>
-          <w:sz w:val="24"/>
-          <w:szCs w:val="24"/>
-        </w:rPr>
-      </w:pPr>
-      <w:r>
-        <w:rPr>
-          <w:rFonts w:ascii="Arial" w:hAnsi="Arial" w:cs="Arial"/>
-          <w:sz w:val="24"/>
-          <w:szCs w:val="24"/>
-        </w:rPr>
-        <w:t xml:space="preserve">En el mercado existen muchas aplicaciones memes, y no solo </w:t>
-      </w:r>
-      <w:proofErr w:type="gramStart"/>
-      <w:r>
-        <w:rPr>
-          <w:rFonts w:ascii="Arial" w:hAnsi="Arial" w:cs="Arial"/>
-          <w:sz w:val="24"/>
-          <w:szCs w:val="24"/>
-        </w:rPr>
-        <w:t>apps</w:t>
-      </w:r>
-      <w:proofErr w:type="gramEnd"/>
-      <w:r>
-        <w:rPr>
-          <w:rFonts w:ascii="Arial" w:hAnsi="Arial" w:cs="Arial"/>
-          <w:sz w:val="24"/>
-          <w:szCs w:val="24"/>
-        </w:rPr>
-        <w:t xml:space="preserve">, si no también webs, y otra decena de programas para crear este contenido multimedia. Es difícil diferenciarse del resto en un mundo tan establecido como es el de los Memes. No obstante, </w:t>
-      </w:r>
-      <w:proofErr w:type="spellStart"/>
-      <w:r>
-        <w:rPr>
-          <w:rFonts w:ascii="Arial" w:hAnsi="Arial" w:cs="Arial"/>
-          <w:sz w:val="24"/>
-          <w:szCs w:val="24"/>
-        </w:rPr>
-        <w:t>Memigo</w:t>
-      </w:r>
-      <w:proofErr w:type="spellEnd"/>
-      <w:r>
-        <w:rPr>
-          <w:rFonts w:ascii="Arial" w:hAnsi="Arial" w:cs="Arial"/>
-          <w:sz w:val="24"/>
-          <w:szCs w:val="24"/>
-        </w:rPr>
-        <w:t xml:space="preserve"> busca que sus usuarios tengan una experiencia rápida y simple, ya sea perdiendo decenas de horas navegando entre la pagina principal de Memes o bien pasando un buen rato creando y compartiendo con sus amigos sus propios Memes. La aplicación en sí, no busca ser una red social de Memes, aunque este es uno de los principales atractivos, si no más bien desarrollar un buen creador de Memes, simple pero atractivo, que no limite a sus usuarios, pero que tampoco sea muy engorroso. </w:t>
+      <w:r>
+        <w:rPr>
+          <w:rFonts w:ascii="Arial" w:hAnsi="Arial" w:cs="Arial"/>
+          <w:sz w:val="24"/>
+          <w:szCs w:val="24"/>
+        </w:rPr>
+        <w:t xml:space="preserve">En el mercado existen muchas aplicaciones memes, y no solo apps, si no también webs, y otra decena de programas para crear este contenido multimedia. Es difícil diferenciarse del resto en un mundo tan establecido como es el de los Memes. No obstante, Memigo busca que sus usuarios tengan una experiencia rápida y simple, ya sea perdiendo decenas de horas navegando entre la pagina principal de Memes o bien pasando un buen rato creando y compartiendo con sus amigos sus propios Memes. La aplicación en sí, no busca ser una red social de Memes, aunque este es uno de los principales atractivos, si no más bien desarrollar un buen creador de Memes, simple pero atractivo, que no limite a sus usuarios, pero que tampoco sea muy engorroso. </w:t>
       </w:r>
     </w:p>
     <w:p>
@@ -1546,7 +1176,7 @@
                     </pic:cNvPicPr>
                   </pic:nvPicPr>
                   <pic:blipFill>
-                    <a:blip r:embed="rId10">
+                    <a:blip r:embed="rId8">
                       <a:extLst>
                         <a:ext uri="{28A0092B-C50C-407E-A947-70E740481C1C}">
                           <a14:useLocalDpi xmlns:a14="http://schemas.microsoft.com/office/drawing/2010/main" val="0"/>
@@ -1577,6 +1207,1846 @@
           </wp:inline>
         </w:drawing>
       </w:r>
+    </w:p>
+    <w:p>
+      <w:pPr>
+        <w:jc w:val="center"/>
+        <w:rPr>
+          <w:rFonts w:ascii="Arial" w:hAnsi="Arial" w:cs="Arial"/>
+        </w:rPr>
+      </w:pPr>
+    </w:p>
+    <w:p>
+      <w:pPr>
+        <w:pStyle w:val="Ttulo"/>
+        <w:rPr>
+          <w:u w:val="single"/>
+        </w:rPr>
+      </w:pPr>
+      <w:r>
+        <w:rPr>
+          <w:rFonts w:ascii="Arial" w:hAnsi="Arial" w:cs="Arial"/>
+        </w:rPr>
+        <w:br w:type="page"/>
+      </w:r>
+      <w:r>
+        <w:rPr>
+          <w:u w:val="single"/>
+        </w:rPr>
+        <w:lastRenderedPageBreak/>
+        <w:t xml:space="preserve">Aplicaciones de Memes mejor valoradas (Playstore)   </w:t>
+      </w:r>
+    </w:p>
+    <w:p/>
+    <w:p>
+      <w:pPr>
+        <w:rPr>
+          <w:rFonts w:ascii="Arial" w:hAnsi="Arial" w:cs="Arial"/>
+        </w:rPr>
+      </w:pPr>
+      <w:r>
+        <w:rPr>
+          <w:noProof/>
+        </w:rPr>
+        <w:drawing>
+          <wp:inline distT="0" distB="0" distL="0" distR="0" wp14:anchorId="604145D7" wp14:editId="432138E6">
+            <wp:extent cx="1731264" cy="1545772"/>
+            <wp:effectExtent l="0" t="0" r="2540" b="0"/>
+            <wp:docPr id="1472451493" name="Imagen 1" descr="Interfaz de usuario gráfica, Aplicación&#10;&#10;Descripción generada automáticamente"/>
+            <wp:cNvGraphicFramePr>
+              <a:graphicFrameLocks xmlns:a="http://schemas.openxmlformats.org/drawingml/2006/main" noChangeAspect="1"/>
+            </wp:cNvGraphicFramePr>
+            <a:graphic xmlns:a="http://schemas.openxmlformats.org/drawingml/2006/main">
+              <a:graphicData uri="http://schemas.openxmlformats.org/drawingml/2006/picture">
+                <pic:pic xmlns:pic="http://schemas.openxmlformats.org/drawingml/2006/picture">
+                  <pic:nvPicPr>
+                    <pic:cNvPr id="1472451493" name="Imagen 1" descr="Interfaz de usuario gráfica, Aplicación&#10;&#10;Descripción generada automáticamente"/>
+                    <pic:cNvPicPr/>
+                  </pic:nvPicPr>
+                  <pic:blipFill>
+                    <a:blip r:embed="rId9"/>
+                    <a:stretch>
+                      <a:fillRect/>
+                    </a:stretch>
+                  </pic:blipFill>
+                  <pic:spPr>
+                    <a:xfrm>
+                      <a:off x="0" y="0"/>
+                      <a:ext cx="1743486" cy="1556684"/>
+                    </a:xfrm>
+                    <a:prstGeom prst="rect">
+                      <a:avLst/>
+                    </a:prstGeom>
+                  </pic:spPr>
+                </pic:pic>
+              </a:graphicData>
+            </a:graphic>
+          </wp:inline>
+        </w:drawing>
+      </w:r>
+    </w:p>
+    <w:p>
+      <w:pPr>
+        <w:jc w:val="both"/>
+        <w:rPr>
+          <w:rFonts w:ascii="Arial" w:hAnsi="Arial" w:cs="Arial"/>
+          <w:sz w:val="24"/>
+          <w:szCs w:val="24"/>
+        </w:rPr>
+      </w:pPr>
+      <w:r>
+        <w:rPr>
+          <w:rFonts w:ascii="Arial" w:hAnsi="Arial" w:cs="Arial"/>
+          <w:sz w:val="24"/>
+          <w:szCs w:val="24"/>
+        </w:rPr>
+        <w:t>Una de las aplicaciones mejor valoradas por los usuarios, contando con más de 10 millones de descargas y una puntuación de 4,5 estrellas. Meme Generator, desarrollada por ZomboDroid, es una de las aplicaciones que han inspirado el proyecto Memigo. Ya que cuenta con una interfaz de usuario simple y con una tonelada de Plantillas para que los usuarios puedan crear sus memes, así como poder editar el texto fuente, entre otras decenas de funciones.</w:t>
+      </w:r>
+    </w:p>
+    <w:p>
+      <w:pPr>
+        <w:jc w:val="both"/>
+        <w:rPr>
+          <w:rFonts w:ascii="Arial" w:hAnsi="Arial" w:cs="Arial"/>
+        </w:rPr>
+      </w:pPr>
+    </w:p>
+    <w:p>
+      <w:pPr>
+        <w:jc w:val="both"/>
+        <w:rPr>
+          <w:rFonts w:ascii="Arial" w:hAnsi="Arial" w:cs="Arial"/>
+        </w:rPr>
+      </w:pPr>
+      <w:r>
+        <w:rPr>
+          <w:noProof/>
+        </w:rPr>
+        <w:drawing>
+          <wp:inline distT="0" distB="0" distL="0" distR="0" wp14:anchorId="6C90A9B1" wp14:editId="04CAD8DA">
+            <wp:extent cx="1366157" cy="1388371"/>
+            <wp:effectExtent l="0" t="0" r="5715" b="2540"/>
+            <wp:docPr id="1787808402" name="Imagen 1" descr="Un dibujo de una cara feliz&#10;&#10;Descripción generada automáticamente con confianza baja"/>
+            <wp:cNvGraphicFramePr>
+              <a:graphicFrameLocks xmlns:a="http://schemas.openxmlformats.org/drawingml/2006/main" noChangeAspect="1"/>
+            </wp:cNvGraphicFramePr>
+            <a:graphic xmlns:a="http://schemas.openxmlformats.org/drawingml/2006/main">
+              <a:graphicData uri="http://schemas.openxmlformats.org/drawingml/2006/picture">
+                <pic:pic xmlns:pic="http://schemas.openxmlformats.org/drawingml/2006/picture">
+                  <pic:nvPicPr>
+                    <pic:cNvPr id="1787808402" name="Imagen 1" descr="Un dibujo de una cara feliz&#10;&#10;Descripción generada automáticamente con confianza baja"/>
+                    <pic:cNvPicPr/>
+                  </pic:nvPicPr>
+                  <pic:blipFill>
+                    <a:blip r:embed="rId10"/>
+                    <a:stretch>
+                      <a:fillRect/>
+                    </a:stretch>
+                  </pic:blipFill>
+                  <pic:spPr>
+                    <a:xfrm>
+                      <a:off x="0" y="0"/>
+                      <a:ext cx="1372571" cy="1394890"/>
+                    </a:xfrm>
+                    <a:prstGeom prst="rect">
+                      <a:avLst/>
+                    </a:prstGeom>
+                  </pic:spPr>
+                </pic:pic>
+              </a:graphicData>
+            </a:graphic>
+          </wp:inline>
+        </w:drawing>
+      </w:r>
+    </w:p>
+    <w:p>
+      <w:pPr>
+        <w:jc w:val="both"/>
+        <w:rPr>
+          <w:rFonts w:ascii="Arial" w:hAnsi="Arial" w:cs="Arial"/>
+          <w:sz w:val="24"/>
+          <w:szCs w:val="24"/>
+        </w:rPr>
+      </w:pPr>
+      <w:r>
+        <w:rPr>
+          <w:rFonts w:ascii="Arial" w:hAnsi="Arial" w:cs="Arial"/>
+          <w:sz w:val="24"/>
+          <w:szCs w:val="24"/>
+        </w:rPr>
+        <w:t xml:space="preserve">Memasik es otra de las aplicaciones mejor valoradas de la Playstore, otro editor que ofrece un sinfín de plantillas, para poder crear y compartir tus propios memes. Desarrollada por la empresa de mismo nombre, cuenta con más de 5 millones de descargas y una opinión de 4,3 estrellas. Yendo a los comentarios, uno puede encontrarse que los usuarios parecen repetir la queja de que la aplicación no es muy intuitiva, aunque parece que los desarrolladores están trabajando para solucionar esto. </w:t>
+      </w:r>
+    </w:p>
+    <w:p>
+      <w:pPr>
+        <w:rPr>
+          <w:rFonts w:ascii="Arial" w:hAnsi="Arial" w:cs="Arial"/>
+        </w:rPr>
+      </w:pPr>
+      <w:r>
+        <w:rPr>
+          <w:rFonts w:ascii="Arial" w:hAnsi="Arial" w:cs="Arial"/>
+        </w:rPr>
+        <w:br w:type="page"/>
+      </w:r>
+    </w:p>
+    <w:p>
+      <w:pPr>
+        <w:pStyle w:val="Ttulo"/>
+        <w:rPr>
+          <w:u w:val="single"/>
+        </w:rPr>
+      </w:pPr>
+      <w:r>
+        <w:rPr>
+          <w:u w:val="single"/>
+        </w:rPr>
+        <w:lastRenderedPageBreak/>
+        <w:t xml:space="preserve">MockUp/Wireframe de la Aplicación </w:t>
+      </w:r>
+    </w:p>
+    <w:p/>
+    <w:p>
+      <w:r>
+        <w:rPr>
+          <w:noProof/>
+        </w:rPr>
+        <w:drawing>
+          <wp:inline distT="0" distB="0" distL="0" distR="0" wp14:anchorId="32F5066E" wp14:editId="19835D69">
+            <wp:extent cx="5400040" cy="3662680"/>
+            <wp:effectExtent l="0" t="0" r="0" b="0"/>
+            <wp:docPr id="1" name="Imagen 1"/>
+            <wp:cNvGraphicFramePr>
+              <a:graphicFrameLocks xmlns:a="http://schemas.openxmlformats.org/drawingml/2006/main" noChangeAspect="1"/>
+            </wp:cNvGraphicFramePr>
+            <a:graphic xmlns:a="http://schemas.openxmlformats.org/drawingml/2006/main">
+              <a:graphicData uri="http://schemas.openxmlformats.org/drawingml/2006/picture">
+                <pic:pic xmlns:pic="http://schemas.openxmlformats.org/drawingml/2006/picture">
+                  <pic:nvPicPr>
+                    <pic:cNvPr id="1" name="Imagen 1"/>
+                    <pic:cNvPicPr/>
+                  </pic:nvPicPr>
+                  <pic:blipFill>
+                    <a:blip r:embed="rId11" cstate="print">
+                      <a:extLst>
+                        <a:ext uri="{28A0092B-C50C-407E-A947-70E740481C1C}">
+                          <a14:useLocalDpi xmlns:a14="http://schemas.microsoft.com/office/drawing/2010/main" val="0"/>
+                        </a:ext>
+                      </a:extLst>
+                    </a:blip>
+                    <a:stretch>
+                      <a:fillRect/>
+                    </a:stretch>
+                  </pic:blipFill>
+                  <pic:spPr>
+                    <a:xfrm>
+                      <a:off x="0" y="0"/>
+                      <a:ext cx="5400040" cy="3662680"/>
+                    </a:xfrm>
+                    <a:prstGeom prst="rect">
+                      <a:avLst/>
+                    </a:prstGeom>
+                  </pic:spPr>
+                </pic:pic>
+              </a:graphicData>
+            </a:graphic>
+          </wp:inline>
+        </w:drawing>
+      </w:r>
+    </w:p>
+    <w:p>
+      <w:pPr>
+        <w:rPr>
+          <w:rFonts w:ascii="Arial" w:hAnsi="Arial" w:cs="Arial"/>
+          <w:b/>
+          <w:bCs/>
+        </w:rPr>
+      </w:pPr>
+      <w:r>
+        <w:rPr>
+          <w:rFonts w:ascii="Arial" w:hAnsi="Arial" w:cs="Arial"/>
+          <w:b/>
+          <w:bCs/>
+        </w:rPr>
+        <w:br w:type="page"/>
+      </w:r>
+    </w:p>
+    <w:p>
+      <w:pPr>
+        <w:rPr>
+          <w:rFonts w:ascii="Arial" w:hAnsi="Arial" w:cs="Arial"/>
+          <w:b/>
+          <w:bCs/>
+        </w:rPr>
+      </w:pPr>
+      <w:r>
+        <w:rPr>
+          <w:rFonts w:ascii="Arial" w:hAnsi="Arial" w:cs="Arial"/>
+          <w:b/>
+          <w:bCs/>
+        </w:rPr>
+        <w:lastRenderedPageBreak/>
+        <w:t>Diario (Sucio)</w:t>
+      </w:r>
+    </w:p>
+    <w:p>
+      <w:pPr>
+        <w:rPr>
+          <w:rFonts w:ascii="Arial" w:hAnsi="Arial" w:cs="Arial"/>
+          <w:strike/>
+        </w:rPr>
+      </w:pPr>
+      <w:r>
+        <w:rPr>
+          <w:rFonts w:ascii="Arial" w:hAnsi="Arial" w:cs="Arial"/>
+          <w:strike/>
+        </w:rPr>
+        <w:t>31 de Marzo - He tenido la primera reunion con Manel, le he explicado un poco a cerca de lo que seria mi proyecto y me ha dado luz verde, tambien me ha pedido que le envie un MockUp de lo que serian las pantallas de la aplicacion.</w:t>
+      </w:r>
+    </w:p>
+    <w:p>
+      <w:pPr>
+        <w:rPr>
+          <w:rFonts w:ascii="Arial" w:hAnsi="Arial" w:cs="Arial"/>
+          <w:strike/>
+        </w:rPr>
+      </w:pPr>
+      <w:r>
+        <w:rPr>
+          <w:rFonts w:ascii="Arial" w:hAnsi="Arial" w:cs="Arial"/>
+          <w:strike/>
+        </w:rPr>
+        <w:t>6 de Abril - He hecho el MockUp de la aplicacion que me pdio Manel, se han planificado un total de 7 pantallas: Login, Registro, Menu, Opciones, Ver Memes, Hacer Memes y Perfil de Usuario.</w:t>
+      </w:r>
+    </w:p>
+    <w:p>
+      <w:pPr>
+        <w:rPr>
+          <w:rFonts w:ascii="Arial" w:hAnsi="Arial" w:cs="Arial"/>
+          <w:strike/>
+        </w:rPr>
+      </w:pPr>
+      <w:r>
+        <w:rPr>
+          <w:rFonts w:ascii="Arial" w:hAnsi="Arial" w:cs="Arial"/>
+          <w:strike/>
+        </w:rPr>
+        <w:t>7 de Abril - Se planifica la base de datos, se hace los diseños y se crea la misma base.</w:t>
+      </w:r>
+    </w:p>
+    <w:p>
+      <w:pPr>
+        <w:rPr>
+          <w:rFonts w:ascii="Arial" w:hAnsi="Arial" w:cs="Arial"/>
+          <w:strike/>
+        </w:rPr>
+      </w:pPr>
+      <w:r>
+        <w:rPr>
+          <w:rFonts w:ascii="Arial" w:hAnsi="Arial" w:cs="Arial"/>
+          <w:strike/>
+        </w:rPr>
+        <w:t>17 a 28 de Abril - Se ha iniciado una fase de testing para las funcionalidades de la pantalla de creacion de memes en ExpoSnack. Se ha trabajado en los primeros diseños de las siguientes pantallas: Login, Registro.</w:t>
+      </w:r>
+    </w:p>
+    <w:p>
+      <w:pPr>
+        <w:rPr>
+          <w:rFonts w:ascii="Arial" w:hAnsi="Arial" w:cs="Arial"/>
+          <w:strike/>
+        </w:rPr>
+      </w:pPr>
+      <w:r>
+        <w:rPr>
+          <w:rFonts w:ascii="Arial" w:hAnsi="Arial" w:cs="Arial"/>
+          <w:strike/>
+        </w:rPr>
+        <w:t>28 de Abril - Debido a la falta de potencia en mi ordenador y la falta de capacidad de ExpoSnack para poder usar librerias que puedan serme utiles en mi proyecto, he solicitado a la Florida un Portatil.</w:t>
+      </w:r>
+    </w:p>
+    <w:p>
+      <w:pPr>
+        <w:rPr>
+          <w:rFonts w:ascii="Arial" w:hAnsi="Arial" w:cs="Arial"/>
+          <w:strike/>
+        </w:rPr>
+      </w:pPr>
+      <w:r>
+        <w:rPr>
+          <w:rFonts w:ascii="Arial" w:hAnsi="Arial" w:cs="Arial"/>
+          <w:strike/>
+        </w:rPr>
+        <w:t>1 de Mayo - Se actualiza la base de datos para que los memes sean Strings en Base64 en vez de BLOB</w:t>
+      </w:r>
+    </w:p>
+    <w:p>
+      <w:pPr>
+        <w:rPr>
+          <w:rFonts w:ascii="Arial" w:hAnsi="Arial" w:cs="Arial"/>
+          <w:strike/>
+        </w:rPr>
+      </w:pPr>
+      <w:r>
+        <w:rPr>
+          <w:rFonts w:ascii="Arial" w:hAnsi="Arial" w:cs="Arial"/>
+          <w:strike/>
+        </w:rPr>
+        <w:t>4 de Mayo - Se me ha autorizado para recoger el portatil en la Florida y así poder continuar con mi proyecto. He ido a recogerlo y ya lo tengo disponible en mi casa.</w:t>
+      </w:r>
+    </w:p>
+    <w:p>
+      <w:pPr>
+        <w:rPr>
+          <w:rFonts w:ascii="Arial" w:hAnsi="Arial" w:cs="Arial"/>
+          <w:strike/>
+        </w:rPr>
+      </w:pPr>
+      <w:r>
+        <w:rPr>
+          <w:rFonts w:ascii="Arial" w:hAnsi="Arial" w:cs="Arial"/>
+          <w:strike/>
+        </w:rPr>
+        <w:t>2 a 5 de Mayo - Se ha trabajado en los primeros diseños de las siguientes pantallas: Menu, Opciones y Perfil de usuario</w:t>
+      </w:r>
+    </w:p>
+    <w:p>
+      <w:pPr>
+        <w:rPr>
+          <w:rFonts w:ascii="Arial" w:hAnsi="Arial" w:cs="Arial"/>
+          <w:strike/>
+        </w:rPr>
+      </w:pPr>
+      <w:r>
+        <w:rPr>
+          <w:rFonts w:ascii="Arial" w:hAnsi="Arial" w:cs="Arial"/>
+          <w:strike/>
+        </w:rPr>
+        <w:t>6 de Mayo - He estado instalando Android Studio en el portatil proporcionado por la Florida, por desgracia, la virtualizacion no esta activada y no poseo los permisos para activarla yo mismo. Tambien he creado el proyecto en Visual Studio, preveo importar el proyecto de Expo a Visual esta semana.</w:t>
+      </w:r>
+    </w:p>
+    <w:p>
+      <w:pPr>
+        <w:rPr>
+          <w:rFonts w:ascii="Arial" w:hAnsi="Arial" w:cs="Arial"/>
+        </w:rPr>
+      </w:pPr>
+      <w:r>
+        <w:rPr>
+          <w:rFonts w:ascii="Arial" w:hAnsi="Arial" w:cs="Arial"/>
+        </w:rPr>
+        <w:br w:type="page"/>
+      </w:r>
+    </w:p>
+    <w:p>
+      <w:pPr>
+        <w:pStyle w:val="Ttulo"/>
+        <w:rPr>
+          <w:u w:val="single"/>
+        </w:rPr>
+      </w:pPr>
+      <w:r>
+        <w:rPr>
+          <w:u w:val="single"/>
+        </w:rPr>
+        <w:lastRenderedPageBreak/>
+        <w:t>Diario de Proyecto</w:t>
+      </w:r>
+    </w:p>
+    <w:p/>
+    <w:p>
+      <w:pPr>
+        <w:rPr>
+          <w:rFonts w:ascii="Arial" w:hAnsi="Arial" w:cs="Arial"/>
+          <w:b/>
+          <w:bCs/>
+          <w:sz w:val="28"/>
+          <w:szCs w:val="28"/>
+        </w:rPr>
+      </w:pPr>
+      <w:r>
+        <w:rPr>
+          <w:rFonts w:ascii="Arial" w:hAnsi="Arial" w:cs="Arial"/>
+          <w:b/>
+          <w:bCs/>
+          <w:sz w:val="28"/>
+          <w:szCs w:val="28"/>
+        </w:rPr>
+        <w:t>31/03</w:t>
+      </w:r>
+      <w:r>
+        <w:rPr>
+          <w:rFonts w:ascii="Arial" w:hAnsi="Arial" w:cs="Arial"/>
+          <w:b/>
+          <w:bCs/>
+          <w:sz w:val="28"/>
+          <w:szCs w:val="28"/>
+        </w:rPr>
+        <w:t xml:space="preserve"> – Primera Reunión</w:t>
+      </w:r>
+    </w:p>
+    <w:p>
+      <w:pPr>
+        <w:rPr>
+          <w:rFonts w:ascii="Arial" w:hAnsi="Arial" w:cs="Arial"/>
+          <w:sz w:val="24"/>
+          <w:szCs w:val="24"/>
+        </w:rPr>
+      </w:pPr>
+      <w:r>
+        <w:rPr>
+          <w:rFonts w:ascii="Arial" w:hAnsi="Arial" w:cs="Arial"/>
+          <w:sz w:val="24"/>
+          <w:szCs w:val="24"/>
+        </w:rPr>
+        <w:t xml:space="preserve">El día de hoy, tras volver a casa de las practicas, he tenido una primera reunión inicial con mi tutor para hablarle a cerca de la idea nueva que tuve para el </w:t>
+      </w:r>
+      <w:r>
+        <w:rPr>
+          <w:rFonts w:ascii="Arial" w:hAnsi="Arial" w:cs="Arial"/>
+          <w:sz w:val="24"/>
+          <w:szCs w:val="24"/>
+        </w:rPr>
+        <w:t>P</w:t>
+      </w:r>
+      <w:r>
+        <w:rPr>
+          <w:rFonts w:ascii="Arial" w:hAnsi="Arial" w:cs="Arial"/>
+          <w:sz w:val="24"/>
+          <w:szCs w:val="24"/>
+        </w:rPr>
+        <w:t xml:space="preserve">royecto de </w:t>
+      </w:r>
+      <w:r>
+        <w:rPr>
+          <w:rFonts w:ascii="Arial" w:hAnsi="Arial" w:cs="Arial"/>
+          <w:sz w:val="24"/>
+          <w:szCs w:val="24"/>
+        </w:rPr>
+        <w:t>F</w:t>
+      </w:r>
+      <w:r>
+        <w:rPr>
+          <w:rFonts w:ascii="Arial" w:hAnsi="Arial" w:cs="Arial"/>
+          <w:sz w:val="24"/>
+          <w:szCs w:val="24"/>
+        </w:rPr>
+        <w:t>inal de Ciclo.</w:t>
+      </w:r>
+      <w:r>
+        <w:rPr>
+          <w:rFonts w:ascii="Arial" w:hAnsi="Arial" w:cs="Arial"/>
+          <w:sz w:val="24"/>
+          <w:szCs w:val="24"/>
+        </w:rPr>
+        <w:t xml:space="preserve"> </w:t>
+      </w:r>
+    </w:p>
+    <w:p>
+      <w:pPr>
+        <w:rPr>
+          <w:rFonts w:ascii="Arial" w:hAnsi="Arial" w:cs="Arial"/>
+          <w:sz w:val="24"/>
+          <w:szCs w:val="24"/>
+        </w:rPr>
+      </w:pPr>
+      <w:r>
+        <w:rPr>
+          <w:rFonts w:ascii="Arial" w:hAnsi="Arial" w:cs="Arial"/>
+          <w:sz w:val="24"/>
+          <w:szCs w:val="24"/>
+        </w:rPr>
+        <w:t xml:space="preserve">Debido a un análisis de esfuerzo-recompensa con la previa idea de la aplicación de Quizzes, he tomado la decisión de cambiar a una aplicación más sencilla en términos de programación y de una temática que me apisona más, los memes. </w:t>
+      </w:r>
+    </w:p>
+    <w:p>
+      <w:pPr>
+        <w:rPr>
+          <w:rFonts w:ascii="Arial" w:hAnsi="Arial" w:cs="Arial"/>
+          <w:sz w:val="24"/>
+          <w:szCs w:val="24"/>
+        </w:rPr>
+      </w:pPr>
+      <w:r>
+        <w:rPr>
+          <w:rFonts w:ascii="Arial" w:hAnsi="Arial" w:cs="Arial"/>
+          <w:sz w:val="24"/>
+          <w:szCs w:val="24"/>
+        </w:rPr>
+        <w:t>Manel me ha pedido que le haga un MockUp/Wireframe completo explicando las utilidades de la aplicación con todas sus pantallas y se la envié. Por lo que está programado para que, en algún punto de la semana, aprovechando los días libres venideros, me ponga con el proyecto y el MockUp de este.</w:t>
+      </w:r>
+    </w:p>
+    <w:p>
+      <w:pPr>
+        <w:rPr>
+          <w:rFonts w:ascii="Arial" w:hAnsi="Arial" w:cs="Arial"/>
+          <w:sz w:val="24"/>
+          <w:szCs w:val="24"/>
+        </w:rPr>
+      </w:pPr>
+    </w:p>
+    <w:p>
+      <w:pPr>
+        <w:rPr>
+          <w:rFonts w:ascii="Arial" w:hAnsi="Arial" w:cs="Arial"/>
+          <w:b/>
+          <w:bCs/>
+          <w:sz w:val="28"/>
+          <w:szCs w:val="28"/>
+        </w:rPr>
+      </w:pPr>
+      <w:r>
+        <w:rPr>
+          <w:rFonts w:ascii="Arial" w:hAnsi="Arial" w:cs="Arial"/>
+          <w:b/>
+          <w:bCs/>
+          <w:sz w:val="28"/>
+          <w:szCs w:val="28"/>
+        </w:rPr>
+        <w:t>06</w:t>
+      </w:r>
+      <w:r>
+        <w:rPr>
+          <w:rFonts w:ascii="Arial" w:hAnsi="Arial" w:cs="Arial"/>
+          <w:b/>
+          <w:bCs/>
+          <w:sz w:val="28"/>
+          <w:szCs w:val="28"/>
+        </w:rPr>
+        <w:t>/0</w:t>
+      </w:r>
+      <w:r>
+        <w:rPr>
+          <w:rFonts w:ascii="Arial" w:hAnsi="Arial" w:cs="Arial"/>
+          <w:b/>
+          <w:bCs/>
+          <w:sz w:val="28"/>
+          <w:szCs w:val="28"/>
+        </w:rPr>
+        <w:t>4</w:t>
+      </w:r>
+      <w:r>
+        <w:rPr>
+          <w:rFonts w:ascii="Arial" w:hAnsi="Arial" w:cs="Arial"/>
+          <w:b/>
+          <w:bCs/>
+          <w:sz w:val="28"/>
+          <w:szCs w:val="28"/>
+        </w:rPr>
+        <w:t xml:space="preserve"> – </w:t>
+      </w:r>
+      <w:r>
+        <w:rPr>
+          <w:rFonts w:ascii="Arial" w:hAnsi="Arial" w:cs="Arial"/>
+          <w:b/>
+          <w:bCs/>
+          <w:sz w:val="28"/>
+          <w:szCs w:val="28"/>
+        </w:rPr>
+        <w:t>Creación del MockUp</w:t>
+      </w:r>
+    </w:p>
+    <w:p>
+      <w:pPr>
+        <w:rPr>
+          <w:rFonts w:ascii="Arial" w:hAnsi="Arial" w:cs="Arial"/>
+          <w:sz w:val="24"/>
+          <w:szCs w:val="24"/>
+        </w:rPr>
+      </w:pPr>
+      <w:r>
+        <w:rPr>
+          <w:rFonts w:ascii="Arial" w:hAnsi="Arial" w:cs="Arial"/>
+          <w:sz w:val="24"/>
+          <w:szCs w:val="24"/>
+        </w:rPr>
+        <w:t xml:space="preserve">A lo largo de la semana me he marcado una serie de objetivos a cumplir del proyecto aprovechando mi tiempo libre, es por ello que el primero de ellos será realizar el </w:t>
+      </w:r>
+      <w:r>
+        <w:rPr>
+          <w:rFonts w:ascii="Arial" w:hAnsi="Arial" w:cs="Arial"/>
+          <w:b/>
+          <w:bCs/>
+          <w:sz w:val="24"/>
+          <w:szCs w:val="24"/>
+        </w:rPr>
+        <w:t>Mock Up</w:t>
+      </w:r>
+      <w:r>
+        <w:rPr>
+          <w:rFonts w:ascii="Arial" w:hAnsi="Arial" w:cs="Arial"/>
+          <w:sz w:val="24"/>
+          <w:szCs w:val="24"/>
+        </w:rPr>
+        <w:t xml:space="preserve"> de la aplicación. </w:t>
+      </w:r>
+    </w:p>
+    <w:p>
+      <w:pPr>
+        <w:rPr>
+          <w:rFonts w:ascii="Arial" w:hAnsi="Arial" w:cs="Arial"/>
+          <w:i/>
+          <w:iCs/>
+          <w:sz w:val="24"/>
+          <w:szCs w:val="24"/>
+        </w:rPr>
+      </w:pPr>
+      <w:r>
+        <w:rPr>
+          <w:rFonts w:ascii="Arial" w:hAnsi="Arial" w:cs="Arial"/>
+          <w:sz w:val="24"/>
+          <w:szCs w:val="24"/>
+        </w:rPr>
+        <w:t>Nada más volver del trabajo, me he puesto en el ordenador para analizar que pantallas necesitara mi aplicación, aprovechando la explicación que le di en nuestra última reunión a Manel. Es probable que a futuro sean necesarias una o dos pantallas más, pero de momento se han planificado las siguientes</w:t>
+      </w:r>
+      <w:r>
+        <w:rPr>
+          <w:rFonts w:ascii="Arial" w:hAnsi="Arial" w:cs="Arial"/>
+          <w:i/>
+          <w:iCs/>
+          <w:sz w:val="24"/>
+          <w:szCs w:val="24"/>
+        </w:rPr>
+        <w:t>: Login, Registro, Menu, Ver Memes, Hacer Memes, Opciones y Perfil.</w:t>
+      </w:r>
+    </w:p>
+    <w:p>
+      <w:pPr>
+        <w:rPr>
+          <w:rFonts w:ascii="Arial" w:hAnsi="Arial" w:cs="Arial"/>
+          <w:sz w:val="24"/>
+          <w:szCs w:val="24"/>
+        </w:rPr>
+      </w:pPr>
+      <w:r>
+        <w:rPr>
+          <w:rFonts w:ascii="Arial" w:hAnsi="Arial" w:cs="Arial"/>
+          <w:sz w:val="24"/>
+          <w:szCs w:val="24"/>
+        </w:rPr>
+        <w:t>La aplicación esta pensada para poder cambiar el idioma de los textos entre español e inglés.</w:t>
+      </w:r>
+      <w:r>
+        <w:rPr>
+          <w:rFonts w:ascii="Arial" w:hAnsi="Arial" w:cs="Arial"/>
+          <w:sz w:val="24"/>
+          <w:szCs w:val="24"/>
+        </w:rPr>
+        <w:t xml:space="preserve"> Una vez acabado, se lo he enviado a Manel. </w:t>
+      </w:r>
+    </w:p>
+    <w:p>
+      <w:pPr>
+        <w:rPr>
+          <w:rFonts w:ascii="Arial" w:hAnsi="Arial" w:cs="Arial"/>
+          <w:b/>
+          <w:bCs/>
+          <w:sz w:val="28"/>
+          <w:szCs w:val="28"/>
+        </w:rPr>
+      </w:pPr>
+    </w:p>
+    <w:p>
+      <w:pPr>
+        <w:rPr>
+          <w:rFonts w:ascii="Arial" w:hAnsi="Arial" w:cs="Arial"/>
+          <w:b/>
+          <w:bCs/>
+          <w:sz w:val="28"/>
+          <w:szCs w:val="28"/>
+        </w:rPr>
+      </w:pPr>
+      <w:r>
+        <w:rPr>
+          <w:rFonts w:ascii="Arial" w:hAnsi="Arial" w:cs="Arial"/>
+          <w:b/>
+          <w:bCs/>
+          <w:sz w:val="28"/>
+          <w:szCs w:val="28"/>
+        </w:rPr>
+        <w:t>0</w:t>
+      </w:r>
+      <w:r>
+        <w:rPr>
+          <w:rFonts w:ascii="Arial" w:hAnsi="Arial" w:cs="Arial"/>
+          <w:b/>
+          <w:bCs/>
+          <w:sz w:val="28"/>
+          <w:szCs w:val="28"/>
+        </w:rPr>
+        <w:t>7</w:t>
+      </w:r>
+      <w:r>
+        <w:rPr>
+          <w:rFonts w:ascii="Arial" w:hAnsi="Arial" w:cs="Arial"/>
+          <w:b/>
+          <w:bCs/>
+          <w:sz w:val="28"/>
+          <w:szCs w:val="28"/>
+        </w:rPr>
+        <w:t>/0</w:t>
+      </w:r>
+      <w:r>
+        <w:rPr>
+          <w:rFonts w:ascii="Arial" w:hAnsi="Arial" w:cs="Arial"/>
+          <w:b/>
+          <w:bCs/>
+          <w:sz w:val="28"/>
+          <w:szCs w:val="28"/>
+        </w:rPr>
+        <w:t xml:space="preserve">4 – </w:t>
+      </w:r>
+      <w:r>
+        <w:rPr>
+          <w:rFonts w:ascii="Arial" w:hAnsi="Arial" w:cs="Arial"/>
+          <w:b/>
+          <w:bCs/>
+          <w:sz w:val="28"/>
+          <w:szCs w:val="28"/>
+        </w:rPr>
+        <w:t>Planificación y creación de la Base de Datos</w:t>
+      </w:r>
+    </w:p>
+    <w:p>
+      <w:pPr>
+        <w:rPr>
+          <w:rFonts w:ascii="Arial" w:hAnsi="Arial" w:cs="Arial"/>
+          <w:sz w:val="24"/>
+          <w:szCs w:val="24"/>
+        </w:rPr>
+      </w:pPr>
+      <w:r>
+        <w:rPr>
+          <w:rFonts w:ascii="Arial" w:hAnsi="Arial" w:cs="Arial"/>
+          <w:sz w:val="24"/>
+          <w:szCs w:val="24"/>
+        </w:rPr>
+        <w:t xml:space="preserve">Se ha decidido que para la creación de la Base de Datos se necesitaría una </w:t>
+      </w:r>
+      <w:r>
+        <w:rPr>
+          <w:rFonts w:ascii="Arial" w:hAnsi="Arial" w:cs="Arial"/>
+          <w:i/>
+          <w:iCs/>
+          <w:sz w:val="24"/>
+          <w:szCs w:val="24"/>
+        </w:rPr>
+        <w:t>BBDD</w:t>
+      </w:r>
+      <w:r>
+        <w:rPr>
+          <w:rFonts w:ascii="Arial" w:hAnsi="Arial" w:cs="Arial"/>
+          <w:sz w:val="24"/>
+          <w:szCs w:val="24"/>
+        </w:rPr>
+        <w:t xml:space="preserve"> </w:t>
+      </w:r>
+      <w:r>
+        <w:rPr>
+          <w:rFonts w:ascii="Arial" w:hAnsi="Arial" w:cs="Arial"/>
+          <w:i/>
+          <w:iCs/>
+          <w:sz w:val="24"/>
+          <w:szCs w:val="24"/>
+        </w:rPr>
+        <w:t>relacional</w:t>
+      </w:r>
+      <w:r>
+        <w:rPr>
+          <w:rFonts w:ascii="Arial" w:hAnsi="Arial" w:cs="Arial"/>
+          <w:sz w:val="24"/>
+          <w:szCs w:val="24"/>
+        </w:rPr>
+        <w:t xml:space="preserve"> creada en </w:t>
+      </w:r>
+      <w:r>
+        <w:rPr>
+          <w:rFonts w:ascii="Arial" w:hAnsi="Arial" w:cs="Arial"/>
+          <w:i/>
+          <w:iCs/>
+          <w:sz w:val="24"/>
+          <w:szCs w:val="24"/>
+        </w:rPr>
+        <w:t>SQL</w:t>
+      </w:r>
+      <w:r>
+        <w:rPr>
+          <w:rFonts w:ascii="Arial" w:hAnsi="Arial" w:cs="Arial"/>
+          <w:sz w:val="24"/>
+          <w:szCs w:val="24"/>
+        </w:rPr>
+        <w:t xml:space="preserve"> que permita mantener la información unida entre las tablas. Una vez elegido el tipo de </w:t>
+      </w:r>
+      <w:r>
+        <w:rPr>
+          <w:rFonts w:ascii="Arial" w:hAnsi="Arial" w:cs="Arial"/>
+          <w:i/>
+          <w:iCs/>
+          <w:sz w:val="24"/>
+          <w:szCs w:val="24"/>
+        </w:rPr>
+        <w:t>BBDD</w:t>
+      </w:r>
+      <w:r>
+        <w:rPr>
+          <w:rFonts w:ascii="Arial" w:hAnsi="Arial" w:cs="Arial"/>
+          <w:sz w:val="24"/>
+          <w:szCs w:val="24"/>
+        </w:rPr>
+        <w:t xml:space="preserve"> que se usaría para el proyecto, se ha contemplado el diseño de las tablas, haciéndose dos diagramas para concretar la información.</w:t>
+      </w:r>
+    </w:p>
+    <w:p>
+      <w:pPr>
+        <w:rPr>
+          <w:rFonts w:ascii="Arial" w:hAnsi="Arial" w:cs="Arial"/>
+          <w:sz w:val="24"/>
+          <w:szCs w:val="24"/>
+        </w:rPr>
+      </w:pPr>
+      <w:r>
+        <w:rPr>
+          <w:rFonts w:ascii="Arial" w:hAnsi="Arial" w:cs="Arial"/>
+          <w:sz w:val="24"/>
+          <w:szCs w:val="24"/>
+        </w:rPr>
+        <w:t xml:space="preserve">Tras pasar toda la mañana planificando sobre </w:t>
+      </w:r>
+      <w:r>
+        <w:rPr>
+          <w:rFonts w:ascii="Arial" w:hAnsi="Arial" w:cs="Arial"/>
+          <w:sz w:val="24"/>
+          <w:szCs w:val="24"/>
+        </w:rPr>
+        <w:t xml:space="preserve">el diseño final de la base de datos, he creado finalmente en el </w:t>
+      </w:r>
+      <w:r>
+        <w:rPr>
+          <w:rFonts w:ascii="Arial" w:hAnsi="Arial" w:cs="Arial"/>
+          <w:i/>
+          <w:iCs/>
+          <w:sz w:val="24"/>
+          <w:szCs w:val="24"/>
+        </w:rPr>
+        <w:t>Heidi SQL</w:t>
+      </w:r>
+      <w:r>
+        <w:rPr>
+          <w:rFonts w:ascii="Arial" w:hAnsi="Arial" w:cs="Arial"/>
+          <w:sz w:val="24"/>
+          <w:szCs w:val="24"/>
+        </w:rPr>
+        <w:t xml:space="preserve"> lo que sería la versión 1.0 de esta. La </w:t>
+      </w:r>
+      <w:r>
+        <w:rPr>
+          <w:rFonts w:ascii="Arial" w:hAnsi="Arial" w:cs="Arial"/>
+          <w:i/>
+          <w:iCs/>
+          <w:sz w:val="24"/>
+          <w:szCs w:val="24"/>
+        </w:rPr>
+        <w:t>BBDD</w:t>
+      </w:r>
+      <w:r>
+        <w:rPr>
+          <w:rFonts w:ascii="Arial" w:hAnsi="Arial" w:cs="Arial"/>
+          <w:sz w:val="24"/>
+          <w:szCs w:val="24"/>
+        </w:rPr>
+        <w:t xml:space="preserve"> cuenta con estas tablas: </w:t>
+      </w:r>
+      <w:r>
+        <w:rPr>
+          <w:rFonts w:ascii="Arial" w:hAnsi="Arial" w:cs="Arial"/>
+          <w:i/>
+          <w:iCs/>
+          <w:sz w:val="24"/>
+          <w:szCs w:val="24"/>
+        </w:rPr>
+        <w:t>Usuarios, Memes y Plantillas</w:t>
+      </w:r>
+      <w:r>
+        <w:rPr>
+          <w:rFonts w:ascii="Arial" w:hAnsi="Arial" w:cs="Arial"/>
+          <w:sz w:val="24"/>
+          <w:szCs w:val="24"/>
+        </w:rPr>
+        <w:t>.</w:t>
+      </w:r>
+    </w:p>
+    <w:p>
+      <w:pPr>
+        <w:rPr>
+          <w:rFonts w:ascii="Arial" w:hAnsi="Arial" w:cs="Arial"/>
+          <w:sz w:val="24"/>
+          <w:szCs w:val="24"/>
+        </w:rPr>
+      </w:pPr>
+    </w:p>
+    <w:p>
+      <w:pPr>
+        <w:rPr>
+          <w:rFonts w:ascii="Arial" w:hAnsi="Arial" w:cs="Arial"/>
+          <w:b/>
+          <w:bCs/>
+          <w:sz w:val="28"/>
+          <w:szCs w:val="28"/>
+        </w:rPr>
+      </w:pPr>
+      <w:r>
+        <w:rPr>
+          <w:rFonts w:ascii="Arial" w:hAnsi="Arial" w:cs="Arial"/>
+          <w:b/>
+          <w:bCs/>
+          <w:sz w:val="28"/>
+          <w:szCs w:val="28"/>
+        </w:rPr>
+        <w:lastRenderedPageBreak/>
+        <w:t>Del 1</w:t>
+      </w:r>
+      <w:r>
+        <w:rPr>
+          <w:rFonts w:ascii="Arial" w:hAnsi="Arial" w:cs="Arial"/>
+          <w:b/>
+          <w:bCs/>
+          <w:sz w:val="28"/>
+          <w:szCs w:val="28"/>
+        </w:rPr>
+        <w:t>7</w:t>
+      </w:r>
+      <w:r>
+        <w:rPr>
+          <w:rFonts w:ascii="Arial" w:hAnsi="Arial" w:cs="Arial"/>
+          <w:b/>
+          <w:bCs/>
+          <w:sz w:val="28"/>
+          <w:szCs w:val="28"/>
+        </w:rPr>
+        <w:t>/0</w:t>
+      </w:r>
+      <w:r>
+        <w:rPr>
+          <w:rFonts w:ascii="Arial" w:hAnsi="Arial" w:cs="Arial"/>
+          <w:b/>
+          <w:bCs/>
+          <w:sz w:val="28"/>
+          <w:szCs w:val="28"/>
+        </w:rPr>
+        <w:t>4</w:t>
+      </w:r>
+      <w:r>
+        <w:rPr>
+          <w:rFonts w:ascii="Arial" w:hAnsi="Arial" w:cs="Arial"/>
+          <w:b/>
+          <w:bCs/>
+          <w:sz w:val="28"/>
+          <w:szCs w:val="28"/>
+        </w:rPr>
+        <w:t xml:space="preserve"> al 28/04 – Testing con Expo Snack, nuevas necesidades.</w:t>
+      </w:r>
+    </w:p>
+    <w:p>
+      <w:pPr>
+        <w:rPr>
+          <w:rFonts w:ascii="Arial" w:hAnsi="Arial" w:cs="Arial"/>
+          <w:sz w:val="24"/>
+          <w:szCs w:val="24"/>
+        </w:rPr>
+      </w:pPr>
+      <w:r>
+        <w:rPr>
+          <w:rFonts w:ascii="Arial" w:hAnsi="Arial" w:cs="Arial"/>
+          <w:sz w:val="24"/>
+          <w:szCs w:val="24"/>
+        </w:rPr>
+        <w:t xml:space="preserve">A lo largo </w:t>
+      </w:r>
+      <w:r>
+        <w:rPr>
+          <w:rFonts w:ascii="Arial" w:hAnsi="Arial" w:cs="Arial"/>
+          <w:sz w:val="24"/>
+          <w:szCs w:val="24"/>
+        </w:rPr>
+        <w:t xml:space="preserve">de estas dos semanas he estado aprovechando mis ratos libres en el trabajo para ponerme a experimentar con el </w:t>
+      </w:r>
+      <w:r>
+        <w:rPr>
+          <w:rFonts w:ascii="Arial" w:hAnsi="Arial" w:cs="Arial"/>
+          <w:b/>
+          <w:bCs/>
+          <w:sz w:val="24"/>
+          <w:szCs w:val="24"/>
+        </w:rPr>
+        <w:t>Expo-Snack</w:t>
+      </w:r>
+      <w:r>
+        <w:rPr>
+          <w:rFonts w:ascii="Arial" w:hAnsi="Arial" w:cs="Arial"/>
+          <w:sz w:val="24"/>
+          <w:szCs w:val="24"/>
+        </w:rPr>
+        <w:t xml:space="preserve">, he logrado comprender como funciona la biblioteca </w:t>
+      </w:r>
+      <w:r>
+        <w:rPr>
+          <w:rFonts w:ascii="Arial" w:hAnsi="Arial" w:cs="Arial"/>
+          <w:i/>
+          <w:iCs/>
+          <w:sz w:val="24"/>
+          <w:szCs w:val="24"/>
+        </w:rPr>
+        <w:t>“Image-Picker”</w:t>
+      </w:r>
+      <w:r>
+        <w:rPr>
+          <w:rFonts w:ascii="Arial" w:hAnsi="Arial" w:cs="Arial"/>
+          <w:sz w:val="24"/>
+          <w:szCs w:val="24"/>
+        </w:rPr>
+        <w:t xml:space="preserve"> la cual esta destinada a poder seleccionar una imagen del almacenamiento interno a elección del usuario.</w:t>
+      </w:r>
+    </w:p>
+    <w:p>
+      <w:pPr>
+        <w:rPr>
+          <w:rFonts w:ascii="Arial" w:hAnsi="Arial" w:cs="Arial"/>
+          <w:sz w:val="24"/>
+          <w:szCs w:val="24"/>
+        </w:rPr>
+      </w:pPr>
+      <w:r>
+        <w:rPr>
+          <w:rFonts w:ascii="Arial" w:hAnsi="Arial" w:cs="Arial"/>
+          <w:sz w:val="24"/>
+          <w:szCs w:val="24"/>
+        </w:rPr>
+        <w:t xml:space="preserve">Esta librería será útil de cara a programar el Editor de Memes interno de la aplicación. Tras algunas pruebas, he mirado otras librerías para poder añadir a estas imágenes seleccionadas desde el </w:t>
+      </w:r>
+      <w:r>
+        <w:rPr>
+          <w:rFonts w:ascii="Arial" w:hAnsi="Arial" w:cs="Arial"/>
+          <w:i/>
+          <w:iCs/>
+          <w:sz w:val="24"/>
+          <w:szCs w:val="24"/>
+        </w:rPr>
+        <w:t>“</w:t>
+      </w:r>
+      <w:r>
+        <w:rPr>
+          <w:rFonts w:ascii="Arial" w:hAnsi="Arial" w:cs="Arial"/>
+          <w:i/>
+          <w:iCs/>
+          <w:sz w:val="24"/>
+          <w:szCs w:val="24"/>
+        </w:rPr>
+        <w:t>Image-Picker</w:t>
+      </w:r>
+      <w:r>
+        <w:rPr>
+          <w:rFonts w:ascii="Arial" w:hAnsi="Arial" w:cs="Arial"/>
+          <w:i/>
+          <w:iCs/>
+          <w:sz w:val="24"/>
+          <w:szCs w:val="24"/>
+        </w:rPr>
+        <w:t>”</w:t>
+      </w:r>
+      <w:r>
+        <w:rPr>
+          <w:rFonts w:ascii="Arial" w:hAnsi="Arial" w:cs="Arial"/>
+          <w:i/>
+          <w:iCs/>
+          <w:sz w:val="24"/>
+          <w:szCs w:val="24"/>
+        </w:rPr>
+        <w:t>,</w:t>
+      </w:r>
+      <w:r>
+        <w:rPr>
+          <w:rFonts w:ascii="Arial" w:hAnsi="Arial" w:cs="Arial"/>
+          <w:sz w:val="24"/>
+          <w:szCs w:val="24"/>
+        </w:rPr>
+        <w:t xml:space="preserve"> texto para crear los memes. No obstante, parece ser que muchas de estas librerías no son compatibles con el editor de código de </w:t>
+      </w:r>
+      <w:r>
+        <w:rPr>
+          <w:rFonts w:ascii="Arial" w:hAnsi="Arial" w:cs="Arial"/>
+          <w:b/>
+          <w:bCs/>
+          <w:sz w:val="24"/>
+          <w:szCs w:val="24"/>
+        </w:rPr>
+        <w:t>Expo-Snack</w:t>
+      </w:r>
+      <w:r>
+        <w:rPr>
+          <w:rFonts w:ascii="Arial" w:hAnsi="Arial" w:cs="Arial"/>
+          <w:sz w:val="24"/>
+          <w:szCs w:val="24"/>
+        </w:rPr>
+        <w:t>.</w:t>
+      </w:r>
+    </w:p>
+    <w:p>
+      <w:pPr>
+        <w:rPr>
+          <w:rFonts w:ascii="Arial" w:hAnsi="Arial" w:cs="Arial"/>
+          <w:sz w:val="24"/>
+          <w:szCs w:val="24"/>
+        </w:rPr>
+      </w:pPr>
+      <w:r>
+        <w:rPr>
+          <w:rFonts w:ascii="Arial" w:hAnsi="Arial" w:cs="Arial"/>
+          <w:sz w:val="24"/>
+          <w:szCs w:val="24"/>
+        </w:rPr>
+        <w:t xml:space="preserve">Todo esto, sumado a la necesidad de exportar a </w:t>
+      </w:r>
+      <w:r>
+        <w:rPr>
+          <w:rFonts w:ascii="Arial" w:hAnsi="Arial" w:cs="Arial"/>
+          <w:b/>
+          <w:bCs/>
+          <w:sz w:val="24"/>
+          <w:szCs w:val="24"/>
+        </w:rPr>
+        <w:t>Android Studio</w:t>
+      </w:r>
+      <w:r>
+        <w:rPr>
+          <w:rFonts w:ascii="Arial" w:hAnsi="Arial" w:cs="Arial"/>
+          <w:sz w:val="24"/>
+          <w:szCs w:val="24"/>
+        </w:rPr>
+        <w:t xml:space="preserve"> el proyecto para poder generar la APK al final del mismo, contando que mi equipo en casa no es capaz de correr el mencionado programa, me he visto en la necesidad de contactar a mis tutores para ver si la Florida puede suministrarme un equipo para hacer este trabajo.</w:t>
+      </w:r>
+    </w:p>
+    <w:p>
+      <w:pPr>
+        <w:rPr>
+          <w:rFonts w:ascii="Arial" w:hAnsi="Arial" w:cs="Arial"/>
+          <w:sz w:val="24"/>
+          <w:szCs w:val="24"/>
+        </w:rPr>
+      </w:pPr>
+      <w:r>
+        <w:rPr>
+          <w:rFonts w:ascii="Arial" w:hAnsi="Arial" w:cs="Arial"/>
+          <w:sz w:val="24"/>
+          <w:szCs w:val="24"/>
+        </w:rPr>
+        <w:t xml:space="preserve">Adicionalmente, ya que parecía que la pantalla de Edición de Memes estaría detenida un tiempo, me he puesto a desarrollar las primeras tres pantallas de la aplicación: </w:t>
+      </w:r>
+      <w:r>
+        <w:rPr>
+          <w:rFonts w:ascii="Arial" w:hAnsi="Arial" w:cs="Arial"/>
+          <w:b/>
+          <w:bCs/>
+          <w:i/>
+          <w:iCs/>
+          <w:sz w:val="24"/>
+          <w:szCs w:val="24"/>
+        </w:rPr>
+        <w:t xml:space="preserve">Login, Registro y </w:t>
+      </w:r>
+      <w:r>
+        <w:rPr>
+          <w:rFonts w:ascii="Arial" w:hAnsi="Arial" w:cs="Arial"/>
+          <w:b/>
+          <w:bCs/>
+          <w:i/>
+          <w:iCs/>
+          <w:sz w:val="24"/>
+          <w:szCs w:val="24"/>
+        </w:rPr>
+        <w:t>Menú</w:t>
+      </w:r>
+      <w:r>
+        <w:rPr>
+          <w:rFonts w:ascii="Arial" w:hAnsi="Arial" w:cs="Arial"/>
+          <w:sz w:val="24"/>
+          <w:szCs w:val="24"/>
+        </w:rPr>
+        <w:t>.</w:t>
+      </w:r>
+    </w:p>
+    <w:p>
+      <w:pPr>
+        <w:rPr>
+          <w:rFonts w:ascii="Arial" w:hAnsi="Arial" w:cs="Arial"/>
+          <w:sz w:val="24"/>
+          <w:szCs w:val="24"/>
+        </w:rPr>
+      </w:pPr>
+    </w:p>
+    <w:p>
+      <w:pPr>
+        <w:rPr>
+          <w:rFonts w:ascii="Arial" w:hAnsi="Arial" w:cs="Arial"/>
+          <w:b/>
+          <w:bCs/>
+          <w:sz w:val="28"/>
+          <w:szCs w:val="28"/>
+        </w:rPr>
+      </w:pPr>
+      <w:r>
+        <w:rPr>
+          <w:rFonts w:ascii="Arial" w:hAnsi="Arial" w:cs="Arial"/>
+          <w:b/>
+          <w:bCs/>
+          <w:sz w:val="28"/>
+          <w:szCs w:val="28"/>
+        </w:rPr>
+        <w:t>01</w:t>
+      </w:r>
+      <w:r>
+        <w:rPr>
+          <w:rFonts w:ascii="Arial" w:hAnsi="Arial" w:cs="Arial"/>
+          <w:b/>
+          <w:bCs/>
+          <w:sz w:val="28"/>
+          <w:szCs w:val="28"/>
+        </w:rPr>
+        <w:t>/0</w:t>
+      </w:r>
+      <w:r>
+        <w:rPr>
+          <w:rFonts w:ascii="Arial" w:hAnsi="Arial" w:cs="Arial"/>
+          <w:b/>
+          <w:bCs/>
+          <w:sz w:val="28"/>
+          <w:szCs w:val="28"/>
+        </w:rPr>
+        <w:t xml:space="preserve">5 </w:t>
+      </w:r>
+      <w:r>
+        <w:rPr>
+          <w:rFonts w:ascii="Arial" w:hAnsi="Arial" w:cs="Arial"/>
+          <w:b/>
+          <w:bCs/>
+          <w:sz w:val="28"/>
+          <w:szCs w:val="28"/>
+        </w:rPr>
+        <w:t xml:space="preserve">– </w:t>
+      </w:r>
+      <w:r>
+        <w:rPr>
+          <w:rFonts w:ascii="Arial" w:hAnsi="Arial" w:cs="Arial"/>
+          <w:b/>
+          <w:bCs/>
+          <w:sz w:val="28"/>
+          <w:szCs w:val="28"/>
+        </w:rPr>
+        <w:t>Pequeña actualización en la Base de Datos</w:t>
+      </w:r>
+    </w:p>
+    <w:p>
+      <w:pPr>
+        <w:rPr>
+          <w:rFonts w:ascii="Arial" w:hAnsi="Arial" w:cs="Arial"/>
+          <w:b/>
+          <w:bCs/>
+          <w:sz w:val="28"/>
+          <w:szCs w:val="28"/>
+        </w:rPr>
+      </w:pPr>
+      <w:r>
+        <w:rPr>
+          <w:rFonts w:ascii="Arial" w:hAnsi="Arial" w:cs="Arial"/>
+          <w:sz w:val="24"/>
+          <w:szCs w:val="24"/>
+        </w:rPr>
+        <w:t xml:space="preserve">Aprovechando el día libre de hoy y tras pensarlo un poco, se han actualizado las tablas de la BBDD, cambiando el valor de las imágenes de Blob a String con la intención de tratar las imágenes en Base64. </w:t>
+      </w:r>
+    </w:p>
+    <w:p>
+      <w:pPr>
+        <w:rPr>
+          <w:rFonts w:ascii="Arial" w:hAnsi="Arial" w:cs="Arial"/>
+          <w:b/>
+          <w:bCs/>
+          <w:sz w:val="28"/>
+          <w:szCs w:val="28"/>
+        </w:rPr>
+      </w:pPr>
+    </w:p>
+    <w:p>
+      <w:pPr>
+        <w:rPr>
+          <w:rFonts w:ascii="Arial" w:hAnsi="Arial" w:cs="Arial"/>
+          <w:b/>
+          <w:bCs/>
+          <w:sz w:val="28"/>
+          <w:szCs w:val="28"/>
+        </w:rPr>
+      </w:pPr>
+      <w:r>
+        <w:rPr>
+          <w:rFonts w:ascii="Arial" w:hAnsi="Arial" w:cs="Arial"/>
+          <w:b/>
+          <w:bCs/>
+          <w:sz w:val="28"/>
+          <w:szCs w:val="28"/>
+        </w:rPr>
+        <w:t>0</w:t>
+      </w:r>
+      <w:r>
+        <w:rPr>
+          <w:rFonts w:ascii="Arial" w:hAnsi="Arial" w:cs="Arial"/>
+          <w:b/>
+          <w:bCs/>
+          <w:sz w:val="28"/>
+          <w:szCs w:val="28"/>
+        </w:rPr>
+        <w:t>4</w:t>
+      </w:r>
+      <w:r>
+        <w:rPr>
+          <w:rFonts w:ascii="Arial" w:hAnsi="Arial" w:cs="Arial"/>
+          <w:b/>
+          <w:bCs/>
+          <w:sz w:val="28"/>
+          <w:szCs w:val="28"/>
+        </w:rPr>
+        <w:t>/0</w:t>
+      </w:r>
+      <w:r>
+        <w:rPr>
+          <w:rFonts w:ascii="Arial" w:hAnsi="Arial" w:cs="Arial"/>
+          <w:b/>
+          <w:bCs/>
+          <w:sz w:val="28"/>
+          <w:szCs w:val="28"/>
+        </w:rPr>
+        <w:t>5 –</w:t>
+      </w:r>
+      <w:r>
+        <w:rPr>
+          <w:rFonts w:ascii="Arial" w:hAnsi="Arial" w:cs="Arial"/>
+          <w:b/>
+          <w:bCs/>
+          <w:sz w:val="28"/>
+          <w:szCs w:val="28"/>
+        </w:rPr>
+        <w:t xml:space="preserve"> Obtención del Portátil</w:t>
+      </w:r>
+    </w:p>
+    <w:p>
+      <w:pPr>
+        <w:rPr>
+          <w:rFonts w:ascii="Arial" w:hAnsi="Arial" w:cs="Arial"/>
+        </w:rPr>
+      </w:pPr>
+      <w:r>
+        <w:rPr>
+          <w:rFonts w:ascii="Arial" w:hAnsi="Arial" w:cs="Arial"/>
+          <w:sz w:val="24"/>
+          <w:szCs w:val="24"/>
+        </w:rPr>
+        <w:t>En la noche pasada</w:t>
+      </w:r>
+      <w:r>
+        <w:rPr>
+          <w:rFonts w:ascii="Arial" w:hAnsi="Arial" w:cs="Arial"/>
+          <w:sz w:val="24"/>
+          <w:szCs w:val="24"/>
+        </w:rPr>
+        <w:t xml:space="preserve"> recibí un correo de Manel diciendo que la Florida me había autorizado para poder pasar a recoger un portátil de la biblioteca. Después del trabajo he ido a por este y tras pasar por Sistemas para obtener permisos de administrador en el portátil para poder instalar todo lo necesario para realizar mi proyecto, he regresado a casa.</w:t>
+      </w:r>
+    </w:p>
+    <w:p>
+      <w:pPr>
+        <w:rPr>
+          <w:rFonts w:ascii="Arial" w:hAnsi="Arial" w:cs="Arial"/>
+          <w:sz w:val="24"/>
+          <w:szCs w:val="24"/>
+        </w:rPr>
+      </w:pPr>
+    </w:p>
+    <w:p>
+      <w:pPr>
+        <w:rPr>
+          <w:rFonts w:ascii="Arial" w:hAnsi="Arial" w:cs="Arial"/>
+          <w:b/>
+          <w:bCs/>
+          <w:sz w:val="28"/>
+          <w:szCs w:val="28"/>
+        </w:rPr>
+      </w:pPr>
+      <w:r>
+        <w:rPr>
+          <w:rFonts w:ascii="Arial" w:hAnsi="Arial" w:cs="Arial"/>
+          <w:b/>
+          <w:bCs/>
+          <w:sz w:val="28"/>
+          <w:szCs w:val="28"/>
+        </w:rPr>
+        <w:br w:type="page"/>
+      </w:r>
+    </w:p>
+    <w:p>
+      <w:pPr>
+        <w:rPr>
+          <w:rFonts w:ascii="Arial" w:hAnsi="Arial" w:cs="Arial"/>
+          <w:b/>
+          <w:bCs/>
+          <w:sz w:val="28"/>
+          <w:szCs w:val="28"/>
+        </w:rPr>
+      </w:pPr>
+      <w:r>
+        <w:rPr>
+          <w:rFonts w:ascii="Arial" w:hAnsi="Arial" w:cs="Arial"/>
+          <w:b/>
+          <w:bCs/>
+          <w:sz w:val="28"/>
+          <w:szCs w:val="28"/>
+        </w:rPr>
+        <w:lastRenderedPageBreak/>
+        <w:t>0</w:t>
+      </w:r>
+      <w:r>
+        <w:rPr>
+          <w:rFonts w:ascii="Arial" w:hAnsi="Arial" w:cs="Arial"/>
+          <w:b/>
+          <w:bCs/>
+          <w:sz w:val="28"/>
+          <w:szCs w:val="28"/>
+        </w:rPr>
+        <w:t>5</w:t>
+      </w:r>
+      <w:r>
+        <w:rPr>
+          <w:rFonts w:ascii="Arial" w:hAnsi="Arial" w:cs="Arial"/>
+          <w:b/>
+          <w:bCs/>
+          <w:sz w:val="28"/>
+          <w:szCs w:val="28"/>
+        </w:rPr>
+        <w:t>/0</w:t>
+      </w:r>
+      <w:r>
+        <w:rPr>
+          <w:rFonts w:ascii="Arial" w:hAnsi="Arial" w:cs="Arial"/>
+          <w:b/>
+          <w:bCs/>
+          <w:sz w:val="28"/>
+          <w:szCs w:val="28"/>
+        </w:rPr>
+        <w:t xml:space="preserve">5 – </w:t>
+      </w:r>
+      <w:r>
+        <w:rPr>
+          <w:rFonts w:ascii="Arial" w:hAnsi="Arial" w:cs="Arial"/>
+          <w:b/>
+          <w:bCs/>
+          <w:sz w:val="28"/>
+          <w:szCs w:val="28"/>
+        </w:rPr>
+        <w:t>Avance en las pantallas</w:t>
+      </w:r>
+    </w:p>
+    <w:p>
+      <w:pPr>
+        <w:rPr>
+          <w:rFonts w:ascii="Arial" w:hAnsi="Arial" w:cs="Arial"/>
+          <w:sz w:val="24"/>
+          <w:szCs w:val="24"/>
+        </w:rPr>
+      </w:pPr>
+      <w:r>
+        <w:rPr>
+          <w:rFonts w:ascii="Arial" w:hAnsi="Arial" w:cs="Arial"/>
+          <w:sz w:val="24"/>
+          <w:szCs w:val="24"/>
+        </w:rPr>
+        <w:t xml:space="preserve">A lo largo de la semana he estado aprovechando mis momentos muertos en el trabajo para continuar avanzando en </w:t>
+      </w:r>
+      <w:r>
+        <w:rPr>
+          <w:rFonts w:ascii="Arial" w:hAnsi="Arial" w:cs="Arial"/>
+          <w:b/>
+          <w:bCs/>
+          <w:sz w:val="24"/>
+          <w:szCs w:val="24"/>
+        </w:rPr>
+        <w:t>Expo-Snack</w:t>
+      </w:r>
+      <w:r>
+        <w:rPr>
+          <w:rFonts w:ascii="Arial" w:hAnsi="Arial" w:cs="Arial"/>
+          <w:sz w:val="24"/>
+          <w:szCs w:val="24"/>
+        </w:rPr>
+        <w:t xml:space="preserve"> con las pantallas de la aplicación. Se ha creado la pantalla de </w:t>
+      </w:r>
+      <w:r>
+        <w:rPr>
+          <w:rFonts w:ascii="Arial" w:hAnsi="Arial" w:cs="Arial"/>
+          <w:b/>
+          <w:bCs/>
+          <w:i/>
+          <w:iCs/>
+          <w:sz w:val="24"/>
+          <w:szCs w:val="24"/>
+        </w:rPr>
+        <w:t>O</w:t>
+      </w:r>
+      <w:r>
+        <w:rPr>
+          <w:rFonts w:ascii="Arial" w:hAnsi="Arial" w:cs="Arial"/>
+          <w:b/>
+          <w:bCs/>
+          <w:i/>
+          <w:iCs/>
+          <w:sz w:val="24"/>
+          <w:szCs w:val="24"/>
+        </w:rPr>
+        <w:t>pciones</w:t>
+      </w:r>
+      <w:r>
+        <w:rPr>
+          <w:rFonts w:ascii="Arial" w:hAnsi="Arial" w:cs="Arial"/>
+          <w:sz w:val="24"/>
+          <w:szCs w:val="24"/>
+        </w:rPr>
+        <w:t xml:space="preserve">, con los botones de: </w:t>
+      </w:r>
+      <w:r>
+        <w:rPr>
+          <w:rFonts w:ascii="Arial" w:hAnsi="Arial" w:cs="Arial"/>
+          <w:i/>
+          <w:iCs/>
+          <w:sz w:val="24"/>
+          <w:szCs w:val="24"/>
+        </w:rPr>
+        <w:t>Cerrar Sesión, Borrar Cuenta y Cambio de Idioma</w:t>
+      </w:r>
+      <w:r>
+        <w:rPr>
+          <w:rFonts w:ascii="Arial" w:hAnsi="Arial" w:cs="Arial"/>
+          <w:sz w:val="24"/>
+          <w:szCs w:val="24"/>
+        </w:rPr>
+        <w:t xml:space="preserve">. También he creado la primera versión de la pantalla de </w:t>
+      </w:r>
+      <w:r>
+        <w:rPr>
+          <w:rFonts w:ascii="Arial" w:hAnsi="Arial" w:cs="Arial"/>
+          <w:b/>
+          <w:bCs/>
+          <w:i/>
+          <w:iCs/>
+          <w:sz w:val="24"/>
+          <w:szCs w:val="24"/>
+        </w:rPr>
+        <w:t>Perfil de Usuario</w:t>
+      </w:r>
+      <w:r>
+        <w:rPr>
+          <w:rFonts w:ascii="Arial" w:hAnsi="Arial" w:cs="Arial"/>
+          <w:sz w:val="24"/>
+          <w:szCs w:val="24"/>
+        </w:rPr>
+        <w:t xml:space="preserve">, sin embargo, aun tengo que ver como solucionar el problema del </w:t>
+      </w:r>
+      <w:r>
+        <w:rPr>
+          <w:rFonts w:ascii="Arial" w:hAnsi="Arial" w:cs="Arial"/>
+          <w:i/>
+          <w:iCs/>
+          <w:sz w:val="24"/>
+          <w:szCs w:val="24"/>
+        </w:rPr>
+        <w:t>FlatList</w:t>
+      </w:r>
+      <w:r>
+        <w:rPr>
+          <w:rFonts w:ascii="Arial" w:hAnsi="Arial" w:cs="Arial"/>
+          <w:sz w:val="24"/>
+          <w:szCs w:val="24"/>
+        </w:rPr>
+        <w:t xml:space="preserve"> con respecto a cómo se despliegan los memes en el perfil. </w:t>
+      </w:r>
+    </w:p>
+    <w:p>
+      <w:pPr>
+        <w:rPr>
+          <w:rFonts w:ascii="Arial" w:hAnsi="Arial" w:cs="Arial"/>
+          <w:sz w:val="24"/>
+          <w:szCs w:val="24"/>
+        </w:rPr>
+      </w:pPr>
+      <w:r>
+        <w:rPr>
+          <w:rFonts w:ascii="Arial" w:hAnsi="Arial" w:cs="Arial"/>
+          <w:sz w:val="24"/>
+          <w:szCs w:val="24"/>
+        </w:rPr>
+        <w:t xml:space="preserve">Además de ello se han creado comprobaciones para que en caso de que los datos estuviesen mal introducidos, salten advertencias al usuario. He encontrado algunas complicaciones con las </w:t>
+      </w:r>
+      <w:r>
+        <w:rPr>
+          <w:rFonts w:ascii="Arial" w:hAnsi="Arial" w:cs="Arial"/>
+          <w:i/>
+          <w:iCs/>
+          <w:sz w:val="24"/>
+          <w:szCs w:val="24"/>
+        </w:rPr>
+        <w:t>PantallasContext</w:t>
+      </w:r>
+      <w:r>
+        <w:rPr>
+          <w:rFonts w:ascii="Arial" w:hAnsi="Arial" w:cs="Arial"/>
+          <w:sz w:val="24"/>
+          <w:szCs w:val="24"/>
+        </w:rPr>
+        <w:t xml:space="preserve"> para el uso de variables globales de estado por lo que le he solicitado a Paco una tutoría mañana. </w:t>
+      </w:r>
+    </w:p>
+    <w:p>
+      <w:pPr>
+        <w:rPr>
+          <w:rFonts w:ascii="Arial" w:hAnsi="Arial" w:cs="Arial"/>
+          <w:sz w:val="24"/>
+          <w:szCs w:val="24"/>
+        </w:rPr>
+      </w:pPr>
+    </w:p>
+    <w:p>
+      <w:pPr>
+        <w:rPr>
+          <w:rFonts w:ascii="Arial" w:hAnsi="Arial" w:cs="Arial"/>
+          <w:b/>
+          <w:bCs/>
+          <w:sz w:val="28"/>
+          <w:szCs w:val="28"/>
+        </w:rPr>
+      </w:pPr>
+      <w:r>
+        <w:rPr>
+          <w:rFonts w:ascii="Arial" w:hAnsi="Arial" w:cs="Arial"/>
+          <w:b/>
+          <w:bCs/>
+          <w:sz w:val="28"/>
+          <w:szCs w:val="28"/>
+        </w:rPr>
+        <w:t>0</w:t>
+      </w:r>
+      <w:r>
+        <w:rPr>
+          <w:rFonts w:ascii="Arial" w:hAnsi="Arial" w:cs="Arial"/>
+          <w:b/>
+          <w:bCs/>
+          <w:sz w:val="28"/>
+          <w:szCs w:val="28"/>
+        </w:rPr>
+        <w:t>6</w:t>
+      </w:r>
+      <w:r>
+        <w:rPr>
+          <w:rFonts w:ascii="Arial" w:hAnsi="Arial" w:cs="Arial"/>
+          <w:b/>
+          <w:bCs/>
+          <w:sz w:val="28"/>
+          <w:szCs w:val="28"/>
+        </w:rPr>
+        <w:t>/0</w:t>
+      </w:r>
+      <w:r>
+        <w:rPr>
+          <w:rFonts w:ascii="Arial" w:hAnsi="Arial" w:cs="Arial"/>
+          <w:b/>
+          <w:bCs/>
+          <w:sz w:val="28"/>
+          <w:szCs w:val="28"/>
+        </w:rPr>
+        <w:t>5</w:t>
+      </w:r>
+      <w:r>
+        <w:rPr>
+          <w:rFonts w:ascii="Arial" w:hAnsi="Arial" w:cs="Arial"/>
+          <w:b/>
+          <w:bCs/>
+          <w:sz w:val="28"/>
+          <w:szCs w:val="28"/>
+        </w:rPr>
+        <w:t xml:space="preserve"> – Más problemas y menos soluciones</w:t>
+      </w:r>
+    </w:p>
+    <w:p>
+      <w:pPr>
+        <w:rPr>
+          <w:rFonts w:ascii="Arial" w:hAnsi="Arial" w:cs="Arial"/>
+          <w:sz w:val="24"/>
+          <w:szCs w:val="24"/>
+        </w:rPr>
+      </w:pPr>
+      <w:r>
+        <w:rPr>
+          <w:rFonts w:ascii="Arial" w:hAnsi="Arial" w:cs="Arial"/>
+          <w:sz w:val="24"/>
+          <w:szCs w:val="24"/>
+        </w:rPr>
+        <w:t xml:space="preserve">Hoy durante la mañana tuve una pequeña tutoría con Paco para poder solventar mis problemas con el hook useContext de ReactNative, una vez solucionado ese problema, me dediqué a establecer las variables globales para las pantallas. </w:t>
+      </w:r>
+    </w:p>
+    <w:p>
+      <w:pPr>
+        <w:rPr>
+          <w:rFonts w:ascii="Arial" w:hAnsi="Arial" w:cs="Arial"/>
+          <w:sz w:val="24"/>
+          <w:szCs w:val="24"/>
+        </w:rPr>
+      </w:pPr>
+      <w:r>
+        <w:rPr>
+          <w:rFonts w:ascii="Arial" w:hAnsi="Arial" w:cs="Arial"/>
+          <w:sz w:val="24"/>
+          <w:szCs w:val="24"/>
+        </w:rPr>
+        <w:t>Durante la tarde tome el portátil para instalarle el Android Studio y así poder continuar experimentando con las interfaces en el portátil proporcionado por la Florida. Sin embargo, durante el proceso de instalación me di cuenta de que no tengo la virtualización activada en el portátil. Le he enviado a Manel un correo para comentárselo, estoy a le espera que me conteste, de igual manera tengo una reunión con él el lunes.</w:t>
+      </w:r>
+    </w:p>
+    <w:p>
+      <w:pPr>
+        <w:rPr>
+          <w:rFonts w:ascii="Arial" w:hAnsi="Arial" w:cs="Arial"/>
+          <w:sz w:val="24"/>
+          <w:szCs w:val="24"/>
+        </w:rPr>
+      </w:pPr>
+      <w:r>
+        <w:rPr>
+          <w:rFonts w:ascii="Arial" w:hAnsi="Arial" w:cs="Arial"/>
+          <w:sz w:val="24"/>
+          <w:szCs w:val="24"/>
+        </w:rPr>
+        <w:t>He creado en el Git del proyecto la rama SRC donde he puesto el proyecto de React en el que importare las pantallas hechas en Expo, por lo que hasta que se solucione el tema de la virtualización, esto permanecerá así.</w:t>
+      </w:r>
+    </w:p>
+    <w:p>
+      <w:pPr>
+        <w:rPr>
+          <w:rFonts w:ascii="Arial" w:hAnsi="Arial" w:cs="Arial"/>
+          <w:b/>
+          <w:bCs/>
+          <w:sz w:val="28"/>
+          <w:szCs w:val="28"/>
+        </w:rPr>
+      </w:pPr>
+    </w:p>
+    <w:p>
+      <w:pPr>
+        <w:rPr>
+          <w:rFonts w:ascii="Arial" w:hAnsi="Arial" w:cs="Arial"/>
+          <w:sz w:val="24"/>
+          <w:szCs w:val="24"/>
+        </w:rPr>
+      </w:pPr>
     </w:p>
     <w:sectPr>
       <w:pgSz w:w="11906" w:h="16838"/>

</xml_diff>

<commit_message>
Añadidas nuevas entradas de la memoria tecnica
</commit_message>
<xml_diff>
--- a/Memoria_Tecnica.docx
+++ b/Memoria_Tecnica.docx
@@ -574,7 +574,21 @@
           <w:u w:val="single"/>
         </w:rPr>
         <w:lastRenderedPageBreak/>
-        <w:t>¿Qué es Memigo?</w:t>
+        <w:t xml:space="preserve">¿Qué es </w:t>
+      </w:r>
+      <w:proofErr w:type="spellStart"/>
+      <w:r>
+        <w:rPr>
+          <w:u w:val="single"/>
+        </w:rPr>
+        <w:t>Memigo</w:t>
+      </w:r>
+      <w:proofErr w:type="spellEnd"/>
+      <w:r>
+        <w:rPr>
+          <w:u w:val="single"/>
+        </w:rPr>
+        <w:t>?</w:t>
       </w:r>
     </w:p>
     <w:p>
@@ -660,13 +674,23 @@
           </wp:anchor>
         </w:drawing>
       </w:r>
-      <w:r>
-        <w:rPr>
-          <w:rFonts w:ascii="Arial" w:hAnsi="Arial" w:cs="Arial"/>
-          <w:sz w:val="24"/>
-          <w:szCs w:val="24"/>
-        </w:rPr>
-        <w:t xml:space="preserve">Memigo es una aplicación diseñada para funcionar como una red social, donde los distintos usuarios pueden crear o compartir sus propios memes. A lo largo de la historia de Internet, los memes han sido una parte muy importante para esta, debido a ser uno de los contenidos más consumidos por todas las edades. Existen muchos tipos de memes, en todo tipo de formatos, al igual que hay muchas aplicaciones o herramientas dedicadas a la creación de estos, desde el más simple meme hecho en Paint, hasta algunos programas de edición que van más allá de solo poner texto sobre una imagen graciosa. También hay muchas aplicaciones o webs destinadas a compartir estas imágenes, ya sean </w:t>
+      <w:proofErr w:type="spellStart"/>
+      <w:r>
+        <w:rPr>
+          <w:rFonts w:ascii="Arial" w:hAnsi="Arial" w:cs="Arial"/>
+          <w:sz w:val="24"/>
+          <w:szCs w:val="24"/>
+        </w:rPr>
+        <w:t>Memigo</w:t>
+      </w:r>
+      <w:proofErr w:type="spellEnd"/>
+      <w:r>
+        <w:rPr>
+          <w:rFonts w:ascii="Arial" w:hAnsi="Arial" w:cs="Arial"/>
+          <w:sz w:val="24"/>
+          <w:szCs w:val="24"/>
+        </w:rPr>
+        <w:t xml:space="preserve"> es una aplicación diseñada para funcionar como una red social, donde los distintos usuarios pueden crear o compartir sus propios memes. A lo largo de la historia de Internet, los memes han sido una parte muy importante para esta, debido a ser uno de los contenidos más consumidos por todas las edades. Existen muchos tipos de memes, en todo tipo de formatos, al igual que hay muchas aplicaciones o herramientas dedicadas a la creación de estos, desde el más simple meme hecho en Paint, hasta algunos programas de edición que van más allá de solo poner texto sobre una imagen graciosa. También hay muchas aplicaciones o webs destinadas a compartir estas imágenes, ya sean </w:t>
       </w:r>
       <w:r>
         <w:rPr>
@@ -682,25 +706,71 @@
           <w:sz w:val="24"/>
           <w:szCs w:val="24"/>
         </w:rPr>
-        <w:t xml:space="preserve"> de Facebook, cuentas de Instagram, foros o webs como CuantoCabron o CuantaRazon, entre otras. </w:t>
-      </w:r>
-    </w:p>
-    <w:p>
-      <w:pPr>
-        <w:jc w:val="both"/>
-        <w:rPr>
-          <w:rFonts w:ascii="Arial" w:hAnsi="Arial" w:cs="Arial"/>
-          <w:sz w:val="24"/>
-          <w:szCs w:val="24"/>
-        </w:rPr>
-      </w:pPr>
-      <w:r>
-        <w:rPr>
-          <w:rFonts w:ascii="Arial" w:hAnsi="Arial" w:cs="Arial"/>
-          <w:sz w:val="24"/>
-          <w:szCs w:val="24"/>
-        </w:rPr>
-        <w:t xml:space="preserve">Memigo busca insertarse en el mercado como una aplicación sencilla que te permita cumplir ese objetivo: Crear, Compartir y Descargar memes, ya sean los tuyos propios creados con la aplicación o los que más graciosos te parezcan hechos por otros usuarios. </w:t>
+        <w:t xml:space="preserve"> de Facebook, cuentas de Instagram, foros o webs como </w:t>
+      </w:r>
+      <w:proofErr w:type="spellStart"/>
+      <w:r>
+        <w:rPr>
+          <w:rFonts w:ascii="Arial" w:hAnsi="Arial" w:cs="Arial"/>
+          <w:sz w:val="24"/>
+          <w:szCs w:val="24"/>
+        </w:rPr>
+        <w:t>CuantoCabron</w:t>
+      </w:r>
+      <w:proofErr w:type="spellEnd"/>
+      <w:r>
+        <w:rPr>
+          <w:rFonts w:ascii="Arial" w:hAnsi="Arial" w:cs="Arial"/>
+          <w:sz w:val="24"/>
+          <w:szCs w:val="24"/>
+        </w:rPr>
+        <w:t xml:space="preserve"> o </w:t>
+      </w:r>
+      <w:proofErr w:type="spellStart"/>
+      <w:r>
+        <w:rPr>
+          <w:rFonts w:ascii="Arial" w:hAnsi="Arial" w:cs="Arial"/>
+          <w:sz w:val="24"/>
+          <w:szCs w:val="24"/>
+        </w:rPr>
+        <w:t>CuantaRazon</w:t>
+      </w:r>
+      <w:proofErr w:type="spellEnd"/>
+      <w:r>
+        <w:rPr>
+          <w:rFonts w:ascii="Arial" w:hAnsi="Arial" w:cs="Arial"/>
+          <w:sz w:val="24"/>
+          <w:szCs w:val="24"/>
+        </w:rPr>
+        <w:t xml:space="preserve">, entre otras. </w:t>
+      </w:r>
+    </w:p>
+    <w:p>
+      <w:pPr>
+        <w:jc w:val="both"/>
+        <w:rPr>
+          <w:rFonts w:ascii="Arial" w:hAnsi="Arial" w:cs="Arial"/>
+          <w:sz w:val="24"/>
+          <w:szCs w:val="24"/>
+        </w:rPr>
+      </w:pPr>
+      <w:proofErr w:type="spellStart"/>
+      <w:r>
+        <w:rPr>
+          <w:rFonts w:ascii="Arial" w:hAnsi="Arial" w:cs="Arial"/>
+          <w:sz w:val="24"/>
+          <w:szCs w:val="24"/>
+        </w:rPr>
+        <w:t>Memigo</w:t>
+      </w:r>
+      <w:proofErr w:type="spellEnd"/>
+      <w:r>
+        <w:rPr>
+          <w:rFonts w:ascii="Arial" w:hAnsi="Arial" w:cs="Arial"/>
+          <w:sz w:val="24"/>
+          <w:szCs w:val="24"/>
+        </w:rPr>
+        <w:t xml:space="preserve"> busca insertarse en el mercado como una aplicación sencilla que te permita cumplir ese objetivo: Crear, Compartir y Descargar memes, ya sean los tuyos propios creados con la aplicación o los que más graciosos te parezcan hechos por otros usuarios. </w:t>
       </w:r>
     </w:p>
     <w:p>
@@ -813,11 +883,21 @@
                                 <w:noProof/>
                               </w:rPr>
                             </w:pPr>
+                            <w:proofErr w:type="spellStart"/>
                             <w:r>
-                              <w:t xml:space="preserve">Nicolas Cage en </w:t>
+                              <w:t>Nicolas</w:t>
                             </w:r>
+                            <w:proofErr w:type="spellEnd"/>
                             <w:r>
-                              <w:t>Vampire's Kiss</w:t>
+                              <w:t xml:space="preserve"> Cage en </w:t>
+                            </w:r>
+                            <w:proofErr w:type="spellStart"/>
+                            <w:r>
+                              <w:t>Vampire's</w:t>
+                            </w:r>
+                            <w:proofErr w:type="spellEnd"/>
+                            <w:r>
+                              <w:t xml:space="preserve"> Kiss</w:t>
                             </w:r>
                             <w:r>
                               <w:t xml:space="preserve"> (1968), origen del meme "No me digas."</w:t>
@@ -1015,6 +1095,7 @@
         <w:t xml:space="preserve"> </w:t>
       </w:r>
       <w:hyperlink r:id="rId8" w:history="1">
+        <w:proofErr w:type="spellStart"/>
         <w:r>
           <w:rPr>
             <w:rStyle w:val="Hipervnculo"/>
@@ -1024,6 +1105,7 @@
           </w:rPr>
           <w:t>CuantoCabron</w:t>
         </w:r>
+        <w:proofErr w:type="spellEnd"/>
       </w:hyperlink>
       <w:r>
         <w:rPr>
@@ -1031,7 +1113,25 @@
           <w:sz w:val="24"/>
           <w:szCs w:val="24"/>
         </w:rPr>
-        <w:t xml:space="preserve"> donde se podían ver memes en español ya allá en la época dorada de los memes en el 2008. Sin embargo, esta clase de contenido multimedia no se quedaría solo ahí, expandiéndose a otras plataformas y redes sociales que estaban comenzando a ganar popularidad, como Twitter, Youtube, Facebook o Instagram.</w:t>
+        <w:t xml:space="preserve"> donde se podían ver memes en español ya allá en la época dorada de los memes en el 2008. Sin embargo, esta clase de contenido multimedia no se quedaría solo ahí, expandiéndose a otras plataformas y redes sociales que estaban comenzando a ganar popularidad, como Twitter, </w:t>
+      </w:r>
+      <w:proofErr w:type="spellStart"/>
+      <w:r>
+        <w:rPr>
+          <w:rFonts w:ascii="Arial" w:hAnsi="Arial" w:cs="Arial"/>
+          <w:sz w:val="24"/>
+          <w:szCs w:val="24"/>
+        </w:rPr>
+        <w:t>Youtube</w:t>
+      </w:r>
+      <w:proofErr w:type="spellEnd"/>
+      <w:r>
+        <w:rPr>
+          <w:rFonts w:ascii="Arial" w:hAnsi="Arial" w:cs="Arial"/>
+          <w:sz w:val="24"/>
+          <w:szCs w:val="24"/>
+        </w:rPr>
+        <w:t>, Facebook o Instagram.</w:t>
       </w:r>
     </w:p>
     <w:p>
@@ -1183,7 +1283,25 @@
           <w:sz w:val="24"/>
           <w:szCs w:val="24"/>
         </w:rPr>
-        <w:t xml:space="preserve">En el mercado existen muchas aplicaciones memes, y no solo apps, si no también webs, y otra decena de programas para crear este contenido multimedia. Es difícil diferenciarse del resto en un mundo tan establecido como es el de los Memes. No obstante, Memigo busca que sus usuarios tengan una experiencia rápida y simple, ya sea perdiendo decenas de horas navegando entre la </w:t>
+        <w:t xml:space="preserve">En el mercado existen muchas aplicaciones memes, y no solo apps, si no también webs, y otra decena de programas para crear este contenido multimedia. Es difícil diferenciarse del resto en un mundo tan establecido como es el de los Memes. No obstante, </w:t>
+      </w:r>
+      <w:proofErr w:type="spellStart"/>
+      <w:r>
+        <w:rPr>
+          <w:rFonts w:ascii="Arial" w:hAnsi="Arial" w:cs="Arial"/>
+          <w:sz w:val="24"/>
+          <w:szCs w:val="24"/>
+        </w:rPr>
+        <w:t>Memigo</w:t>
+      </w:r>
+      <w:proofErr w:type="spellEnd"/>
+      <w:r>
+        <w:rPr>
+          <w:rFonts w:ascii="Arial" w:hAnsi="Arial" w:cs="Arial"/>
+          <w:sz w:val="24"/>
+          <w:szCs w:val="24"/>
+        </w:rPr>
+        <w:t xml:space="preserve"> busca que sus usuarios tengan una experiencia rápida y simple, ya sea perdiendo decenas de horas navegando entre la </w:t>
       </w:r>
       <w:r>
         <w:rPr>
@@ -1357,7 +1475,21 @@
           <w:u w:val="single"/>
         </w:rPr>
         <w:lastRenderedPageBreak/>
-        <w:t xml:space="preserve">Aplicaciones de Memes mejor valoradas (Playstore)   </w:t>
+        <w:t>Aplicaciones de Memes mejor valoradas (</w:t>
+      </w:r>
+      <w:proofErr w:type="spellStart"/>
+      <w:r>
+        <w:rPr>
+          <w:u w:val="single"/>
+        </w:rPr>
+        <w:t>Playstore</w:t>
+      </w:r>
+      <w:proofErr w:type="spellEnd"/>
+      <w:r>
+        <w:rPr>
+          <w:u w:val="single"/>
+        </w:rPr>
+        <w:t xml:space="preserve">)   </w:t>
       </w:r>
     </w:p>
     <w:p/>
@@ -1424,7 +1556,61 @@
           <w:sz w:val="24"/>
           <w:szCs w:val="24"/>
         </w:rPr>
-        <w:t>Una de las aplicaciones mejor valoradas por los usuarios, contando con más de 10 millones de descargas y una puntuación de 4,5 estrellas. Meme Generator, desarrollada por ZomboDroid, es una de las aplicaciones que han inspirado el proyecto Memigo. Ya que cuenta con una interfaz de usuario simple y con una tonelada de Plantillas para que los usuarios puedan crear sus memes, así como poder editar el texto fuente, entre otras decenas de funciones.</w:t>
+        <w:t xml:space="preserve">Una de las aplicaciones mejor valoradas por los usuarios, contando con más de 10 millones de descargas y una puntuación de 4,5 estrellas. Meme </w:t>
+      </w:r>
+      <w:proofErr w:type="spellStart"/>
+      <w:r>
+        <w:rPr>
+          <w:rFonts w:ascii="Arial" w:hAnsi="Arial" w:cs="Arial"/>
+          <w:sz w:val="24"/>
+          <w:szCs w:val="24"/>
+        </w:rPr>
+        <w:t>Generator</w:t>
+      </w:r>
+      <w:proofErr w:type="spellEnd"/>
+      <w:r>
+        <w:rPr>
+          <w:rFonts w:ascii="Arial" w:hAnsi="Arial" w:cs="Arial"/>
+          <w:sz w:val="24"/>
+          <w:szCs w:val="24"/>
+        </w:rPr>
+        <w:t xml:space="preserve">, desarrollada por </w:t>
+      </w:r>
+      <w:proofErr w:type="spellStart"/>
+      <w:r>
+        <w:rPr>
+          <w:rFonts w:ascii="Arial" w:hAnsi="Arial" w:cs="Arial"/>
+          <w:sz w:val="24"/>
+          <w:szCs w:val="24"/>
+        </w:rPr>
+        <w:t>ZomboDroid</w:t>
+      </w:r>
+      <w:proofErr w:type="spellEnd"/>
+      <w:r>
+        <w:rPr>
+          <w:rFonts w:ascii="Arial" w:hAnsi="Arial" w:cs="Arial"/>
+          <w:sz w:val="24"/>
+          <w:szCs w:val="24"/>
+        </w:rPr>
+        <w:t xml:space="preserve">, es una de las aplicaciones que han inspirado el proyecto </w:t>
+      </w:r>
+      <w:proofErr w:type="spellStart"/>
+      <w:r>
+        <w:rPr>
+          <w:rFonts w:ascii="Arial" w:hAnsi="Arial" w:cs="Arial"/>
+          <w:sz w:val="24"/>
+          <w:szCs w:val="24"/>
+        </w:rPr>
+        <w:t>Memigo</w:t>
+      </w:r>
+      <w:proofErr w:type="spellEnd"/>
+      <w:r>
+        <w:rPr>
+          <w:rFonts w:ascii="Arial" w:hAnsi="Arial" w:cs="Arial"/>
+          <w:sz w:val="24"/>
+          <w:szCs w:val="24"/>
+        </w:rPr>
+        <w:t>. Ya que cuenta con una interfaz de usuario simple y con una tonelada de Plantillas para que los usuarios puedan crear sus memes, así como poder editar el texto fuente, entre otras decenas de funciones.</w:t>
       </w:r>
     </w:p>
     <w:p>
@@ -1493,13 +1679,41 @@
           <w:szCs w:val="24"/>
         </w:rPr>
       </w:pPr>
-      <w:r>
-        <w:rPr>
-          <w:rFonts w:ascii="Arial" w:hAnsi="Arial" w:cs="Arial"/>
-          <w:sz w:val="24"/>
-          <w:szCs w:val="24"/>
-        </w:rPr>
-        <w:t xml:space="preserve">Memasik es otra de las aplicaciones mejor valoradas de la Playstore, otro editor que ofrece un sinfín de plantillas, para poder crear y compartir tus propios memes. Desarrollada por la empresa de mismo nombre, cuenta con más de 5 millones de descargas y una opinión de 4,3 estrellas. Yendo a los comentarios, uno puede encontrarse que los usuarios parecen repetir la queja de que la aplicación no es muy intuitiva, aunque parece que los desarrolladores están trabajando para solucionar esto. </w:t>
+      <w:proofErr w:type="spellStart"/>
+      <w:r>
+        <w:rPr>
+          <w:rFonts w:ascii="Arial" w:hAnsi="Arial" w:cs="Arial"/>
+          <w:sz w:val="24"/>
+          <w:szCs w:val="24"/>
+        </w:rPr>
+        <w:t>Memasik</w:t>
+      </w:r>
+      <w:proofErr w:type="spellEnd"/>
+      <w:r>
+        <w:rPr>
+          <w:rFonts w:ascii="Arial" w:hAnsi="Arial" w:cs="Arial"/>
+          <w:sz w:val="24"/>
+          <w:szCs w:val="24"/>
+        </w:rPr>
+        <w:t xml:space="preserve"> es otra de las aplicaciones mejor valoradas de la </w:t>
+      </w:r>
+      <w:proofErr w:type="spellStart"/>
+      <w:r>
+        <w:rPr>
+          <w:rFonts w:ascii="Arial" w:hAnsi="Arial" w:cs="Arial"/>
+          <w:sz w:val="24"/>
+          <w:szCs w:val="24"/>
+        </w:rPr>
+        <w:t>Playstore</w:t>
+      </w:r>
+      <w:proofErr w:type="spellEnd"/>
+      <w:r>
+        <w:rPr>
+          <w:rFonts w:ascii="Arial" w:hAnsi="Arial" w:cs="Arial"/>
+          <w:sz w:val="24"/>
+          <w:szCs w:val="24"/>
+        </w:rPr>
+        <w:t xml:space="preserve">, otro editor que ofrece un sinfín de plantillas, para poder crear y compartir tus propios memes. Desarrollada por la empresa de mismo nombre, cuenta con más de 5 millones de descargas y una opinión de 4,3 estrellas. Yendo a los comentarios, uno puede encontrarse que los usuarios parecen repetir la queja de que la aplicación no es muy intuitiva, aunque parece que los desarrolladores están trabajando para solucionar esto. </w:t>
       </w:r>
     </w:p>
     <w:p>
@@ -1522,12 +1736,34 @@
           <w:u w:val="single"/>
         </w:rPr>
       </w:pPr>
+      <w:proofErr w:type="spellStart"/>
       <w:r>
         <w:rPr>
           <w:u w:val="single"/>
         </w:rPr>
         <w:lastRenderedPageBreak/>
-        <w:t xml:space="preserve">MockUp/Wireframe de la Aplicación </w:t>
+        <w:t>MockUp</w:t>
+      </w:r>
+      <w:proofErr w:type="spellEnd"/>
+      <w:r>
+        <w:rPr>
+          <w:u w:val="single"/>
+        </w:rPr>
+        <w:t>/</w:t>
+      </w:r>
+      <w:proofErr w:type="spellStart"/>
+      <w:r>
+        <w:rPr>
+          <w:u w:val="single"/>
+        </w:rPr>
+        <w:t>Wireframe</w:t>
+      </w:r>
+      <w:proofErr w:type="spellEnd"/>
+      <w:r>
+        <w:rPr>
+          <w:u w:val="single"/>
+        </w:rPr>
+        <w:t xml:space="preserve"> de la Aplicación </w:t>
       </w:r>
     </w:p>
     <w:p/>
@@ -1877,25 +2113,107 @@
           <w:sz w:val="24"/>
           <w:szCs w:val="24"/>
         </w:rPr>
-        <w:t xml:space="preserve">Debido a un análisis de esfuerzo-recompensa con la previa idea de la aplicación de Quizzes, he tomado la decisión de cambiar a una aplicación más sencilla en términos de programación y de una temática que me apisona más, los memes. </w:t>
-      </w:r>
-    </w:p>
-    <w:p>
-      <w:pPr>
-        <w:jc w:val="both"/>
-        <w:rPr>
-          <w:rFonts w:ascii="Arial" w:hAnsi="Arial" w:cs="Arial"/>
-          <w:sz w:val="24"/>
-          <w:szCs w:val="24"/>
-        </w:rPr>
-      </w:pPr>
-      <w:r>
-        <w:rPr>
-          <w:rFonts w:ascii="Arial" w:hAnsi="Arial" w:cs="Arial"/>
-          <w:sz w:val="24"/>
-          <w:szCs w:val="24"/>
-        </w:rPr>
-        <w:t>Manel me ha pedido que le haga un MockUp/Wireframe completo explicando las utilidades de la aplicación con todas sus pantallas y se la envié. Por lo que está programado para que, en algún punto de la semana, aprovechando los días libres venideros, me ponga con el proyecto y el MockUp de este.</w:t>
+        <w:t xml:space="preserve">Debido a un análisis de esfuerzo-recompensa con la previa idea de la aplicación de </w:t>
+      </w:r>
+      <w:proofErr w:type="spellStart"/>
+      <w:r>
+        <w:rPr>
+          <w:rFonts w:ascii="Arial" w:hAnsi="Arial" w:cs="Arial"/>
+          <w:sz w:val="24"/>
+          <w:szCs w:val="24"/>
+        </w:rPr>
+        <w:t>Quizzes</w:t>
+      </w:r>
+      <w:proofErr w:type="spellEnd"/>
+      <w:r>
+        <w:rPr>
+          <w:rFonts w:ascii="Arial" w:hAnsi="Arial" w:cs="Arial"/>
+          <w:sz w:val="24"/>
+          <w:szCs w:val="24"/>
+        </w:rPr>
+        <w:t xml:space="preserve">, he tomado la decisión de cambiar a una aplicación más sencilla en términos de programación y de una temática que me apisona más, los memes. </w:t>
+      </w:r>
+    </w:p>
+    <w:p>
+      <w:pPr>
+        <w:jc w:val="both"/>
+        <w:rPr>
+          <w:rFonts w:ascii="Arial" w:hAnsi="Arial" w:cs="Arial"/>
+          <w:sz w:val="24"/>
+          <w:szCs w:val="24"/>
+        </w:rPr>
+      </w:pPr>
+      <w:proofErr w:type="spellStart"/>
+      <w:r>
+        <w:rPr>
+          <w:rFonts w:ascii="Arial" w:hAnsi="Arial" w:cs="Arial"/>
+          <w:sz w:val="24"/>
+          <w:szCs w:val="24"/>
+        </w:rPr>
+        <w:t>Manel</w:t>
+      </w:r>
+      <w:proofErr w:type="spellEnd"/>
+      <w:r>
+        <w:rPr>
+          <w:rFonts w:ascii="Arial" w:hAnsi="Arial" w:cs="Arial"/>
+          <w:sz w:val="24"/>
+          <w:szCs w:val="24"/>
+        </w:rPr>
+        <w:t xml:space="preserve"> me ha pedido que le haga un </w:t>
+      </w:r>
+      <w:proofErr w:type="spellStart"/>
+      <w:r>
+        <w:rPr>
+          <w:rFonts w:ascii="Arial" w:hAnsi="Arial" w:cs="Arial"/>
+          <w:sz w:val="24"/>
+          <w:szCs w:val="24"/>
+        </w:rPr>
+        <w:t>MockUp</w:t>
+      </w:r>
+      <w:proofErr w:type="spellEnd"/>
+      <w:r>
+        <w:rPr>
+          <w:rFonts w:ascii="Arial" w:hAnsi="Arial" w:cs="Arial"/>
+          <w:sz w:val="24"/>
+          <w:szCs w:val="24"/>
+        </w:rPr>
+        <w:t>/</w:t>
+      </w:r>
+      <w:proofErr w:type="spellStart"/>
+      <w:r>
+        <w:rPr>
+          <w:rFonts w:ascii="Arial" w:hAnsi="Arial" w:cs="Arial"/>
+          <w:sz w:val="24"/>
+          <w:szCs w:val="24"/>
+        </w:rPr>
+        <w:t>Wireframe</w:t>
+      </w:r>
+      <w:proofErr w:type="spellEnd"/>
+      <w:r>
+        <w:rPr>
+          <w:rFonts w:ascii="Arial" w:hAnsi="Arial" w:cs="Arial"/>
+          <w:sz w:val="24"/>
+          <w:szCs w:val="24"/>
+        </w:rPr>
+        <w:t xml:space="preserve"> completo explicando las utilidades de la aplicación con todas sus pantallas y se la envié. Por lo que está programado para que, en algún punto de la semana, aprovechando los días libres venideros, me ponga con el proyecto y el </w:t>
+      </w:r>
+      <w:proofErr w:type="spellStart"/>
+      <w:r>
+        <w:rPr>
+          <w:rFonts w:ascii="Arial" w:hAnsi="Arial" w:cs="Arial"/>
+          <w:sz w:val="24"/>
+          <w:szCs w:val="24"/>
+        </w:rPr>
+        <w:t>MockUp</w:t>
+      </w:r>
+      <w:proofErr w:type="spellEnd"/>
+      <w:r>
+        <w:rPr>
+          <w:rFonts w:ascii="Arial" w:hAnsi="Arial" w:cs="Arial"/>
+          <w:sz w:val="24"/>
+          <w:szCs w:val="24"/>
+        </w:rPr>
+        <w:t xml:space="preserve"> de este.</w:t>
       </w:r>
     </w:p>
     <w:p>
@@ -1947,8 +2265,20 @@
           <w:sz w:val="28"/>
           <w:szCs w:val="28"/>
         </w:rPr>
-        <w:t>4 – Creación del MockUp</w:t>
-      </w:r>
+        <w:t xml:space="preserve">4 – Creación del </w:t>
+      </w:r>
+      <w:proofErr w:type="spellStart"/>
+      <w:r>
+        <w:rPr>
+          <w:rFonts w:ascii="Arial" w:hAnsi="Arial" w:cs="Arial"/>
+          <w:b/>
+          <w:bCs/>
+          <w:sz w:val="28"/>
+          <w:szCs w:val="28"/>
+        </w:rPr>
+        <w:t>MockUp</w:t>
+      </w:r>
+      <w:proofErr w:type="spellEnd"/>
     </w:p>
     <w:p>
       <w:pPr>
@@ -1967,15 +2297,27 @@
         </w:rPr>
         <w:t xml:space="preserve">A lo largo de la semana me he marcado una serie de objetivos a cumplir del proyecto aprovechando mi tiempo libre, es por ello que el primero de ellos será realizar el </w:t>
       </w:r>
-      <w:r>
-        <w:rPr>
-          <w:rFonts w:ascii="Arial" w:hAnsi="Arial" w:cs="Arial"/>
-          <w:b/>
-          <w:bCs/>
-          <w:sz w:val="24"/>
-          <w:szCs w:val="24"/>
-        </w:rPr>
-        <w:t>Mock Up</w:t>
+      <w:proofErr w:type="spellStart"/>
+      <w:r>
+        <w:rPr>
+          <w:rFonts w:ascii="Arial" w:hAnsi="Arial" w:cs="Arial"/>
+          <w:b/>
+          <w:bCs/>
+          <w:sz w:val="24"/>
+          <w:szCs w:val="24"/>
+        </w:rPr>
+        <w:t>Mock</w:t>
+      </w:r>
+      <w:proofErr w:type="spellEnd"/>
+      <w:r>
+        <w:rPr>
+          <w:rFonts w:ascii="Arial" w:hAnsi="Arial" w:cs="Arial"/>
+          <w:b/>
+          <w:bCs/>
+          <w:sz w:val="24"/>
+          <w:szCs w:val="24"/>
+        </w:rPr>
+        <w:t xml:space="preserve"> Up</w:t>
       </w:r>
       <w:r>
         <w:rPr>
@@ -2003,7 +2345,25 @@
           <w:sz w:val="24"/>
           <w:szCs w:val="24"/>
         </w:rPr>
-        <w:t>Nada más volver del trabajo, me he puesto en el ordenador para analizar que pantallas necesitara mi aplicación, aprovechando la explicación que le di en nuestra última reunión a Manel. Es probable que a futuro sean necesarias una o dos pantallas más, pero de momento se han planificado las siguientes</w:t>
+        <w:t xml:space="preserve">Nada más volver del trabajo, me he puesto en el ordenador para analizar que pantallas necesitara mi aplicación, aprovechando la explicación que le di en nuestra última reunión a </w:t>
+      </w:r>
+      <w:proofErr w:type="spellStart"/>
+      <w:r>
+        <w:rPr>
+          <w:rFonts w:ascii="Arial" w:hAnsi="Arial" w:cs="Arial"/>
+          <w:sz w:val="24"/>
+          <w:szCs w:val="24"/>
+        </w:rPr>
+        <w:t>Manel</w:t>
+      </w:r>
+      <w:proofErr w:type="spellEnd"/>
+      <w:r>
+        <w:rPr>
+          <w:rFonts w:ascii="Arial" w:hAnsi="Arial" w:cs="Arial"/>
+          <w:sz w:val="24"/>
+          <w:szCs w:val="24"/>
+        </w:rPr>
+        <w:t>. Es probable que a futuro sean necesarias una o dos pantallas más, pero de momento se han planificado las siguientes</w:t>
       </w:r>
       <w:r>
         <w:rPr>
@@ -2013,122 +2373,9 @@
           <w:sz w:val="24"/>
           <w:szCs w:val="24"/>
         </w:rPr>
-        <w:t>: Login, Registro, Menu, Ver Memes, Hacer Memes, Opciones y Perfil.</w:t>
-      </w:r>
-    </w:p>
-    <w:p>
-      <w:pPr>
-        <w:jc w:val="both"/>
-        <w:rPr>
-          <w:rFonts w:ascii="Arial" w:hAnsi="Arial" w:cs="Arial"/>
-          <w:sz w:val="24"/>
-          <w:szCs w:val="24"/>
-        </w:rPr>
-      </w:pPr>
-      <w:r>
-        <w:rPr>
-          <w:rFonts w:ascii="Arial" w:hAnsi="Arial" w:cs="Arial"/>
-          <w:sz w:val="24"/>
-          <w:szCs w:val="24"/>
-        </w:rPr>
-        <w:t xml:space="preserve">La aplicación </w:t>
-      </w:r>
-      <w:r>
-        <w:rPr>
-          <w:rFonts w:ascii="Arial" w:hAnsi="Arial" w:cs="Arial"/>
-          <w:sz w:val="24"/>
-          <w:szCs w:val="24"/>
-        </w:rPr>
-        <w:t>está</w:t>
-      </w:r>
-      <w:r>
-        <w:rPr>
-          <w:rFonts w:ascii="Arial" w:hAnsi="Arial" w:cs="Arial"/>
-          <w:sz w:val="24"/>
-          <w:szCs w:val="24"/>
-        </w:rPr>
-        <w:t xml:space="preserve"> pensada para poder cambiar el idioma de los textos entre español e inglés.</w:t>
-      </w:r>
-      <w:r>
-        <w:rPr>
-          <w:rFonts w:ascii="Arial" w:hAnsi="Arial" w:cs="Arial"/>
-          <w:sz w:val="24"/>
-          <w:szCs w:val="24"/>
-        </w:rPr>
-        <w:t xml:space="preserve"> Una vez acabado, se lo he enviado a Manel. </w:t>
-      </w:r>
-    </w:p>
-    <w:p>
-      <w:pPr>
-        <w:jc w:val="both"/>
-        <w:rPr>
-          <w:rFonts w:ascii="Arial" w:hAnsi="Arial" w:cs="Arial"/>
-          <w:b/>
-          <w:bCs/>
-          <w:sz w:val="28"/>
-          <w:szCs w:val="28"/>
-        </w:rPr>
-      </w:pPr>
-    </w:p>
-    <w:p>
-      <w:pPr>
-        <w:jc w:val="both"/>
-        <w:rPr>
-          <w:rFonts w:ascii="Arial" w:hAnsi="Arial" w:cs="Arial"/>
-          <w:b/>
-          <w:bCs/>
-          <w:sz w:val="28"/>
-          <w:szCs w:val="28"/>
-        </w:rPr>
-      </w:pPr>
-      <w:r>
-        <w:rPr>
-          <w:rFonts w:ascii="Arial" w:hAnsi="Arial" w:cs="Arial"/>
-          <w:b/>
-          <w:bCs/>
-          <w:sz w:val="28"/>
-          <w:szCs w:val="28"/>
-        </w:rPr>
-        <w:t>07</w:t>
-      </w:r>
-      <w:r>
-        <w:rPr>
-          <w:rFonts w:ascii="Arial" w:hAnsi="Arial" w:cs="Arial"/>
-          <w:b/>
-          <w:bCs/>
-          <w:sz w:val="28"/>
-          <w:szCs w:val="28"/>
-        </w:rPr>
-        <w:t>/0</w:t>
-      </w:r>
-      <w:r>
-        <w:rPr>
-          <w:rFonts w:ascii="Arial" w:hAnsi="Arial" w:cs="Arial"/>
-          <w:b/>
-          <w:bCs/>
-          <w:sz w:val="28"/>
-          <w:szCs w:val="28"/>
-        </w:rPr>
-        <w:t>4 – Planificación y creación de la Base de Datos</w:t>
-      </w:r>
-    </w:p>
-    <w:p>
-      <w:pPr>
-        <w:jc w:val="both"/>
-        <w:rPr>
-          <w:rFonts w:ascii="Arial" w:hAnsi="Arial" w:cs="Arial"/>
-          <w:sz w:val="24"/>
-          <w:szCs w:val="24"/>
-        </w:rPr>
-      </w:pPr>
-      <w:r>
-        <w:rPr>
-          <w:rFonts w:ascii="Arial" w:hAnsi="Arial" w:cs="Arial"/>
-          <w:sz w:val="24"/>
-          <w:szCs w:val="24"/>
-        </w:rPr>
-        <w:t xml:space="preserve">Se ha decidido que para la creación de la Base de Datos se necesitaría una </w:t>
-      </w:r>
+        <w:t xml:space="preserve">: </w:t>
+      </w:r>
+      <w:proofErr w:type="spellStart"/>
       <w:r>
         <w:rPr>
           <w:rFonts w:ascii="Arial" w:hAnsi="Arial" w:cs="Arial"/>
@@ -2137,16 +2384,9 @@
           <w:sz w:val="24"/>
           <w:szCs w:val="24"/>
         </w:rPr>
-        <w:t>BBDD</w:t>
-      </w:r>
-      <w:r>
-        <w:rPr>
-          <w:rFonts w:ascii="Arial" w:hAnsi="Arial" w:cs="Arial"/>
-          <w:sz w:val="24"/>
-          <w:szCs w:val="24"/>
-        </w:rPr>
-        <w:t xml:space="preserve"> </w:t>
-      </w:r>
+        <w:t>Login</w:t>
+      </w:r>
+      <w:proofErr w:type="spellEnd"/>
       <w:r>
         <w:rPr>
           <w:rFonts w:ascii="Arial" w:hAnsi="Arial" w:cs="Arial"/>
@@ -2155,16 +2395,9 @@
           <w:sz w:val="24"/>
           <w:szCs w:val="24"/>
         </w:rPr>
-        <w:t>relacional</w:t>
-      </w:r>
-      <w:r>
-        <w:rPr>
-          <w:rFonts w:ascii="Arial" w:hAnsi="Arial" w:cs="Arial"/>
-          <w:sz w:val="24"/>
-          <w:szCs w:val="24"/>
-        </w:rPr>
-        <w:t xml:space="preserve"> creada en </w:t>
-      </w:r>
+        <w:t xml:space="preserve">, Registro, </w:t>
+      </w:r>
+      <w:proofErr w:type="spellStart"/>
       <w:r>
         <w:rPr>
           <w:rFonts w:ascii="Arial" w:hAnsi="Arial" w:cs="Arial"/>
@@ -2173,16 +2406,9 @@
           <w:sz w:val="24"/>
           <w:szCs w:val="24"/>
         </w:rPr>
-        <w:t>SQL</w:t>
-      </w:r>
-      <w:r>
-        <w:rPr>
-          <w:rFonts w:ascii="Arial" w:hAnsi="Arial" w:cs="Arial"/>
-          <w:sz w:val="24"/>
-          <w:szCs w:val="24"/>
-        </w:rPr>
-        <w:t xml:space="preserve"> que permita mantener la información unida entre las tablas. Una vez elegido el tipo de </w:t>
-      </w:r>
+        <w:t>Menu</w:t>
+      </w:r>
+      <w:proofErr w:type="spellEnd"/>
       <w:r>
         <w:rPr>
           <w:rFonts w:ascii="Arial" w:hAnsi="Arial" w:cs="Arial"/>
@@ -2191,41 +2417,139 @@
           <w:sz w:val="24"/>
           <w:szCs w:val="24"/>
         </w:rPr>
-        <w:t>BBDD</w:t>
-      </w:r>
-      <w:r>
-        <w:rPr>
-          <w:rFonts w:ascii="Arial" w:hAnsi="Arial" w:cs="Arial"/>
-          <w:sz w:val="24"/>
-          <w:szCs w:val="24"/>
-        </w:rPr>
-        <w:t xml:space="preserve"> que se usaría para el proyecto, se ha contemplado el diseño de las tablas, haciéndose dos diagramas para concretar la información.</w:t>
-      </w:r>
-    </w:p>
-    <w:p>
-      <w:pPr>
-        <w:jc w:val="both"/>
-        <w:rPr>
-          <w:rFonts w:ascii="Arial" w:hAnsi="Arial" w:cs="Arial"/>
-          <w:sz w:val="24"/>
-          <w:szCs w:val="24"/>
-        </w:rPr>
-      </w:pPr>
-      <w:r>
-        <w:rPr>
-          <w:rFonts w:ascii="Arial" w:hAnsi="Arial" w:cs="Arial"/>
-          <w:sz w:val="24"/>
-          <w:szCs w:val="24"/>
-        </w:rPr>
-        <w:t xml:space="preserve">Tras pasar toda la mañana planificando sobre </w:t>
-      </w:r>
-      <w:r>
-        <w:rPr>
-          <w:rFonts w:ascii="Arial" w:hAnsi="Arial" w:cs="Arial"/>
-          <w:sz w:val="24"/>
-          <w:szCs w:val="24"/>
-        </w:rPr>
-        <w:t xml:space="preserve">el diseño final de la base de datos, he creado finalmente en el </w:t>
+        <w:t>, Ver Memes, Hacer Memes, Opciones y Perfil.</w:t>
+      </w:r>
+    </w:p>
+    <w:p>
+      <w:pPr>
+        <w:jc w:val="both"/>
+        <w:rPr>
+          <w:rFonts w:ascii="Arial" w:hAnsi="Arial" w:cs="Arial"/>
+          <w:sz w:val="24"/>
+          <w:szCs w:val="24"/>
+        </w:rPr>
+      </w:pPr>
+      <w:r>
+        <w:rPr>
+          <w:rFonts w:ascii="Arial" w:hAnsi="Arial" w:cs="Arial"/>
+          <w:sz w:val="24"/>
+          <w:szCs w:val="24"/>
+        </w:rPr>
+        <w:t xml:space="preserve">La aplicación </w:t>
+      </w:r>
+      <w:r>
+        <w:rPr>
+          <w:rFonts w:ascii="Arial" w:hAnsi="Arial" w:cs="Arial"/>
+          <w:sz w:val="24"/>
+          <w:szCs w:val="24"/>
+        </w:rPr>
+        <w:t>está</w:t>
+      </w:r>
+      <w:r>
+        <w:rPr>
+          <w:rFonts w:ascii="Arial" w:hAnsi="Arial" w:cs="Arial"/>
+          <w:sz w:val="24"/>
+          <w:szCs w:val="24"/>
+        </w:rPr>
+        <w:t xml:space="preserve"> pensada para poder cambiar el idioma de los textos entre español e inglés.</w:t>
+      </w:r>
+      <w:r>
+        <w:rPr>
+          <w:rFonts w:ascii="Arial" w:hAnsi="Arial" w:cs="Arial"/>
+          <w:sz w:val="24"/>
+          <w:szCs w:val="24"/>
+        </w:rPr>
+        <w:t xml:space="preserve"> Una vez acabado, se lo he enviado a </w:t>
+      </w:r>
+      <w:proofErr w:type="spellStart"/>
+      <w:r>
+        <w:rPr>
+          <w:rFonts w:ascii="Arial" w:hAnsi="Arial" w:cs="Arial"/>
+          <w:sz w:val="24"/>
+          <w:szCs w:val="24"/>
+        </w:rPr>
+        <w:t>Manel</w:t>
+      </w:r>
+      <w:proofErr w:type="spellEnd"/>
+      <w:r>
+        <w:rPr>
+          <w:rFonts w:ascii="Arial" w:hAnsi="Arial" w:cs="Arial"/>
+          <w:sz w:val="24"/>
+          <w:szCs w:val="24"/>
+        </w:rPr>
+        <w:t xml:space="preserve">. </w:t>
+      </w:r>
+    </w:p>
+    <w:p>
+      <w:pPr>
+        <w:jc w:val="both"/>
+        <w:rPr>
+          <w:rFonts w:ascii="Arial" w:hAnsi="Arial" w:cs="Arial"/>
+          <w:b/>
+          <w:bCs/>
+          <w:sz w:val="28"/>
+          <w:szCs w:val="28"/>
+        </w:rPr>
+      </w:pPr>
+    </w:p>
+    <w:p>
+      <w:pPr>
+        <w:jc w:val="both"/>
+        <w:rPr>
+          <w:rFonts w:ascii="Arial" w:hAnsi="Arial" w:cs="Arial"/>
+          <w:b/>
+          <w:bCs/>
+          <w:sz w:val="28"/>
+          <w:szCs w:val="28"/>
+        </w:rPr>
+      </w:pPr>
+      <w:r>
+        <w:rPr>
+          <w:rFonts w:ascii="Arial" w:hAnsi="Arial" w:cs="Arial"/>
+          <w:b/>
+          <w:bCs/>
+          <w:sz w:val="28"/>
+          <w:szCs w:val="28"/>
+        </w:rPr>
+        <w:t>07</w:t>
+      </w:r>
+      <w:r>
+        <w:rPr>
+          <w:rFonts w:ascii="Arial" w:hAnsi="Arial" w:cs="Arial"/>
+          <w:b/>
+          <w:bCs/>
+          <w:sz w:val="28"/>
+          <w:szCs w:val="28"/>
+        </w:rPr>
+        <w:t>/0</w:t>
+      </w:r>
+      <w:r>
+        <w:rPr>
+          <w:rFonts w:ascii="Arial" w:hAnsi="Arial" w:cs="Arial"/>
+          <w:b/>
+          <w:bCs/>
+          <w:sz w:val="28"/>
+          <w:szCs w:val="28"/>
+        </w:rPr>
+        <w:t>4 – Planificación y creación de la Base de Datos</w:t>
+      </w:r>
+    </w:p>
+    <w:p>
+      <w:pPr>
+        <w:jc w:val="both"/>
+        <w:rPr>
+          <w:rFonts w:ascii="Arial" w:hAnsi="Arial" w:cs="Arial"/>
+          <w:sz w:val="24"/>
+          <w:szCs w:val="24"/>
+        </w:rPr>
+      </w:pPr>
+      <w:r>
+        <w:rPr>
+          <w:rFonts w:ascii="Arial" w:hAnsi="Arial" w:cs="Arial"/>
+          <w:sz w:val="24"/>
+          <w:szCs w:val="24"/>
+        </w:rPr>
+        <w:t xml:space="preserve">Se ha decidido que para la creación de la Base de Datos se necesitaría una </w:t>
       </w:r>
       <w:r>
         <w:rPr>
@@ -2235,15 +2559,15 @@
           <w:sz w:val="24"/>
           <w:szCs w:val="24"/>
         </w:rPr>
-        <w:t>Heidi SQL</w:t>
-      </w:r>
-      <w:r>
-        <w:rPr>
-          <w:rFonts w:ascii="Arial" w:hAnsi="Arial" w:cs="Arial"/>
-          <w:sz w:val="24"/>
-          <w:szCs w:val="24"/>
-        </w:rPr>
-        <w:t xml:space="preserve"> lo que sería la versión 1.0 de esta. La </w:t>
+        <w:t>BBDD</w:t>
+      </w:r>
+      <w:r>
+        <w:rPr>
+          <w:rFonts w:ascii="Arial" w:hAnsi="Arial" w:cs="Arial"/>
+          <w:sz w:val="24"/>
+          <w:szCs w:val="24"/>
+        </w:rPr>
+        <w:t xml:space="preserve"> </w:t>
       </w:r>
       <w:r>
         <w:rPr>
@@ -2253,15 +2577,15 @@
           <w:sz w:val="24"/>
           <w:szCs w:val="24"/>
         </w:rPr>
-        <w:t>BBDD</w:t>
-      </w:r>
-      <w:r>
-        <w:rPr>
-          <w:rFonts w:ascii="Arial" w:hAnsi="Arial" w:cs="Arial"/>
-          <w:sz w:val="24"/>
-          <w:szCs w:val="24"/>
-        </w:rPr>
-        <w:t xml:space="preserve"> cuenta con estas tablas: </w:t>
+        <w:t>relacional</w:t>
+      </w:r>
+      <w:r>
+        <w:rPr>
+          <w:rFonts w:ascii="Arial" w:hAnsi="Arial" w:cs="Arial"/>
+          <w:sz w:val="24"/>
+          <w:szCs w:val="24"/>
+        </w:rPr>
+        <w:t xml:space="preserve"> creada en </w:t>
       </w:r>
       <w:r>
         <w:rPr>
@@ -2271,111 +2595,15 @@
           <w:sz w:val="24"/>
           <w:szCs w:val="24"/>
         </w:rPr>
-        <w:t>Usuarios, Memes y Plantillas</w:t>
-      </w:r>
-      <w:r>
-        <w:rPr>
-          <w:rFonts w:ascii="Arial" w:hAnsi="Arial" w:cs="Arial"/>
-          <w:sz w:val="24"/>
-          <w:szCs w:val="24"/>
-        </w:rPr>
-        <w:t>.</w:t>
-      </w:r>
-    </w:p>
-    <w:p>
-      <w:pPr>
-        <w:jc w:val="both"/>
-        <w:rPr>
-          <w:rFonts w:ascii="Arial" w:hAnsi="Arial" w:cs="Arial"/>
-          <w:sz w:val="24"/>
-          <w:szCs w:val="24"/>
-        </w:rPr>
-      </w:pPr>
-    </w:p>
-    <w:p>
-      <w:pPr>
-        <w:jc w:val="both"/>
-        <w:rPr>
-          <w:rFonts w:ascii="Arial" w:hAnsi="Arial" w:cs="Arial"/>
-          <w:b/>
-          <w:bCs/>
-          <w:sz w:val="28"/>
-          <w:szCs w:val="28"/>
-        </w:rPr>
-      </w:pPr>
-      <w:r>
-        <w:rPr>
-          <w:rFonts w:ascii="Arial" w:hAnsi="Arial" w:cs="Arial"/>
-          <w:b/>
-          <w:bCs/>
-          <w:sz w:val="28"/>
-          <w:szCs w:val="28"/>
-        </w:rPr>
-        <w:t>Del 17</w:t>
-      </w:r>
-      <w:r>
-        <w:rPr>
-          <w:rFonts w:ascii="Arial" w:hAnsi="Arial" w:cs="Arial"/>
-          <w:b/>
-          <w:bCs/>
-          <w:sz w:val="28"/>
-          <w:szCs w:val="28"/>
-        </w:rPr>
-        <w:t>/0</w:t>
-      </w:r>
-      <w:r>
-        <w:rPr>
-          <w:rFonts w:ascii="Arial" w:hAnsi="Arial" w:cs="Arial"/>
-          <w:b/>
-          <w:bCs/>
-          <w:sz w:val="28"/>
-          <w:szCs w:val="28"/>
-        </w:rPr>
-        <w:t>4 al 28/04 – Testing con Expo Snack, nuevas necesidades.</w:t>
-      </w:r>
-    </w:p>
-    <w:p>
-      <w:pPr>
-        <w:jc w:val="both"/>
-        <w:rPr>
-          <w:rFonts w:ascii="Arial" w:hAnsi="Arial" w:cs="Arial"/>
-          <w:sz w:val="24"/>
-          <w:szCs w:val="24"/>
-        </w:rPr>
-      </w:pPr>
-      <w:r>
-        <w:rPr>
-          <w:rFonts w:ascii="Arial" w:hAnsi="Arial" w:cs="Arial"/>
-          <w:sz w:val="24"/>
-          <w:szCs w:val="24"/>
-        </w:rPr>
-        <w:t xml:space="preserve">A lo largo </w:t>
-      </w:r>
-      <w:r>
-        <w:rPr>
-          <w:rFonts w:ascii="Arial" w:hAnsi="Arial" w:cs="Arial"/>
-          <w:sz w:val="24"/>
-          <w:szCs w:val="24"/>
-        </w:rPr>
-        <w:t xml:space="preserve">de estas dos semanas he estado aprovechando mis ratos libres en el trabajo para ponerme a experimentar con el </w:t>
-      </w:r>
-      <w:r>
-        <w:rPr>
-          <w:rFonts w:ascii="Arial" w:hAnsi="Arial" w:cs="Arial"/>
-          <w:b/>
-          <w:bCs/>
-          <w:sz w:val="24"/>
-          <w:szCs w:val="24"/>
-        </w:rPr>
-        <w:t>Expo-Snack</w:t>
-      </w:r>
-      <w:r>
-        <w:rPr>
-          <w:rFonts w:ascii="Arial" w:hAnsi="Arial" w:cs="Arial"/>
-          <w:sz w:val="24"/>
-          <w:szCs w:val="24"/>
-        </w:rPr>
-        <w:t xml:space="preserve">, he logrado comprender como funciona la biblioteca </w:t>
+        <w:t>SQL</w:t>
+      </w:r>
+      <w:r>
+        <w:rPr>
+          <w:rFonts w:ascii="Arial" w:hAnsi="Arial" w:cs="Arial"/>
+          <w:sz w:val="24"/>
+          <w:szCs w:val="24"/>
+        </w:rPr>
+        <w:t xml:space="preserve"> que permita mantener la información unida entre las tablas. Una vez elegido el tipo de </w:t>
       </w:r>
       <w:r>
         <w:rPr>
@@ -2385,49 +2613,41 @@
           <w:sz w:val="24"/>
           <w:szCs w:val="24"/>
         </w:rPr>
-        <w:t>“Image-Picker”</w:t>
-      </w:r>
-      <w:r>
-        <w:rPr>
-          <w:rFonts w:ascii="Arial" w:hAnsi="Arial" w:cs="Arial"/>
-          <w:sz w:val="24"/>
-          <w:szCs w:val="24"/>
-        </w:rPr>
-        <w:t xml:space="preserve"> la cual </w:t>
-      </w:r>
-      <w:r>
-        <w:rPr>
-          <w:rFonts w:ascii="Arial" w:hAnsi="Arial" w:cs="Arial"/>
-          <w:sz w:val="24"/>
-          <w:szCs w:val="24"/>
-        </w:rPr>
-        <w:t>está</w:t>
-      </w:r>
-      <w:r>
-        <w:rPr>
-          <w:rFonts w:ascii="Arial" w:hAnsi="Arial" w:cs="Arial"/>
-          <w:sz w:val="24"/>
-          <w:szCs w:val="24"/>
-        </w:rPr>
-        <w:t xml:space="preserve"> destinada a poder seleccionar una imagen del almacenamiento interno a elección del usuario.</w:t>
-      </w:r>
-    </w:p>
-    <w:p>
-      <w:pPr>
-        <w:jc w:val="both"/>
-        <w:rPr>
-          <w:rFonts w:ascii="Arial" w:hAnsi="Arial" w:cs="Arial"/>
-          <w:sz w:val="24"/>
-          <w:szCs w:val="24"/>
-        </w:rPr>
-      </w:pPr>
-      <w:r>
-        <w:rPr>
-          <w:rFonts w:ascii="Arial" w:hAnsi="Arial" w:cs="Arial"/>
-          <w:sz w:val="24"/>
-          <w:szCs w:val="24"/>
-        </w:rPr>
-        <w:t xml:space="preserve">Esta librería será útil de cara a programar el Editor de Memes interno de la aplicación. Tras algunas pruebas, he mirado otras librerías para poder añadir a estas imágenes seleccionadas desde el </w:t>
+        <w:t>BBDD</w:t>
+      </w:r>
+      <w:r>
+        <w:rPr>
+          <w:rFonts w:ascii="Arial" w:hAnsi="Arial" w:cs="Arial"/>
+          <w:sz w:val="24"/>
+          <w:szCs w:val="24"/>
+        </w:rPr>
+        <w:t xml:space="preserve"> que se usaría para el proyecto, se ha contemplado el diseño de las tablas, haciéndose dos diagramas para concretar la información.</w:t>
+      </w:r>
+    </w:p>
+    <w:p>
+      <w:pPr>
+        <w:jc w:val="both"/>
+        <w:rPr>
+          <w:rFonts w:ascii="Arial" w:hAnsi="Arial" w:cs="Arial"/>
+          <w:sz w:val="24"/>
+          <w:szCs w:val="24"/>
+        </w:rPr>
+      </w:pPr>
+      <w:r>
+        <w:rPr>
+          <w:rFonts w:ascii="Arial" w:hAnsi="Arial" w:cs="Arial"/>
+          <w:sz w:val="24"/>
+          <w:szCs w:val="24"/>
+        </w:rPr>
+        <w:t xml:space="preserve">Tras pasar toda la mañana planificando sobre </w:t>
+      </w:r>
+      <w:r>
+        <w:rPr>
+          <w:rFonts w:ascii="Arial" w:hAnsi="Arial" w:cs="Arial"/>
+          <w:sz w:val="24"/>
+          <w:szCs w:val="24"/>
+        </w:rPr>
+        <w:t xml:space="preserve">el diseño final de la base de datos, he creado finalmente en el </w:t>
       </w:r>
       <w:r>
         <w:rPr>
@@ -2437,110 +2657,392 @@
           <w:sz w:val="24"/>
           <w:szCs w:val="24"/>
         </w:rPr>
-        <w:t>“Image-Picker”,</w:t>
-      </w:r>
-      <w:r>
-        <w:rPr>
-          <w:rFonts w:ascii="Arial" w:hAnsi="Arial" w:cs="Arial"/>
-          <w:sz w:val="24"/>
-          <w:szCs w:val="24"/>
-        </w:rPr>
-        <w:t xml:space="preserve"> texto para crear los memes. No obstante, parece ser que muchas de estas librerías no son compatibles con el editor de código de </w:t>
-      </w:r>
-      <w:r>
-        <w:rPr>
-          <w:rFonts w:ascii="Arial" w:hAnsi="Arial" w:cs="Arial"/>
-          <w:b/>
-          <w:bCs/>
-          <w:sz w:val="24"/>
-          <w:szCs w:val="24"/>
-        </w:rPr>
-        <w:t>Expo-Snack</w:t>
-      </w:r>
-      <w:r>
-        <w:rPr>
-          <w:rFonts w:ascii="Arial" w:hAnsi="Arial" w:cs="Arial"/>
-          <w:sz w:val="24"/>
-          <w:szCs w:val="24"/>
-        </w:rPr>
-        <w:t>.</w:t>
-      </w:r>
-    </w:p>
-    <w:p>
-      <w:pPr>
-        <w:jc w:val="both"/>
-        <w:rPr>
-          <w:rFonts w:ascii="Arial" w:hAnsi="Arial" w:cs="Arial"/>
-          <w:sz w:val="24"/>
-          <w:szCs w:val="24"/>
-        </w:rPr>
-      </w:pPr>
-      <w:r>
-        <w:rPr>
-          <w:rFonts w:ascii="Arial" w:hAnsi="Arial" w:cs="Arial"/>
-          <w:sz w:val="24"/>
-          <w:szCs w:val="24"/>
-        </w:rPr>
-        <w:t xml:space="preserve">Todo esto, sumado a la necesidad de exportar a </w:t>
-      </w:r>
-      <w:r>
-        <w:rPr>
-          <w:rFonts w:ascii="Arial" w:hAnsi="Arial" w:cs="Arial"/>
-          <w:b/>
-          <w:bCs/>
-          <w:sz w:val="24"/>
-          <w:szCs w:val="24"/>
-        </w:rPr>
-        <w:t>Android Studio</w:t>
-      </w:r>
-      <w:r>
-        <w:rPr>
-          <w:rFonts w:ascii="Arial" w:hAnsi="Arial" w:cs="Arial"/>
-          <w:sz w:val="24"/>
-          <w:szCs w:val="24"/>
-        </w:rPr>
-        <w:t xml:space="preserve"> el proyecto para poder generar la APK al final del mismo, contando que mi equipo en casa no es capaz de correr el mencionado programa, me he visto en la necesidad de contactar a mis tutores para ver si la Florida puede suministrarme un equipo para hacer este trabajo.</w:t>
-      </w:r>
-    </w:p>
-    <w:p>
-      <w:pPr>
-        <w:jc w:val="both"/>
-        <w:rPr>
-          <w:rFonts w:ascii="Arial" w:hAnsi="Arial" w:cs="Arial"/>
-          <w:sz w:val="24"/>
-          <w:szCs w:val="24"/>
-        </w:rPr>
-      </w:pPr>
-      <w:r>
-        <w:rPr>
-          <w:rFonts w:ascii="Arial" w:hAnsi="Arial" w:cs="Arial"/>
-          <w:sz w:val="24"/>
-          <w:szCs w:val="24"/>
-        </w:rPr>
-        <w:t xml:space="preserve">Adicionalmente, ya que parecía que la pantalla de Edición de Memes estaría detenida un tiempo, me he puesto a desarrollar las primeras tres pantallas de la aplicación: </w:t>
-      </w:r>
-      <w:r>
-        <w:rPr>
-          <w:rFonts w:ascii="Arial" w:hAnsi="Arial" w:cs="Arial"/>
-          <w:b/>
-          <w:bCs/>
+        <w:t>Heidi SQL</w:t>
+      </w:r>
+      <w:r>
+        <w:rPr>
+          <w:rFonts w:ascii="Arial" w:hAnsi="Arial" w:cs="Arial"/>
+          <w:sz w:val="24"/>
+          <w:szCs w:val="24"/>
+        </w:rPr>
+        <w:t xml:space="preserve"> lo que sería la versión 1.0 de esta. La </w:t>
+      </w:r>
+      <w:r>
+        <w:rPr>
+          <w:rFonts w:ascii="Arial" w:hAnsi="Arial" w:cs="Arial"/>
           <w:i/>
           <w:iCs/>
           <w:sz w:val="24"/>
           <w:szCs w:val="24"/>
         </w:rPr>
-        <w:t xml:space="preserve">Login, Registro y </w:t>
-      </w:r>
-      <w:r>
-        <w:rPr>
-          <w:rFonts w:ascii="Arial" w:hAnsi="Arial" w:cs="Arial"/>
-          <w:b/>
-          <w:bCs/>
+        <w:t>BBDD</w:t>
+      </w:r>
+      <w:r>
+        <w:rPr>
+          <w:rFonts w:ascii="Arial" w:hAnsi="Arial" w:cs="Arial"/>
+          <w:sz w:val="24"/>
+          <w:szCs w:val="24"/>
+        </w:rPr>
+        <w:t xml:space="preserve"> cuenta con estas tablas: </w:t>
+      </w:r>
+      <w:r>
+        <w:rPr>
+          <w:rFonts w:ascii="Arial" w:hAnsi="Arial" w:cs="Arial"/>
           <w:i/>
           <w:iCs/>
           <w:sz w:val="24"/>
           <w:szCs w:val="24"/>
         </w:rPr>
+        <w:t>Usuarios, Memes y Plantillas</w:t>
+      </w:r>
+      <w:r>
+        <w:rPr>
+          <w:rFonts w:ascii="Arial" w:hAnsi="Arial" w:cs="Arial"/>
+          <w:sz w:val="24"/>
+          <w:szCs w:val="24"/>
+        </w:rPr>
+        <w:t>.</w:t>
+      </w:r>
+    </w:p>
+    <w:p>
+      <w:pPr>
+        <w:jc w:val="both"/>
+        <w:rPr>
+          <w:rFonts w:ascii="Arial" w:hAnsi="Arial" w:cs="Arial"/>
+          <w:sz w:val="24"/>
+          <w:szCs w:val="24"/>
+        </w:rPr>
+      </w:pPr>
+    </w:p>
+    <w:p>
+      <w:pPr>
+        <w:jc w:val="both"/>
+        <w:rPr>
+          <w:rFonts w:ascii="Arial" w:hAnsi="Arial" w:cs="Arial"/>
+          <w:b/>
+          <w:bCs/>
+          <w:sz w:val="28"/>
+          <w:szCs w:val="28"/>
+        </w:rPr>
+      </w:pPr>
+      <w:r>
+        <w:rPr>
+          <w:rFonts w:ascii="Arial" w:hAnsi="Arial" w:cs="Arial"/>
+          <w:b/>
+          <w:bCs/>
+          <w:sz w:val="28"/>
+          <w:szCs w:val="28"/>
+        </w:rPr>
+        <w:t>Del 17</w:t>
+      </w:r>
+      <w:r>
+        <w:rPr>
+          <w:rFonts w:ascii="Arial" w:hAnsi="Arial" w:cs="Arial"/>
+          <w:b/>
+          <w:bCs/>
+          <w:sz w:val="28"/>
+          <w:szCs w:val="28"/>
+        </w:rPr>
+        <w:t>/0</w:t>
+      </w:r>
+      <w:r>
+        <w:rPr>
+          <w:rFonts w:ascii="Arial" w:hAnsi="Arial" w:cs="Arial"/>
+          <w:b/>
+          <w:bCs/>
+          <w:sz w:val="28"/>
+          <w:szCs w:val="28"/>
+        </w:rPr>
+        <w:t xml:space="preserve">4 al 28/04 – </w:t>
+      </w:r>
+      <w:proofErr w:type="spellStart"/>
+      <w:r>
+        <w:rPr>
+          <w:rFonts w:ascii="Arial" w:hAnsi="Arial" w:cs="Arial"/>
+          <w:b/>
+          <w:bCs/>
+          <w:sz w:val="28"/>
+          <w:szCs w:val="28"/>
+        </w:rPr>
+        <w:t>Testing</w:t>
+      </w:r>
+      <w:proofErr w:type="spellEnd"/>
+      <w:r>
+        <w:rPr>
+          <w:rFonts w:ascii="Arial" w:hAnsi="Arial" w:cs="Arial"/>
+          <w:b/>
+          <w:bCs/>
+          <w:sz w:val="28"/>
+          <w:szCs w:val="28"/>
+        </w:rPr>
+        <w:t xml:space="preserve"> con Expo Snack, nuevas necesidades.</w:t>
+      </w:r>
+    </w:p>
+    <w:p>
+      <w:pPr>
+        <w:jc w:val="both"/>
+        <w:rPr>
+          <w:rFonts w:ascii="Arial" w:hAnsi="Arial" w:cs="Arial"/>
+          <w:sz w:val="24"/>
+          <w:szCs w:val="24"/>
+        </w:rPr>
+      </w:pPr>
+      <w:r>
+        <w:rPr>
+          <w:rFonts w:ascii="Arial" w:hAnsi="Arial" w:cs="Arial"/>
+          <w:sz w:val="24"/>
+          <w:szCs w:val="24"/>
+        </w:rPr>
+        <w:t xml:space="preserve">A lo largo </w:t>
+      </w:r>
+      <w:r>
+        <w:rPr>
+          <w:rFonts w:ascii="Arial" w:hAnsi="Arial" w:cs="Arial"/>
+          <w:sz w:val="24"/>
+          <w:szCs w:val="24"/>
+        </w:rPr>
+        <w:t xml:space="preserve">de estas dos semanas he estado aprovechando mis ratos libres en el trabajo para ponerme a experimentar con el </w:t>
+      </w:r>
+      <w:r>
+        <w:rPr>
+          <w:rFonts w:ascii="Arial" w:hAnsi="Arial" w:cs="Arial"/>
+          <w:b/>
+          <w:bCs/>
+          <w:sz w:val="24"/>
+          <w:szCs w:val="24"/>
+        </w:rPr>
+        <w:t>Expo-Snack</w:t>
+      </w:r>
+      <w:r>
+        <w:rPr>
+          <w:rFonts w:ascii="Arial" w:hAnsi="Arial" w:cs="Arial"/>
+          <w:sz w:val="24"/>
+          <w:szCs w:val="24"/>
+        </w:rPr>
+        <w:t xml:space="preserve">, he logrado comprender como funciona la biblioteca </w:t>
+      </w:r>
+      <w:r>
+        <w:rPr>
+          <w:rFonts w:ascii="Arial" w:hAnsi="Arial" w:cs="Arial"/>
+          <w:i/>
+          <w:iCs/>
+          <w:sz w:val="24"/>
+          <w:szCs w:val="24"/>
+        </w:rPr>
+        <w:t>“</w:t>
+      </w:r>
+      <w:proofErr w:type="spellStart"/>
+      <w:r>
+        <w:rPr>
+          <w:rFonts w:ascii="Arial" w:hAnsi="Arial" w:cs="Arial"/>
+          <w:i/>
+          <w:iCs/>
+          <w:sz w:val="24"/>
+          <w:szCs w:val="24"/>
+        </w:rPr>
+        <w:t>Image-Picker</w:t>
+      </w:r>
+      <w:proofErr w:type="spellEnd"/>
+      <w:r>
+        <w:rPr>
+          <w:rFonts w:ascii="Arial" w:hAnsi="Arial" w:cs="Arial"/>
+          <w:i/>
+          <w:iCs/>
+          <w:sz w:val="24"/>
+          <w:szCs w:val="24"/>
+        </w:rPr>
+        <w:t>”</w:t>
+      </w:r>
+      <w:r>
+        <w:rPr>
+          <w:rFonts w:ascii="Arial" w:hAnsi="Arial" w:cs="Arial"/>
+          <w:sz w:val="24"/>
+          <w:szCs w:val="24"/>
+        </w:rPr>
+        <w:t xml:space="preserve"> la cual </w:t>
+      </w:r>
+      <w:r>
+        <w:rPr>
+          <w:rFonts w:ascii="Arial" w:hAnsi="Arial" w:cs="Arial"/>
+          <w:sz w:val="24"/>
+          <w:szCs w:val="24"/>
+        </w:rPr>
+        <w:t>está</w:t>
+      </w:r>
+      <w:r>
+        <w:rPr>
+          <w:rFonts w:ascii="Arial" w:hAnsi="Arial" w:cs="Arial"/>
+          <w:sz w:val="24"/>
+          <w:szCs w:val="24"/>
+        </w:rPr>
+        <w:t xml:space="preserve"> destinada a poder seleccionar una imagen del almacenamiento interno a elección del usuario.</w:t>
+      </w:r>
+    </w:p>
+    <w:p>
+      <w:pPr>
+        <w:jc w:val="both"/>
+        <w:rPr>
+          <w:rFonts w:ascii="Arial" w:hAnsi="Arial" w:cs="Arial"/>
+          <w:sz w:val="24"/>
+          <w:szCs w:val="24"/>
+        </w:rPr>
+      </w:pPr>
+      <w:r>
+        <w:rPr>
+          <w:rFonts w:ascii="Arial" w:hAnsi="Arial" w:cs="Arial"/>
+          <w:sz w:val="24"/>
+          <w:szCs w:val="24"/>
+        </w:rPr>
+        <w:t xml:space="preserve">Esta librería será útil de cara a programar el Editor de Memes interno de la aplicación. Tras algunas pruebas, he mirado otras librerías para poder añadir a estas imágenes seleccionadas desde el </w:t>
+      </w:r>
+      <w:r>
+        <w:rPr>
+          <w:rFonts w:ascii="Arial" w:hAnsi="Arial" w:cs="Arial"/>
+          <w:i/>
+          <w:iCs/>
+          <w:sz w:val="24"/>
+          <w:szCs w:val="24"/>
+        </w:rPr>
+        <w:t>“</w:t>
+      </w:r>
+      <w:proofErr w:type="spellStart"/>
+      <w:r>
+        <w:rPr>
+          <w:rFonts w:ascii="Arial" w:hAnsi="Arial" w:cs="Arial"/>
+          <w:i/>
+          <w:iCs/>
+          <w:sz w:val="24"/>
+          <w:szCs w:val="24"/>
+        </w:rPr>
+        <w:t>Image-Picker</w:t>
+      </w:r>
+      <w:proofErr w:type="spellEnd"/>
+      <w:r>
+        <w:rPr>
+          <w:rFonts w:ascii="Arial" w:hAnsi="Arial" w:cs="Arial"/>
+          <w:i/>
+          <w:iCs/>
+          <w:sz w:val="24"/>
+          <w:szCs w:val="24"/>
+        </w:rPr>
+        <w:t>”,</w:t>
+      </w:r>
+      <w:r>
+        <w:rPr>
+          <w:rFonts w:ascii="Arial" w:hAnsi="Arial" w:cs="Arial"/>
+          <w:sz w:val="24"/>
+          <w:szCs w:val="24"/>
+        </w:rPr>
+        <w:t xml:space="preserve"> texto para crear los memes. No obstante, parece ser que muchas de estas librerías no son compatibles con el editor de código de </w:t>
+      </w:r>
+      <w:r>
+        <w:rPr>
+          <w:rFonts w:ascii="Arial" w:hAnsi="Arial" w:cs="Arial"/>
+          <w:b/>
+          <w:bCs/>
+          <w:sz w:val="24"/>
+          <w:szCs w:val="24"/>
+        </w:rPr>
+        <w:t>Expo-Snack</w:t>
+      </w:r>
+      <w:r>
+        <w:rPr>
+          <w:rFonts w:ascii="Arial" w:hAnsi="Arial" w:cs="Arial"/>
+          <w:sz w:val="24"/>
+          <w:szCs w:val="24"/>
+        </w:rPr>
+        <w:t>.</w:t>
+      </w:r>
+    </w:p>
+    <w:p>
+      <w:pPr>
+        <w:jc w:val="both"/>
+        <w:rPr>
+          <w:rFonts w:ascii="Arial" w:hAnsi="Arial" w:cs="Arial"/>
+          <w:sz w:val="24"/>
+          <w:szCs w:val="24"/>
+        </w:rPr>
+      </w:pPr>
+      <w:r>
+        <w:rPr>
+          <w:rFonts w:ascii="Arial" w:hAnsi="Arial" w:cs="Arial"/>
+          <w:sz w:val="24"/>
+          <w:szCs w:val="24"/>
+        </w:rPr>
+        <w:t xml:space="preserve">Todo esto, sumado a la necesidad de exportar a </w:t>
+      </w:r>
+      <w:r>
+        <w:rPr>
+          <w:rFonts w:ascii="Arial" w:hAnsi="Arial" w:cs="Arial"/>
+          <w:b/>
+          <w:bCs/>
+          <w:sz w:val="24"/>
+          <w:szCs w:val="24"/>
+        </w:rPr>
+        <w:t>Android Studio</w:t>
+      </w:r>
+      <w:r>
+        <w:rPr>
+          <w:rFonts w:ascii="Arial" w:hAnsi="Arial" w:cs="Arial"/>
+          <w:sz w:val="24"/>
+          <w:szCs w:val="24"/>
+        </w:rPr>
+        <w:t xml:space="preserve"> el proyecto para poder generar la APK al final del mismo, contando que mi equipo en casa no es capaz de correr el mencionado programa, me he visto en la necesidad de contactar a mis tutores para ver si la Florida puede suministrarme un equipo para hacer este trabajo.</w:t>
+      </w:r>
+    </w:p>
+    <w:p>
+      <w:pPr>
+        <w:jc w:val="both"/>
+        <w:rPr>
+          <w:rFonts w:ascii="Arial" w:hAnsi="Arial" w:cs="Arial"/>
+          <w:sz w:val="24"/>
+          <w:szCs w:val="24"/>
+        </w:rPr>
+      </w:pPr>
+      <w:r>
+        <w:rPr>
+          <w:rFonts w:ascii="Arial" w:hAnsi="Arial" w:cs="Arial"/>
+          <w:sz w:val="24"/>
+          <w:szCs w:val="24"/>
+        </w:rPr>
+        <w:t xml:space="preserve">Adicionalmente, ya que parecía que la pantalla de Edición de Memes estaría detenida un tiempo, me he puesto a desarrollar las primeras tres pantallas de la aplicación: </w:t>
+      </w:r>
+      <w:proofErr w:type="spellStart"/>
+      <w:r>
+        <w:rPr>
+          <w:rFonts w:ascii="Arial" w:hAnsi="Arial" w:cs="Arial"/>
+          <w:b/>
+          <w:bCs/>
+          <w:i/>
+          <w:iCs/>
+          <w:sz w:val="24"/>
+          <w:szCs w:val="24"/>
+        </w:rPr>
+        <w:t>Login</w:t>
+      </w:r>
+      <w:proofErr w:type="spellEnd"/>
+      <w:r>
+        <w:rPr>
+          <w:rFonts w:ascii="Arial" w:hAnsi="Arial" w:cs="Arial"/>
+          <w:b/>
+          <w:bCs/>
+          <w:i/>
+          <w:iCs/>
+          <w:sz w:val="24"/>
+          <w:szCs w:val="24"/>
+        </w:rPr>
+        <w:t xml:space="preserve">, Registro y </w:t>
+      </w:r>
+      <w:r>
+        <w:rPr>
+          <w:rFonts w:ascii="Arial" w:hAnsi="Arial" w:cs="Arial"/>
+          <w:b/>
+          <w:bCs/>
+          <w:i/>
+          <w:iCs/>
+          <w:sz w:val="24"/>
+          <w:szCs w:val="24"/>
+        </w:rPr>
         <w:t>Menú</w:t>
       </w:r>
       <w:r>
@@ -2621,7 +3123,25 @@
           <w:sz w:val="24"/>
           <w:szCs w:val="24"/>
         </w:rPr>
-        <w:t xml:space="preserve">Aprovechando el día libre de hoy y tras pensarlo un poco, se han actualizado las tablas de la BBDD, cambiando el valor de las imágenes de Blob a String con la intención de tratar las imágenes en Base64. </w:t>
+        <w:t xml:space="preserve">Aprovechando el día libre de hoy y tras pensarlo un poco, se han actualizado las tablas de la BBDD, cambiando el valor de las imágenes de Blob a </w:t>
+      </w:r>
+      <w:proofErr w:type="spellStart"/>
+      <w:r>
+        <w:rPr>
+          <w:rFonts w:ascii="Arial" w:hAnsi="Arial" w:cs="Arial"/>
+          <w:sz w:val="24"/>
+          <w:szCs w:val="24"/>
+        </w:rPr>
+        <w:t>String</w:t>
+      </w:r>
+      <w:proofErr w:type="spellEnd"/>
+      <w:r>
+        <w:rPr>
+          <w:rFonts w:ascii="Arial" w:hAnsi="Arial" w:cs="Arial"/>
+          <w:sz w:val="24"/>
+          <w:szCs w:val="24"/>
+        </w:rPr>
+        <w:t xml:space="preserve"> con la intención de tratar las imágenes en Base64. </w:t>
       </w:r>
     </w:p>
     <w:p>
@@ -2699,7 +3219,25 @@
           <w:sz w:val="24"/>
           <w:szCs w:val="24"/>
         </w:rPr>
-        <w:t xml:space="preserve"> recibí un correo de Manel diciendo que la Florida me había autorizado para poder pasar a recoger un portátil de la biblioteca. Después del trabajo he ido a por este y tras pasar por Sistemas para obtener permisos de administrador en el portátil para poder instalar todo lo necesario para realizar mi proyecto, he regresado a casa.</w:t>
+        <w:t xml:space="preserve"> recibí un correo de </w:t>
+      </w:r>
+      <w:proofErr w:type="spellStart"/>
+      <w:r>
+        <w:rPr>
+          <w:rFonts w:ascii="Arial" w:hAnsi="Arial" w:cs="Arial"/>
+          <w:sz w:val="24"/>
+          <w:szCs w:val="24"/>
+        </w:rPr>
+        <w:t>Manel</w:t>
+      </w:r>
+      <w:proofErr w:type="spellEnd"/>
+      <w:r>
+        <w:rPr>
+          <w:rFonts w:ascii="Arial" w:hAnsi="Arial" w:cs="Arial"/>
+          <w:sz w:val="24"/>
+          <w:szCs w:val="24"/>
+        </w:rPr>
+        <w:t xml:space="preserve"> diciendo que la Florida me había autorizado para poder pasar a recoger un portátil de la biblioteca. Después del trabajo he ido a por este y tras pasar por Sistemas para obtener permisos de administrador en el portátil para poder instalar todo lo necesario para realizar mi proyecto, he regresado a casa.</w:t>
       </w:r>
     </w:p>
     <w:p>
@@ -2914,6 +3452,7 @@
         </w:rPr>
         <w:t xml:space="preserve"> solucionar el problema del </w:t>
       </w:r>
+      <w:proofErr w:type="spellStart"/>
       <w:r>
         <w:rPr>
           <w:rFonts w:ascii="Arial" w:hAnsi="Arial" w:cs="Arial"/>
@@ -2924,6 +3463,7 @@
         </w:rPr>
         <w:t>FlatList</w:t>
       </w:r>
+      <w:proofErr w:type="spellEnd"/>
       <w:r>
         <w:rPr>
           <w:rFonts w:ascii="Arial" w:hAnsi="Arial" w:cs="Arial"/>
@@ -2950,6 +3490,7 @@
         </w:rPr>
         <w:t xml:space="preserve">Además de ello se han creado comprobaciones para que en caso de que los datos estuviesen mal introducidos, salten advertencias al usuario. He encontrado algunas complicaciones con las </w:t>
       </w:r>
+      <w:proofErr w:type="spellStart"/>
       <w:r>
         <w:rPr>
           <w:rFonts w:ascii="Arial" w:hAnsi="Arial" w:cs="Arial"/>
@@ -2960,6 +3501,7 @@
         </w:rPr>
         <w:t>PantallasContext</w:t>
       </w:r>
+      <w:proofErr w:type="spellEnd"/>
       <w:r>
         <w:rPr>
           <w:rFonts w:ascii="Arial" w:hAnsi="Arial" w:cs="Arial"/>
@@ -3036,43 +3578,151 @@
           <w:sz w:val="24"/>
           <w:szCs w:val="24"/>
         </w:rPr>
-        <w:t xml:space="preserve">Hoy durante la mañana tuve una pequeña tutoría con Paco para poder solventar mis problemas con el hook useContext de ReactNative, una vez solucionado ese problema, me dediqué a establecer las variables globales para las pantallas. </w:t>
-      </w:r>
-    </w:p>
-    <w:p>
-      <w:pPr>
-        <w:jc w:val="both"/>
-        <w:rPr>
-          <w:rFonts w:ascii="Arial" w:hAnsi="Arial" w:cs="Arial"/>
-          <w:sz w:val="24"/>
-          <w:szCs w:val="24"/>
-        </w:rPr>
-      </w:pPr>
-      <w:r>
-        <w:rPr>
-          <w:rFonts w:ascii="Arial" w:hAnsi="Arial" w:cs="Arial"/>
-          <w:sz w:val="24"/>
-          <w:szCs w:val="24"/>
-        </w:rPr>
-        <w:t>Durante la tarde tome el portátil para instalarle el Android Studio y así poder continuar experimentando con las interfaces en el portátil proporcionado por la Florida. Sin embargo, durante el proceso de instalación me di cuenta de que no tengo la virtualización activada en el portátil. Le he enviado a Manel un correo para comentárselo, estoy a le espera que me conteste, de igual manera tengo una reunión con él el lunes.</w:t>
-      </w:r>
-    </w:p>
-    <w:p>
-      <w:pPr>
-        <w:jc w:val="both"/>
-        <w:rPr>
-          <w:rFonts w:ascii="Arial" w:hAnsi="Arial" w:cs="Arial"/>
-          <w:sz w:val="24"/>
-          <w:szCs w:val="24"/>
-        </w:rPr>
-      </w:pPr>
-      <w:r>
-        <w:rPr>
-          <w:rFonts w:ascii="Arial" w:hAnsi="Arial" w:cs="Arial"/>
-          <w:sz w:val="24"/>
-          <w:szCs w:val="24"/>
-        </w:rPr>
-        <w:t>He creado en el Git del proyecto la rama SRC donde he puesto el proyecto de React en el que importare las pantallas hechas en Expo, por lo que hasta que se solucione el tema de la virtualización, esto permanecerá así.</w:t>
+        <w:t xml:space="preserve">Hoy durante la mañana tuve una pequeña tutoría con Paco para poder solventar mis problemas con el </w:t>
+      </w:r>
+      <w:proofErr w:type="spellStart"/>
+      <w:r>
+        <w:rPr>
+          <w:rFonts w:ascii="Arial" w:hAnsi="Arial" w:cs="Arial"/>
+          <w:sz w:val="24"/>
+          <w:szCs w:val="24"/>
+        </w:rPr>
+        <w:t>hook</w:t>
+      </w:r>
+      <w:proofErr w:type="spellEnd"/>
+      <w:r>
+        <w:rPr>
+          <w:rFonts w:ascii="Arial" w:hAnsi="Arial" w:cs="Arial"/>
+          <w:sz w:val="24"/>
+          <w:szCs w:val="24"/>
+        </w:rPr>
+        <w:t xml:space="preserve"> </w:t>
+      </w:r>
+      <w:proofErr w:type="spellStart"/>
+      <w:r>
+        <w:rPr>
+          <w:rFonts w:ascii="Arial" w:hAnsi="Arial" w:cs="Arial"/>
+          <w:sz w:val="24"/>
+          <w:szCs w:val="24"/>
+        </w:rPr>
+        <w:t>useContext</w:t>
+      </w:r>
+      <w:proofErr w:type="spellEnd"/>
+      <w:r>
+        <w:rPr>
+          <w:rFonts w:ascii="Arial" w:hAnsi="Arial" w:cs="Arial"/>
+          <w:sz w:val="24"/>
+          <w:szCs w:val="24"/>
+        </w:rPr>
+        <w:t xml:space="preserve"> de </w:t>
+      </w:r>
+      <w:proofErr w:type="spellStart"/>
+      <w:r>
+        <w:rPr>
+          <w:rFonts w:ascii="Arial" w:hAnsi="Arial" w:cs="Arial"/>
+          <w:sz w:val="24"/>
+          <w:szCs w:val="24"/>
+        </w:rPr>
+        <w:t>ReactNative</w:t>
+      </w:r>
+      <w:proofErr w:type="spellEnd"/>
+      <w:r>
+        <w:rPr>
+          <w:rFonts w:ascii="Arial" w:hAnsi="Arial" w:cs="Arial"/>
+          <w:sz w:val="24"/>
+          <w:szCs w:val="24"/>
+        </w:rPr>
+        <w:t xml:space="preserve">, una vez solucionado ese problema, me dediqué a establecer las variables globales para las pantallas. </w:t>
+      </w:r>
+    </w:p>
+    <w:p>
+      <w:pPr>
+        <w:jc w:val="both"/>
+        <w:rPr>
+          <w:rFonts w:ascii="Arial" w:hAnsi="Arial" w:cs="Arial"/>
+          <w:sz w:val="24"/>
+          <w:szCs w:val="24"/>
+        </w:rPr>
+      </w:pPr>
+      <w:r>
+        <w:rPr>
+          <w:rFonts w:ascii="Arial" w:hAnsi="Arial" w:cs="Arial"/>
+          <w:sz w:val="24"/>
+          <w:szCs w:val="24"/>
+        </w:rPr>
+        <w:t xml:space="preserve">Durante la tarde tome el portátil para instalarle el Android Studio y así poder continuar experimentando con las interfaces en el portátil proporcionado por la Florida. Sin embargo, durante el proceso de instalación me di cuenta de que no tengo la virtualización activada en el portátil. Le he enviado a </w:t>
+      </w:r>
+      <w:proofErr w:type="spellStart"/>
+      <w:r>
+        <w:rPr>
+          <w:rFonts w:ascii="Arial" w:hAnsi="Arial" w:cs="Arial"/>
+          <w:sz w:val="24"/>
+          <w:szCs w:val="24"/>
+        </w:rPr>
+        <w:t>Manel</w:t>
+      </w:r>
+      <w:proofErr w:type="spellEnd"/>
+      <w:r>
+        <w:rPr>
+          <w:rFonts w:ascii="Arial" w:hAnsi="Arial" w:cs="Arial"/>
+          <w:sz w:val="24"/>
+          <w:szCs w:val="24"/>
+        </w:rPr>
+        <w:t xml:space="preserve"> un correo para comentárselo, estoy a le espera que me conteste, de igual manera tengo una reunión con él el lunes.</w:t>
+      </w:r>
+    </w:p>
+    <w:p>
+      <w:pPr>
+        <w:jc w:val="both"/>
+        <w:rPr>
+          <w:rFonts w:ascii="Arial" w:hAnsi="Arial" w:cs="Arial"/>
+          <w:sz w:val="24"/>
+          <w:szCs w:val="24"/>
+        </w:rPr>
+      </w:pPr>
+      <w:r>
+        <w:rPr>
+          <w:rFonts w:ascii="Arial" w:hAnsi="Arial" w:cs="Arial"/>
+          <w:sz w:val="24"/>
+          <w:szCs w:val="24"/>
+        </w:rPr>
+        <w:t xml:space="preserve">He creado en el </w:t>
+      </w:r>
+      <w:proofErr w:type="spellStart"/>
+      <w:r>
+        <w:rPr>
+          <w:rFonts w:ascii="Arial" w:hAnsi="Arial" w:cs="Arial"/>
+          <w:sz w:val="24"/>
+          <w:szCs w:val="24"/>
+        </w:rPr>
+        <w:t>Git</w:t>
+      </w:r>
+      <w:proofErr w:type="spellEnd"/>
+      <w:r>
+        <w:rPr>
+          <w:rFonts w:ascii="Arial" w:hAnsi="Arial" w:cs="Arial"/>
+          <w:sz w:val="24"/>
+          <w:szCs w:val="24"/>
+        </w:rPr>
+        <w:t xml:space="preserve"> del proyecto la rama SRC donde he puesto el proyecto de </w:t>
+      </w:r>
+      <w:proofErr w:type="spellStart"/>
+      <w:r>
+        <w:rPr>
+          <w:rFonts w:ascii="Arial" w:hAnsi="Arial" w:cs="Arial"/>
+          <w:sz w:val="24"/>
+          <w:szCs w:val="24"/>
+        </w:rPr>
+        <w:t>React</w:t>
+      </w:r>
+      <w:proofErr w:type="spellEnd"/>
+      <w:r>
+        <w:rPr>
+          <w:rFonts w:ascii="Arial" w:hAnsi="Arial" w:cs="Arial"/>
+          <w:sz w:val="24"/>
+          <w:szCs w:val="24"/>
+        </w:rPr>
+        <w:t xml:space="preserve"> en el que importare las pantallas hechas en Expo, por lo que hasta que se solucione el tema de la virtualización, esto permanecerá así.</w:t>
       </w:r>
     </w:p>
     <w:p>
@@ -3180,7 +3830,27 @@
           <w:sz w:val="24"/>
           <w:szCs w:val="28"/>
         </w:rPr>
-        <w:t xml:space="preserve">. Sin embargo, tras ponerme junto a Manel al llegar a casa para ver si podíamos solventar mi problema, hemos comprobado que desgraciadamente </w:t>
+        <w:t xml:space="preserve">. Sin embargo, tras ponerme junto a </w:t>
+      </w:r>
+      <w:proofErr w:type="spellStart"/>
+      <w:r>
+        <w:rPr>
+          <w:rFonts w:ascii="Arial" w:hAnsi="Arial" w:cs="Arial"/>
+          <w:bCs/>
+          <w:sz w:val="24"/>
+          <w:szCs w:val="28"/>
+        </w:rPr>
+        <w:t>Manel</w:t>
+      </w:r>
+      <w:proofErr w:type="spellEnd"/>
+      <w:r>
+        <w:rPr>
+          <w:rFonts w:ascii="Arial" w:hAnsi="Arial" w:cs="Arial"/>
+          <w:bCs/>
+          <w:sz w:val="24"/>
+          <w:szCs w:val="28"/>
+        </w:rPr>
+        <w:t xml:space="preserve"> al llegar a casa para ver si podíamos solventar mi problema, hemos comprobado que desgraciadamente </w:t>
       </w:r>
       <w:r>
         <w:rPr>
@@ -3440,16 +4110,56 @@
           <w:sz w:val="24"/>
           <w:szCs w:val="28"/>
         </w:rPr>
-        <w:t xml:space="preserve"> se ha completado lo pedido por Manel respecto al</w:t>
-      </w:r>
-      <w:r>
-        <w:rPr>
-          <w:rFonts w:ascii="Arial" w:hAnsi="Arial" w:cs="Arial"/>
-          <w:bCs/>
-          <w:sz w:val="24"/>
-          <w:szCs w:val="28"/>
-        </w:rPr>
-        <w:t xml:space="preserve"> poder visualizar la contraseña, entre otros cambios menores. La pantalla de Usuario ya está operativa y se ha linkeado con el resto de pantallas. </w:t>
+        <w:t xml:space="preserve"> se ha completado lo pedido por </w:t>
+      </w:r>
+      <w:proofErr w:type="spellStart"/>
+      <w:r>
+        <w:rPr>
+          <w:rFonts w:ascii="Arial" w:hAnsi="Arial" w:cs="Arial"/>
+          <w:bCs/>
+          <w:sz w:val="24"/>
+          <w:szCs w:val="28"/>
+        </w:rPr>
+        <w:t>Manel</w:t>
+      </w:r>
+      <w:proofErr w:type="spellEnd"/>
+      <w:r>
+        <w:rPr>
+          <w:rFonts w:ascii="Arial" w:hAnsi="Arial" w:cs="Arial"/>
+          <w:bCs/>
+          <w:sz w:val="24"/>
+          <w:szCs w:val="28"/>
+        </w:rPr>
+        <w:t xml:space="preserve"> respecto al</w:t>
+      </w:r>
+      <w:r>
+        <w:rPr>
+          <w:rFonts w:ascii="Arial" w:hAnsi="Arial" w:cs="Arial"/>
+          <w:bCs/>
+          <w:sz w:val="24"/>
+          <w:szCs w:val="28"/>
+        </w:rPr>
+        <w:t xml:space="preserve"> poder visualizar la contraseña, entre otros cambios menores. La pantalla de Usuario ya está operativa y se ha </w:t>
+      </w:r>
+      <w:proofErr w:type="spellStart"/>
+      <w:r>
+        <w:rPr>
+          <w:rFonts w:ascii="Arial" w:hAnsi="Arial" w:cs="Arial"/>
+          <w:bCs/>
+          <w:sz w:val="24"/>
+          <w:szCs w:val="28"/>
+        </w:rPr>
+        <w:t>linkeado</w:t>
+      </w:r>
+      <w:proofErr w:type="spellEnd"/>
+      <w:r>
+        <w:rPr>
+          <w:rFonts w:ascii="Arial" w:hAnsi="Arial" w:cs="Arial"/>
+          <w:bCs/>
+          <w:sz w:val="24"/>
+          <w:szCs w:val="28"/>
+        </w:rPr>
+        <w:t xml:space="preserve"> con el resto de pantallas. </w:t>
       </w:r>
     </w:p>
     <w:p>
@@ -3515,7 +4225,29 @@
           <w:sz w:val="24"/>
           <w:szCs w:val="24"/>
         </w:rPr>
-        <w:t>“Templates”</w:t>
+        <w:t>“</w:t>
+      </w:r>
+      <w:proofErr w:type="spellStart"/>
+      <w:r>
+        <w:rPr>
+          <w:rFonts w:ascii="Arial" w:hAnsi="Arial" w:cs="Arial"/>
+          <w:b/>
+          <w:i/>
+          <w:sz w:val="24"/>
+          <w:szCs w:val="24"/>
+        </w:rPr>
+        <w:t>Templates</w:t>
+      </w:r>
+      <w:proofErr w:type="spellEnd"/>
+      <w:r>
+        <w:rPr>
+          <w:rFonts w:ascii="Arial" w:hAnsi="Arial" w:cs="Arial"/>
+          <w:b/>
+          <w:i/>
+          <w:sz w:val="24"/>
+          <w:szCs w:val="24"/>
+        </w:rPr>
+        <w:t>”</w:t>
       </w:r>
       <w:r>
         <w:rPr>
@@ -3670,57 +4402,147 @@
           <w:sz w:val="28"/>
           <w:szCs w:val="28"/>
         </w:rPr>
-        <w:t xml:space="preserve">5 – </w:t>
-      </w:r>
-      <w:r>
-        <w:rPr>
-          <w:rFonts w:ascii="Arial" w:hAnsi="Arial" w:cs="Arial"/>
-          <w:b/>
-          <w:bCs/>
-          <w:sz w:val="28"/>
-          <w:szCs w:val="28"/>
-        </w:rPr>
-        <w:t>Icono en las pantallas, cambios hechos y API iniciada</w:t>
-      </w:r>
-    </w:p>
-    <w:p>
-      <w:pPr>
-        <w:jc w:val="both"/>
-        <w:rPr>
-          <w:rFonts w:ascii="Arial" w:hAnsi="Arial" w:cs="Arial"/>
-          <w:bCs/>
-          <w:sz w:val="24"/>
-          <w:szCs w:val="28"/>
-        </w:rPr>
-      </w:pPr>
-      <w:r>
-        <w:rPr>
-          <w:rFonts w:ascii="Arial" w:hAnsi="Arial" w:cs="Arial"/>
-          <w:bCs/>
-          <w:sz w:val="24"/>
-          <w:szCs w:val="28"/>
-        </w:rPr>
-        <w:t xml:space="preserve">El día de hoy me he dedicado a arreglar algunos detalles menores en las pantallas, como el problema por el cual la imagen del perfil no encajaba en el círculo del avatar, o el error que daban algunas pantallas para linkearse entre ellas. También se ha completado la pantalla para poder editar el perfil, de modo que el usuario pueda cambiar su nombre de usuario y su foto de perfil. </w:t>
-      </w:r>
-    </w:p>
-    <w:p>
-      <w:pPr>
-        <w:jc w:val="both"/>
-        <w:rPr>
-          <w:rFonts w:ascii="Arial" w:hAnsi="Arial" w:cs="Arial"/>
-          <w:bCs/>
-          <w:sz w:val="24"/>
-          <w:szCs w:val="28"/>
-        </w:rPr>
-      </w:pPr>
-      <w:r>
-        <w:rPr>
-          <w:rFonts w:ascii="Arial" w:hAnsi="Arial" w:cs="Arial"/>
-          <w:bCs/>
-          <w:sz w:val="24"/>
-          <w:szCs w:val="28"/>
-        </w:rPr>
-        <w:t xml:space="preserve">Tras regresar el trabajo me he puesto con el proyecto de la WebAPI siguiendo un tutorial que encontré en Youtube y que se veía bastante prometedor. Sin embargo, tras avanzar lo suficiente me di cuenta que la API no arrancaba al no encontrar un archivo. El video utilizar SQLServer mientras que yo estoy usando MariaDB así que es probable que el problema resida ahí. </w:t>
+        <w:t>5 – Icono en las pantallas, cambios hechos y API iniciada</w:t>
+      </w:r>
+    </w:p>
+    <w:p>
+      <w:pPr>
+        <w:jc w:val="both"/>
+        <w:rPr>
+          <w:rFonts w:ascii="Arial" w:hAnsi="Arial" w:cs="Arial"/>
+          <w:bCs/>
+          <w:sz w:val="24"/>
+          <w:szCs w:val="28"/>
+        </w:rPr>
+      </w:pPr>
+      <w:r>
+        <w:rPr>
+          <w:rFonts w:ascii="Arial" w:hAnsi="Arial" w:cs="Arial"/>
+          <w:bCs/>
+          <w:sz w:val="24"/>
+          <w:szCs w:val="28"/>
+        </w:rPr>
+        <w:t xml:space="preserve">El día de hoy me he dedicado a arreglar algunos detalles menores en las pantallas, como el problema por el cual la imagen del perfil no encajaba en el círculo del avatar, o el error que daban algunas pantallas para </w:t>
+      </w:r>
+      <w:proofErr w:type="spellStart"/>
+      <w:r>
+        <w:rPr>
+          <w:rFonts w:ascii="Arial" w:hAnsi="Arial" w:cs="Arial"/>
+          <w:bCs/>
+          <w:sz w:val="24"/>
+          <w:szCs w:val="28"/>
+        </w:rPr>
+        <w:t>linkearse</w:t>
+      </w:r>
+      <w:proofErr w:type="spellEnd"/>
+      <w:r>
+        <w:rPr>
+          <w:rFonts w:ascii="Arial" w:hAnsi="Arial" w:cs="Arial"/>
+          <w:bCs/>
+          <w:sz w:val="24"/>
+          <w:szCs w:val="28"/>
+        </w:rPr>
+        <w:t xml:space="preserve"> entre ellas. También se ha completado la pantalla para poder editar el perfil, de modo que el usuario pueda cambiar su nombre de usuario y su foto de perfil. </w:t>
+      </w:r>
+    </w:p>
+    <w:p>
+      <w:pPr>
+        <w:jc w:val="both"/>
+        <w:rPr>
+          <w:rFonts w:ascii="Arial" w:hAnsi="Arial" w:cs="Arial"/>
+          <w:bCs/>
+          <w:sz w:val="24"/>
+          <w:szCs w:val="28"/>
+        </w:rPr>
+      </w:pPr>
+      <w:r>
+        <w:rPr>
+          <w:rFonts w:ascii="Arial" w:hAnsi="Arial" w:cs="Arial"/>
+          <w:bCs/>
+          <w:sz w:val="24"/>
+          <w:szCs w:val="28"/>
+        </w:rPr>
+        <w:t xml:space="preserve">Tras regresar el trabajo me he puesto con el proyecto de la </w:t>
+      </w:r>
+      <w:proofErr w:type="spellStart"/>
+      <w:r>
+        <w:rPr>
+          <w:rFonts w:ascii="Arial" w:hAnsi="Arial" w:cs="Arial"/>
+          <w:bCs/>
+          <w:sz w:val="24"/>
+          <w:szCs w:val="28"/>
+        </w:rPr>
+        <w:t>WebAPI</w:t>
+      </w:r>
+      <w:proofErr w:type="spellEnd"/>
+      <w:r>
+        <w:rPr>
+          <w:rFonts w:ascii="Arial" w:hAnsi="Arial" w:cs="Arial"/>
+          <w:bCs/>
+          <w:sz w:val="24"/>
+          <w:szCs w:val="28"/>
+        </w:rPr>
+        <w:t xml:space="preserve"> siguiendo un tutorial que encontré en </w:t>
+      </w:r>
+      <w:proofErr w:type="spellStart"/>
+      <w:r>
+        <w:rPr>
+          <w:rFonts w:ascii="Arial" w:hAnsi="Arial" w:cs="Arial"/>
+          <w:bCs/>
+          <w:sz w:val="24"/>
+          <w:szCs w:val="28"/>
+        </w:rPr>
+        <w:t>Youtube</w:t>
+      </w:r>
+      <w:proofErr w:type="spellEnd"/>
+      <w:r>
+        <w:rPr>
+          <w:rFonts w:ascii="Arial" w:hAnsi="Arial" w:cs="Arial"/>
+          <w:bCs/>
+          <w:sz w:val="24"/>
+          <w:szCs w:val="28"/>
+        </w:rPr>
+        <w:t xml:space="preserve"> y que se veía bastante prometedor. Sin embargo, tras avanzar lo suficiente me di cuenta que la API no arrancaba al no encontrar un archivo. El video utilizar </w:t>
+      </w:r>
+      <w:proofErr w:type="spellStart"/>
+      <w:r>
+        <w:rPr>
+          <w:rFonts w:ascii="Arial" w:hAnsi="Arial" w:cs="Arial"/>
+          <w:bCs/>
+          <w:sz w:val="24"/>
+          <w:szCs w:val="28"/>
+        </w:rPr>
+        <w:t>SQLServer</w:t>
+      </w:r>
+      <w:proofErr w:type="spellEnd"/>
+      <w:r>
+        <w:rPr>
+          <w:rFonts w:ascii="Arial" w:hAnsi="Arial" w:cs="Arial"/>
+          <w:bCs/>
+          <w:sz w:val="24"/>
+          <w:szCs w:val="28"/>
+        </w:rPr>
+        <w:t xml:space="preserve"> mientras que yo estoy usando </w:t>
+      </w:r>
+      <w:proofErr w:type="spellStart"/>
+      <w:r>
+        <w:rPr>
+          <w:rFonts w:ascii="Arial" w:hAnsi="Arial" w:cs="Arial"/>
+          <w:bCs/>
+          <w:sz w:val="24"/>
+          <w:szCs w:val="28"/>
+        </w:rPr>
+        <w:t>MariaDB</w:t>
+      </w:r>
+      <w:proofErr w:type="spellEnd"/>
+      <w:r>
+        <w:rPr>
+          <w:rFonts w:ascii="Arial" w:hAnsi="Arial" w:cs="Arial"/>
+          <w:bCs/>
+          <w:sz w:val="24"/>
+          <w:szCs w:val="28"/>
+        </w:rPr>
+        <w:t xml:space="preserve"> así que es probable que el problema resida ahí. </w:t>
       </w:r>
     </w:p>
     <w:p>
@@ -3773,6 +4595,292 @@
           <w:sz w:val="28"/>
           <w:szCs w:val="28"/>
         </w:rPr>
+        <w:t>11</w:t>
+      </w:r>
+      <w:r>
+        <w:rPr>
+          <w:rFonts w:ascii="Arial" w:hAnsi="Arial" w:cs="Arial"/>
+          <w:b/>
+          <w:bCs/>
+          <w:sz w:val="28"/>
+          <w:szCs w:val="28"/>
+        </w:rPr>
+        <w:t>/0</w:t>
+      </w:r>
+      <w:r>
+        <w:rPr>
+          <w:rFonts w:ascii="Arial" w:hAnsi="Arial" w:cs="Arial"/>
+          <w:b/>
+          <w:bCs/>
+          <w:sz w:val="28"/>
+          <w:szCs w:val="28"/>
+        </w:rPr>
+        <w:t>5 – Cambios menores y API en estado avanzado</w:t>
+      </w:r>
+    </w:p>
+    <w:p>
+      <w:pPr>
+        <w:jc w:val="both"/>
+        <w:rPr>
+          <w:rFonts w:ascii="Arial" w:hAnsi="Arial" w:cs="Arial"/>
+          <w:bCs/>
+          <w:sz w:val="24"/>
+          <w:szCs w:val="28"/>
+        </w:rPr>
+      </w:pPr>
+      <w:r>
+        <w:rPr>
+          <w:rFonts w:ascii="Arial" w:hAnsi="Arial" w:cs="Arial"/>
+          <w:bCs/>
+          <w:sz w:val="24"/>
+          <w:szCs w:val="28"/>
+        </w:rPr>
+        <w:t xml:space="preserve">El día de hoy he realizado arreglos de interconectividad entre pantallas para poder regresar desde </w:t>
+      </w:r>
+      <w:proofErr w:type="spellStart"/>
+      <w:r>
+        <w:rPr>
+          <w:rFonts w:ascii="Arial" w:hAnsi="Arial" w:cs="Arial"/>
+          <w:bCs/>
+          <w:sz w:val="24"/>
+          <w:szCs w:val="28"/>
+        </w:rPr>
+        <w:t>Options</w:t>
+      </w:r>
+      <w:proofErr w:type="spellEnd"/>
+      <w:r>
+        <w:rPr>
+          <w:rFonts w:ascii="Arial" w:hAnsi="Arial" w:cs="Arial"/>
+          <w:bCs/>
+          <w:sz w:val="24"/>
+          <w:szCs w:val="28"/>
+        </w:rPr>
+        <w:t xml:space="preserve"> hasta el Menú principal. Fuera de eso, no he hecho nada más orientado a Diseño de Interfaces. Mientras tanto, una vez llegue a casa, gracias a la ayuda de mi amigo, he revisado, aprendido y comprendido como realizar la </w:t>
+      </w:r>
+      <w:proofErr w:type="spellStart"/>
+      <w:r>
+        <w:rPr>
+          <w:rFonts w:ascii="Arial" w:hAnsi="Arial" w:cs="Arial"/>
+          <w:bCs/>
+          <w:sz w:val="24"/>
+          <w:szCs w:val="28"/>
+        </w:rPr>
+        <w:t>WebAPI</w:t>
+      </w:r>
+      <w:proofErr w:type="spellEnd"/>
+      <w:r>
+        <w:rPr>
+          <w:rFonts w:ascii="Arial" w:hAnsi="Arial" w:cs="Arial"/>
+          <w:bCs/>
+          <w:sz w:val="24"/>
+          <w:szCs w:val="28"/>
+        </w:rPr>
+        <w:t xml:space="preserve"> usando </w:t>
+      </w:r>
+      <w:proofErr w:type="spellStart"/>
+      <w:r>
+        <w:rPr>
+          <w:rFonts w:ascii="Arial" w:hAnsi="Arial" w:cs="Arial"/>
+          <w:bCs/>
+          <w:sz w:val="24"/>
+          <w:szCs w:val="28"/>
+        </w:rPr>
+        <w:t>EntityFramework</w:t>
+      </w:r>
+      <w:proofErr w:type="spellEnd"/>
+      <w:r>
+        <w:rPr>
+          <w:rFonts w:ascii="Arial" w:hAnsi="Arial" w:cs="Arial"/>
+          <w:bCs/>
+          <w:sz w:val="24"/>
+          <w:szCs w:val="28"/>
+        </w:rPr>
+        <w:t>.</w:t>
+      </w:r>
+    </w:p>
+    <w:p>
+      <w:pPr>
+        <w:jc w:val="both"/>
+        <w:rPr>
+          <w:rFonts w:ascii="Arial" w:hAnsi="Arial" w:cs="Arial"/>
+          <w:bCs/>
+          <w:sz w:val="24"/>
+          <w:szCs w:val="28"/>
+        </w:rPr>
+      </w:pPr>
+      <w:r>
+        <w:rPr>
+          <w:rFonts w:ascii="Arial" w:hAnsi="Arial" w:cs="Arial"/>
+          <w:bCs/>
+          <w:sz w:val="24"/>
+          <w:szCs w:val="28"/>
+        </w:rPr>
+        <w:t xml:space="preserve">He corregido el fallo de la cadena de conexión, se han eliminado archivos innecesarios y usando el </w:t>
+      </w:r>
+      <w:proofErr w:type="spellStart"/>
+      <w:r>
+        <w:rPr>
+          <w:rFonts w:ascii="Arial" w:hAnsi="Arial" w:cs="Arial"/>
+          <w:bCs/>
+          <w:sz w:val="24"/>
+          <w:szCs w:val="28"/>
+        </w:rPr>
+        <w:t>NuGet</w:t>
+      </w:r>
+      <w:proofErr w:type="spellEnd"/>
+      <w:r>
+        <w:rPr>
+          <w:rFonts w:ascii="Arial" w:hAnsi="Arial" w:cs="Arial"/>
+          <w:bCs/>
+          <w:sz w:val="24"/>
+          <w:szCs w:val="28"/>
+        </w:rPr>
+        <w:t xml:space="preserve"> de Visual Studio 2022 he instalado librerías necesarias para facilitar el uso la programación en el proyecto.</w:t>
+      </w:r>
+    </w:p>
+    <w:p>
+      <w:pPr>
+        <w:jc w:val="both"/>
+        <w:rPr>
+          <w:rFonts w:ascii="Arial" w:hAnsi="Arial" w:cs="Arial"/>
+          <w:bCs/>
+          <w:sz w:val="24"/>
+          <w:szCs w:val="28"/>
+        </w:rPr>
+      </w:pPr>
+      <w:r>
+        <w:rPr>
+          <w:rFonts w:ascii="Arial" w:hAnsi="Arial" w:cs="Arial"/>
+          <w:bCs/>
+          <w:sz w:val="24"/>
+          <w:szCs w:val="28"/>
+        </w:rPr>
+        <w:t>Se ha conseguido sacar las peticiones GET, POST, DELETE y UPDATE para el apartado de la tabla Usuarios. Mañana seguiré por mi cuenta con la de la tabla Memes, y comenzare las pruebas de interconexión con la App. Preveo como muy tarde acabar este fin de semana el proyecto.</w:t>
+      </w:r>
+    </w:p>
+    <w:p>
+      <w:pPr>
+        <w:rPr>
+          <w:rFonts w:ascii="Arial" w:hAnsi="Arial" w:cs="Arial"/>
+          <w:bCs/>
+          <w:sz w:val="24"/>
+          <w:szCs w:val="28"/>
+        </w:rPr>
+      </w:pPr>
+      <w:r>
+        <w:rPr>
+          <w:rFonts w:ascii="Arial" w:hAnsi="Arial" w:cs="Arial"/>
+          <w:bCs/>
+          <w:sz w:val="24"/>
+          <w:szCs w:val="28"/>
+        </w:rPr>
+        <w:br w:type="page"/>
+      </w:r>
+    </w:p>
+    <w:p>
+      <w:pPr>
+        <w:jc w:val="both"/>
+        <w:rPr>
+          <w:rFonts w:ascii="Arial" w:hAnsi="Arial" w:cs="Arial"/>
+          <w:b/>
+          <w:bCs/>
+          <w:sz w:val="28"/>
+          <w:szCs w:val="28"/>
+        </w:rPr>
+      </w:pPr>
+      <w:r>
+        <w:rPr>
+          <w:rFonts w:ascii="Arial" w:hAnsi="Arial" w:cs="Arial"/>
+          <w:b/>
+          <w:bCs/>
+          <w:sz w:val="28"/>
+          <w:szCs w:val="28"/>
+        </w:rPr>
+        <w:lastRenderedPageBreak/>
+        <w:t xml:space="preserve">12/05 – API </w:t>
+      </w:r>
+      <w:proofErr w:type="spellStart"/>
+      <w:r>
+        <w:rPr>
+          <w:rFonts w:ascii="Arial" w:hAnsi="Arial" w:cs="Arial"/>
+          <w:b/>
+          <w:bCs/>
+          <w:sz w:val="28"/>
+          <w:szCs w:val="28"/>
+        </w:rPr>
+        <w:t>quasi</w:t>
+      </w:r>
+      <w:proofErr w:type="spellEnd"/>
+      <w:r>
+        <w:rPr>
+          <w:rFonts w:ascii="Arial" w:hAnsi="Arial" w:cs="Arial"/>
+          <w:b/>
+          <w:bCs/>
+          <w:sz w:val="28"/>
+          <w:szCs w:val="28"/>
+        </w:rPr>
+        <w:t xml:space="preserve"> acabada, traducción completada, error de conexión.</w:t>
+      </w:r>
+    </w:p>
+    <w:p>
+      <w:pPr>
+        <w:jc w:val="both"/>
+        <w:rPr>
+          <w:rFonts w:ascii="Arial" w:hAnsi="Arial" w:cs="Arial"/>
+          <w:bCs/>
+          <w:sz w:val="24"/>
+          <w:szCs w:val="28"/>
+        </w:rPr>
+      </w:pPr>
+      <w:r>
+        <w:rPr>
+          <w:rFonts w:ascii="Arial" w:hAnsi="Arial" w:cs="Arial"/>
+          <w:bCs/>
+          <w:sz w:val="24"/>
+          <w:szCs w:val="28"/>
+        </w:rPr>
+        <w:t xml:space="preserve">El día de hoy me he dedicado durante la tarde a traducir toda la aplicación para que, al cambiar a inglés, esta cambiase todos los rótulos y alertas de idioma. También he logrado sacar el POST, UPDATE y DELETE de Memes en la API, sin embargo, por alguna razón estoy recibiendo un error en el GET. Además de ello, aprovechando que el GET de usuarios está acabado, he intentado hacer </w:t>
+      </w:r>
+      <w:proofErr w:type="spellStart"/>
+      <w:r>
+        <w:rPr>
+          <w:rFonts w:ascii="Arial" w:hAnsi="Arial" w:cs="Arial"/>
+          <w:bCs/>
+          <w:sz w:val="24"/>
+          <w:szCs w:val="28"/>
+        </w:rPr>
+        <w:t>fetch</w:t>
+      </w:r>
+      <w:proofErr w:type="spellEnd"/>
+      <w:r>
+        <w:rPr>
+          <w:rFonts w:ascii="Arial" w:hAnsi="Arial" w:cs="Arial"/>
+          <w:bCs/>
+          <w:sz w:val="24"/>
+          <w:szCs w:val="28"/>
+        </w:rPr>
+        <w:t xml:space="preserve"> a la API desde Expo-snack, sin embargo, me ha devuelto un error de conexión. Mañana con más calma explorare una solución a este problema.</w:t>
+      </w:r>
+    </w:p>
+    <w:p>
+      <w:pPr>
+        <w:jc w:val="both"/>
+        <w:rPr>
+          <w:rFonts w:ascii="Arial" w:hAnsi="Arial" w:cs="Arial"/>
+          <w:b/>
+          <w:bCs/>
+          <w:sz w:val="28"/>
+          <w:szCs w:val="28"/>
+        </w:rPr>
+      </w:pPr>
+      <w:r>
+        <w:rPr>
+          <w:rFonts w:ascii="Arial" w:hAnsi="Arial" w:cs="Arial"/>
+          <w:b/>
+          <w:bCs/>
+          <w:sz w:val="28"/>
+          <w:szCs w:val="28"/>
+        </w:rPr>
         <w:t>1</w:t>
       </w:r>
       <w:r>
@@ -3783,6 +4891,108 @@
           <w:sz w:val="28"/>
           <w:szCs w:val="28"/>
         </w:rPr>
+        <w:t>3</w:t>
+      </w:r>
+      <w:r>
+        <w:rPr>
+          <w:rFonts w:ascii="Arial" w:hAnsi="Arial" w:cs="Arial"/>
+          <w:b/>
+          <w:bCs/>
+          <w:sz w:val="28"/>
+          <w:szCs w:val="28"/>
+        </w:rPr>
+        <w:t xml:space="preserve">/05 – </w:t>
+      </w:r>
+      <w:r>
+        <w:rPr>
+          <w:rFonts w:ascii="Arial" w:hAnsi="Arial" w:cs="Arial"/>
+          <w:b/>
+          <w:bCs/>
+          <w:sz w:val="28"/>
+          <w:szCs w:val="28"/>
+        </w:rPr>
+        <w:t>Adaptando el proyecto a local</w:t>
+      </w:r>
+    </w:p>
+    <w:p>
+      <w:pPr>
+        <w:jc w:val="both"/>
+        <w:rPr>
+          <w:rFonts w:ascii="Arial" w:hAnsi="Arial" w:cs="Arial"/>
+          <w:bCs/>
+          <w:sz w:val="24"/>
+          <w:szCs w:val="28"/>
+        </w:rPr>
+      </w:pPr>
+      <w:r>
+        <w:rPr>
+          <w:rFonts w:ascii="Arial" w:hAnsi="Arial" w:cs="Arial"/>
+          <w:bCs/>
+          <w:sz w:val="24"/>
+          <w:szCs w:val="28"/>
+        </w:rPr>
+        <w:t xml:space="preserve">Durante la mañana me he dedicado a tratar de buscar una solución a los problemas encontrados ayer. Se me ha sugerido que para acceder en local a la API, el proyecto y la API deberían estar los dos conectados en la misma red. Por lo que, tras descansar apropiadamente durante la tarde, me he dedicado buena parte de la noche a migrar el proyecto de Snack a mi equipo, donde he logrado </w:t>
+      </w:r>
+      <w:proofErr w:type="spellStart"/>
+      <w:r>
+        <w:rPr>
+          <w:rFonts w:ascii="Arial" w:hAnsi="Arial" w:cs="Arial"/>
+          <w:bCs/>
+          <w:sz w:val="24"/>
+          <w:szCs w:val="28"/>
+        </w:rPr>
+        <w:t>virtualizar</w:t>
+      </w:r>
+      <w:proofErr w:type="spellEnd"/>
+      <w:r>
+        <w:rPr>
+          <w:rFonts w:ascii="Arial" w:hAnsi="Arial" w:cs="Arial"/>
+          <w:bCs/>
+          <w:sz w:val="24"/>
+          <w:szCs w:val="28"/>
+        </w:rPr>
+        <w:t xml:space="preserve"> la aplicación en mi dispositivo, quitándome de en medio la necesidad de usar Android Studio o tener que depender del emulador de Expo-Snack.</w:t>
+      </w:r>
+    </w:p>
+    <w:p>
+      <w:pPr>
+        <w:jc w:val="both"/>
+        <w:rPr>
+          <w:rFonts w:ascii="Arial" w:hAnsi="Arial" w:cs="Arial"/>
+          <w:bCs/>
+          <w:sz w:val="24"/>
+          <w:szCs w:val="28"/>
+        </w:rPr>
+      </w:pPr>
+      <w:r>
+        <w:rPr>
+          <w:rFonts w:ascii="Arial" w:hAnsi="Arial" w:cs="Arial"/>
+          <w:bCs/>
+          <w:sz w:val="24"/>
+          <w:szCs w:val="28"/>
+        </w:rPr>
+        <w:t>Una vez completada la migración he intentado acceder a la información de la API, no obstante, el error de conexión permanece. Me queda poco tiempo, y no estoy encontrando ninguna solución. Veré si puedo pedir ayuda a profesores o compañeros.</w:t>
+      </w:r>
+    </w:p>
+    <w:p>
+      <w:pPr>
+        <w:jc w:val="both"/>
+        <w:rPr>
+          <w:rFonts w:ascii="Arial" w:hAnsi="Arial" w:cs="Arial"/>
+          <w:b/>
+          <w:bCs/>
+          <w:sz w:val="28"/>
+          <w:szCs w:val="28"/>
+        </w:rPr>
+      </w:pPr>
+      <w:r>
+        <w:rPr>
+          <w:rFonts w:ascii="Arial" w:hAnsi="Arial" w:cs="Arial"/>
+          <w:b/>
+          <w:bCs/>
+          <w:sz w:val="28"/>
+          <w:szCs w:val="28"/>
+        </w:rPr>
         <w:t>1</w:t>
       </w:r>
       <w:r>
@@ -3793,131 +5003,277 @@
           <w:sz w:val="28"/>
           <w:szCs w:val="28"/>
         </w:rPr>
-        <w:t>/0</w:t>
-      </w:r>
-      <w:r>
-        <w:rPr>
-          <w:rFonts w:ascii="Arial" w:hAnsi="Arial" w:cs="Arial"/>
-          <w:b/>
-          <w:bCs/>
-          <w:sz w:val="28"/>
-          <w:szCs w:val="28"/>
-        </w:rPr>
-        <w:t xml:space="preserve">5 – </w:t>
-      </w:r>
-      <w:r>
-        <w:rPr>
-          <w:rFonts w:ascii="Arial" w:hAnsi="Arial" w:cs="Arial"/>
-          <w:b/>
-          <w:bCs/>
-          <w:sz w:val="28"/>
-          <w:szCs w:val="28"/>
-        </w:rPr>
-        <w:t>Cambios menores y API en estado avanzado</w:t>
-      </w:r>
-    </w:p>
-    <w:p>
-      <w:pPr>
-        <w:jc w:val="both"/>
-        <w:rPr>
-          <w:rFonts w:ascii="Arial" w:hAnsi="Arial" w:cs="Arial"/>
-          <w:bCs/>
-          <w:sz w:val="24"/>
-          <w:szCs w:val="28"/>
-        </w:rPr>
-      </w:pPr>
-      <w:r>
-        <w:rPr>
-          <w:rFonts w:ascii="Arial" w:hAnsi="Arial" w:cs="Arial"/>
-          <w:bCs/>
-          <w:sz w:val="24"/>
-          <w:szCs w:val="28"/>
-        </w:rPr>
-        <w:t>El</w:t>
-      </w:r>
-      <w:r>
-        <w:rPr>
-          <w:rFonts w:ascii="Arial" w:hAnsi="Arial" w:cs="Arial"/>
-          <w:bCs/>
-          <w:sz w:val="24"/>
-          <w:szCs w:val="28"/>
-        </w:rPr>
-        <w:t xml:space="preserve"> día de hoy he realizado arreglos de interconectividad entre pantallas para poder regresar desde Options hasta el Menú principal. Fuera de eso, no he hecho nada más orientado a Diseño de Interfaces. Mientras tanto, una vez llegue a casa, gracias a la ayuda de mi amigo, he revisado, aprendido y comprendido como realizar la WebAPI usando EntityFramework.</w:t>
-      </w:r>
-    </w:p>
-    <w:p>
-      <w:pPr>
-        <w:jc w:val="both"/>
-        <w:rPr>
-          <w:rFonts w:ascii="Arial" w:hAnsi="Arial" w:cs="Arial"/>
-          <w:bCs/>
-          <w:sz w:val="24"/>
-          <w:szCs w:val="28"/>
-        </w:rPr>
-      </w:pPr>
-      <w:r>
-        <w:rPr>
-          <w:rFonts w:ascii="Arial" w:hAnsi="Arial" w:cs="Arial"/>
-          <w:bCs/>
-          <w:sz w:val="24"/>
-          <w:szCs w:val="28"/>
-        </w:rPr>
-        <w:t>He corregido el fallo de la cadena de conexión, se han eliminado archivos innecesarios y usando el NuGet de Visual Studio 2022 he instalado librerías necesarias para facilitar el uso la programación en el proyecto.</w:t>
-      </w:r>
-    </w:p>
-    <w:p>
-      <w:pPr>
-        <w:jc w:val="both"/>
-        <w:rPr>
-          <w:rFonts w:ascii="Arial" w:hAnsi="Arial" w:cs="Arial"/>
-          <w:b/>
-          <w:bCs/>
-          <w:sz w:val="28"/>
-          <w:szCs w:val="28"/>
-        </w:rPr>
-      </w:pPr>
-      <w:r>
-        <w:rPr>
-          <w:rFonts w:ascii="Arial" w:hAnsi="Arial" w:cs="Arial"/>
-          <w:bCs/>
-          <w:sz w:val="24"/>
-          <w:szCs w:val="28"/>
-        </w:rPr>
-        <w:t>Se ha conseguido sacar las peticiones GET, POST, DELETE y UPDATE para el apartado de la tabla Usuarios. Mañana seguiré por mi cuenta con la de la tabla Memes, y comenzare las pruebas de interconexión con la App. Preveo como muy tarde acabar este fin de semana el proyecto.</w:t>
-      </w:r>
+        <w:t>4</w:t>
+      </w:r>
+      <w:r>
+        <w:rPr>
+          <w:rFonts w:ascii="Arial" w:hAnsi="Arial" w:cs="Arial"/>
+          <w:b/>
+          <w:bCs/>
+          <w:sz w:val="28"/>
+          <w:szCs w:val="28"/>
+        </w:rPr>
+        <w:t xml:space="preserve">/05 – </w:t>
+      </w:r>
+      <w:r>
+        <w:rPr>
+          <w:rFonts w:ascii="Arial" w:hAnsi="Arial" w:cs="Arial"/>
+          <w:b/>
+          <w:bCs/>
+          <w:sz w:val="28"/>
+          <w:szCs w:val="28"/>
+        </w:rPr>
+        <w:t xml:space="preserve">API </w:t>
+      </w:r>
+      <w:proofErr w:type="spellStart"/>
+      <w:r>
+        <w:rPr>
+          <w:rFonts w:ascii="Arial" w:hAnsi="Arial" w:cs="Arial"/>
+          <w:b/>
+          <w:bCs/>
+          <w:sz w:val="28"/>
+          <w:szCs w:val="28"/>
+        </w:rPr>
+        <w:t>Rest</w:t>
+      </w:r>
+      <w:proofErr w:type="spellEnd"/>
+      <w:r>
+        <w:rPr>
+          <w:rFonts w:ascii="Arial" w:hAnsi="Arial" w:cs="Arial"/>
+          <w:b/>
+          <w:bCs/>
+          <w:sz w:val="28"/>
+          <w:szCs w:val="28"/>
+        </w:rPr>
+        <w:t xml:space="preserve"> finalizada, </w:t>
+      </w:r>
+      <w:proofErr w:type="spellStart"/>
+      <w:r>
+        <w:rPr>
+          <w:rFonts w:ascii="Arial" w:hAnsi="Arial" w:cs="Arial"/>
+          <w:b/>
+          <w:bCs/>
+          <w:sz w:val="28"/>
+          <w:szCs w:val="28"/>
+        </w:rPr>
+        <w:t>FrontEnd</w:t>
+      </w:r>
+      <w:proofErr w:type="spellEnd"/>
+      <w:r>
+        <w:rPr>
+          <w:rFonts w:ascii="Arial" w:hAnsi="Arial" w:cs="Arial"/>
+          <w:b/>
+          <w:bCs/>
+          <w:sz w:val="28"/>
+          <w:szCs w:val="28"/>
+        </w:rPr>
+        <w:t xml:space="preserve"> prácticamente acabado.</w:t>
+      </w:r>
+    </w:p>
+    <w:p>
+      <w:pPr>
+        <w:jc w:val="both"/>
+        <w:rPr>
+          <w:rFonts w:ascii="Arial" w:hAnsi="Arial" w:cs="Arial"/>
+          <w:bCs/>
+          <w:sz w:val="24"/>
+          <w:szCs w:val="28"/>
+        </w:rPr>
+      </w:pPr>
+      <w:r>
+        <w:rPr>
+          <w:rFonts w:ascii="Arial" w:hAnsi="Arial" w:cs="Arial"/>
+          <w:bCs/>
+          <w:sz w:val="24"/>
+          <w:szCs w:val="28"/>
+        </w:rPr>
+        <w:t xml:space="preserve">Durante la mañana he sido capaz de arreglar el error que generaba que no pudiese hacer una petición GET a la tabla de Memes en mi aplicación. Por lo que oficialmente la API </w:t>
+      </w:r>
+      <w:proofErr w:type="spellStart"/>
+      <w:r>
+        <w:rPr>
+          <w:rFonts w:ascii="Arial" w:hAnsi="Arial" w:cs="Arial"/>
+          <w:bCs/>
+          <w:sz w:val="24"/>
+          <w:szCs w:val="28"/>
+        </w:rPr>
+        <w:t>Rest</w:t>
+      </w:r>
+      <w:proofErr w:type="spellEnd"/>
+      <w:r>
+        <w:rPr>
+          <w:rFonts w:ascii="Arial" w:hAnsi="Arial" w:cs="Arial"/>
+          <w:bCs/>
+          <w:sz w:val="24"/>
+          <w:szCs w:val="28"/>
+        </w:rPr>
+        <w:t xml:space="preserve"> está acabada. </w:t>
+      </w:r>
+    </w:p>
+    <w:p>
+      <w:pPr>
+        <w:jc w:val="both"/>
+        <w:rPr>
+          <w:rFonts w:ascii="Arial" w:hAnsi="Arial" w:cs="Arial"/>
+          <w:bCs/>
+          <w:sz w:val="24"/>
+          <w:szCs w:val="28"/>
+        </w:rPr>
+      </w:pPr>
+      <w:r>
+        <w:rPr>
+          <w:rFonts w:ascii="Arial" w:hAnsi="Arial" w:cs="Arial"/>
+          <w:bCs/>
+          <w:sz w:val="24"/>
+          <w:szCs w:val="28"/>
+        </w:rPr>
+        <w:t xml:space="preserve">En vista de no poder solucionar el problema del </w:t>
+      </w:r>
+      <w:proofErr w:type="spellStart"/>
+      <w:r>
+        <w:rPr>
+          <w:rFonts w:ascii="Arial" w:hAnsi="Arial" w:cs="Arial"/>
+          <w:bCs/>
+          <w:sz w:val="24"/>
+          <w:szCs w:val="28"/>
+        </w:rPr>
+        <w:t>Fetch</w:t>
+      </w:r>
+      <w:proofErr w:type="spellEnd"/>
+      <w:r>
+        <w:rPr>
+          <w:rFonts w:ascii="Arial" w:hAnsi="Arial" w:cs="Arial"/>
+          <w:bCs/>
+          <w:sz w:val="24"/>
+          <w:szCs w:val="28"/>
+        </w:rPr>
+        <w:t xml:space="preserve"> a la base de datos, he estado re-factorizando el código del </w:t>
+      </w:r>
+      <w:proofErr w:type="spellStart"/>
+      <w:r>
+        <w:rPr>
+          <w:rFonts w:ascii="Arial" w:hAnsi="Arial" w:cs="Arial"/>
+          <w:bCs/>
+          <w:sz w:val="24"/>
+          <w:szCs w:val="28"/>
+        </w:rPr>
+        <w:t>FrontEnd</w:t>
+      </w:r>
+      <w:proofErr w:type="spellEnd"/>
+      <w:r>
+        <w:rPr>
+          <w:rFonts w:ascii="Arial" w:hAnsi="Arial" w:cs="Arial"/>
+          <w:bCs/>
+          <w:sz w:val="24"/>
+          <w:szCs w:val="28"/>
+        </w:rPr>
+        <w:t xml:space="preserve">, y solucionando bugs o problemas que se me han ido presentando a lo largo de la mañana mientras llevaba a cabo diferentes testeos. </w:t>
+      </w:r>
+    </w:p>
+    <w:p>
+      <w:pPr>
+        <w:jc w:val="both"/>
+        <w:rPr>
+          <w:rFonts w:ascii="Arial" w:hAnsi="Arial" w:cs="Arial"/>
+          <w:bCs/>
+          <w:sz w:val="24"/>
+          <w:szCs w:val="28"/>
+        </w:rPr>
+      </w:pPr>
+      <w:r>
+        <w:rPr>
+          <w:rFonts w:ascii="Arial" w:hAnsi="Arial" w:cs="Arial"/>
+          <w:bCs/>
+          <w:sz w:val="24"/>
+          <w:szCs w:val="28"/>
+        </w:rPr>
+        <w:t xml:space="preserve">Como pendiente quedaría sustituir la información recibida en local por respuesta de la API </w:t>
+      </w:r>
+      <w:proofErr w:type="spellStart"/>
+      <w:r>
+        <w:rPr>
+          <w:rFonts w:ascii="Arial" w:hAnsi="Arial" w:cs="Arial"/>
+          <w:bCs/>
+          <w:sz w:val="24"/>
+          <w:szCs w:val="28"/>
+        </w:rPr>
+        <w:t>Rest</w:t>
+      </w:r>
+      <w:proofErr w:type="spellEnd"/>
+      <w:r>
+        <w:rPr>
+          <w:rFonts w:ascii="Arial" w:hAnsi="Arial" w:cs="Arial"/>
+          <w:bCs/>
+          <w:sz w:val="24"/>
+          <w:szCs w:val="28"/>
+        </w:rPr>
+        <w:t xml:space="preserve">, sin embargo, al no poder lograr eso actualmente, estoy en un punto muerto. Tanto la Base de Datos como la API funcionan perfectamente. La aplicación es funcional. Pero al no poder conectar la API a la Aplicación no puedo hacer una simulación real. </w:t>
+      </w:r>
+    </w:p>
+    <w:p>
+      <w:pPr>
+        <w:jc w:val="both"/>
+        <w:rPr>
+          <w:rFonts w:ascii="Arial" w:hAnsi="Arial" w:cs="Arial"/>
+          <w:b/>
+          <w:bCs/>
+          <w:sz w:val="28"/>
+          <w:szCs w:val="28"/>
+        </w:rPr>
+      </w:pPr>
+      <w:r>
+        <w:rPr>
+          <w:rFonts w:ascii="Arial" w:hAnsi="Arial" w:cs="Arial"/>
+          <w:bCs/>
+          <w:sz w:val="24"/>
+          <w:szCs w:val="28"/>
+        </w:rPr>
+        <w:t xml:space="preserve">Espero poder solucionar este problema pronto, no me queda mucho tiempo. </w:t>
+      </w:r>
+    </w:p>
+    <w:p>
+      <w:pPr>
+        <w:jc w:val="both"/>
+        <w:rPr>
+          <w:rFonts w:ascii="Arial" w:hAnsi="Arial" w:cs="Arial"/>
+          <w:bCs/>
+          <w:sz w:val="24"/>
+          <w:szCs w:val="28"/>
+        </w:rPr>
+      </w:pPr>
+    </w:p>
+    <w:p>
+      <w:pPr>
+        <w:jc w:val="both"/>
+        <w:rPr>
+          <w:rFonts w:ascii="Arial" w:hAnsi="Arial" w:cs="Arial"/>
+          <w:bCs/>
+          <w:sz w:val="24"/>
+          <w:szCs w:val="28"/>
+        </w:rPr>
+      </w:pPr>
+    </w:p>
+    <w:p>
+      <w:pPr>
+        <w:jc w:val="both"/>
+        <w:rPr>
+          <w:rFonts w:ascii="Arial" w:hAnsi="Arial" w:cs="Arial"/>
+          <w:bCs/>
+          <w:sz w:val="24"/>
+          <w:szCs w:val="28"/>
+        </w:rPr>
+      </w:pPr>
+    </w:p>
+    <w:p>
+      <w:pPr>
+        <w:rPr>
+          <w:rFonts w:ascii="Arial" w:hAnsi="Arial" w:cs="Arial"/>
+          <w:sz w:val="24"/>
+          <w:szCs w:val="24"/>
+        </w:rPr>
+      </w:pPr>
       <w:bookmarkStart w:id="0" w:name="_GoBack"/>
       <w:bookmarkEnd w:id="0"/>
-    </w:p>
-    <w:p>
-      <w:pPr>
-        <w:jc w:val="both"/>
-        <w:rPr>
-          <w:rFonts w:ascii="Arial" w:hAnsi="Arial" w:cs="Arial"/>
-          <w:bCs/>
-          <w:sz w:val="24"/>
-          <w:szCs w:val="28"/>
-        </w:rPr>
-      </w:pPr>
-    </w:p>
-    <w:p>
-      <w:pPr>
-        <w:jc w:val="both"/>
-        <w:rPr>
-          <w:rFonts w:ascii="Arial" w:hAnsi="Arial" w:cs="Arial"/>
-          <w:bCs/>
-          <w:sz w:val="24"/>
-          <w:szCs w:val="28"/>
-        </w:rPr>
-      </w:pPr>
-    </w:p>
-    <w:p>
-      <w:pPr>
-        <w:rPr>
-          <w:rFonts w:ascii="Arial" w:hAnsi="Arial" w:cs="Arial"/>
-          <w:sz w:val="24"/>
-          <w:szCs w:val="24"/>
-        </w:rPr>
-      </w:pPr>
     </w:p>
     <w:sectPr>
       <w:pgSz w:w="11906" w:h="16838"/>

</xml_diff>